<commit_message>
Created geo map with datapoints
</commit_message>
<xml_diff>
--- a/Final-Group-Project-Report/Sample Final Project Group Report (save this as PDF).docx
+++ b/Final-Group-Project-Report/Sample Final Project Group Report (save this as PDF).docx
@@ -4,179 +4,12 @@
   <w:body>
     <w:p>
       <w:r>
-        <w:t>What type of</w:t>
-      </w:r>
-      <w:r>
-        <w:t xml:space="preserve"> App</w:t>
-      </w:r>
-    </w:p>
-    <w:p/>
-    <w:p>
-      <w:r>
-        <w:t>Problem:</w:t>
-      </w:r>
-    </w:p>
-    <w:p/>
-    <w:p>
-      <w:r>
-        <w:t>Solution:</w:t>
-      </w:r>
-    </w:p>
-    <w:p/>
-    <w:p>
-      <w:r>
-        <w:t>Data Analysis:</w:t>
-      </w:r>
-    </w:p>
-    <w:p/>
-    <w:p>
-      <w:r>
-        <w:t xml:space="preserve">Data source: </w:t>
+        <w:t>Describe what we did</w:t>
       </w:r>
     </w:p>
     <w:p>
       <w:bookmarkStart w:id="0" w:name="_GoBack"/>
       <w:bookmarkEnd w:id="0"/>
-    </w:p>
-    <w:p/>
-    <w:p>
-      <w:r>
-        <w:t>Model used:</w:t>
-      </w:r>
-    </w:p>
-    <w:p>
-      <w:r>
-        <w:t>Easy</w:t>
-      </w:r>
-    </w:p>
-    <w:p>
-      <w:r>
-        <w:t>Linear regression</w:t>
-      </w:r>
-    </w:p>
-    <w:p>
-      <w:pPr>
-        <w:ind w:firstLine="720"/>
-      </w:pPr>
-      <w:r>
-        <w:t>Data = the data from our app</w:t>
-      </w:r>
-    </w:p>
-    <w:p>
-      <w:pPr>
-        <w:ind w:firstLine="720"/>
-      </w:pPr>
-      <w:r>
-        <w:t>X  = time</w:t>
-      </w:r>
-    </w:p>
-    <w:p>
-      <w:pPr>
-        <w:ind w:firstLine="720"/>
-      </w:pPr>
-      <w:r>
-        <w:t>Y = mins</w:t>
-      </w:r>
-    </w:p>
-    <w:p>
-      <w:pPr>
-        <w:ind w:firstLine="720"/>
-      </w:pPr>
-      <w:proofErr w:type="spellStart"/>
-      <w:r>
-        <w:t>Xtest</w:t>
-      </w:r>
-      <w:proofErr w:type="spellEnd"/>
-      <w:r>
-        <w:t xml:space="preserve">, </w:t>
-      </w:r>
-      <w:proofErr w:type="spellStart"/>
-      <w:r>
-        <w:t>ytest</w:t>
-      </w:r>
-      <w:proofErr w:type="spellEnd"/>
-      <w:r>
-        <w:t xml:space="preserve"> = </w:t>
-      </w:r>
-      <w:proofErr w:type="spellStart"/>
-      <w:r>
-        <w:t>trin</w:t>
-      </w:r>
-      <w:proofErr w:type="spellEnd"/>
-      <w:r>
-        <w:t xml:space="preserve"> test split(</w:t>
-      </w:r>
-      <w:proofErr w:type="spellStart"/>
-      <w:r>
-        <w:t>x,y</w:t>
-      </w:r>
-      <w:proofErr w:type="spellEnd"/>
-      <w:r>
-        <w:t>, test,size0.2, random)</w:t>
-      </w:r>
-    </w:p>
-    <w:p>
-      <w:pPr>
-        <w:ind w:firstLine="720"/>
-      </w:pPr>
-      <w:r>
-        <w:t>Reg = linear regression().fit(</w:t>
-      </w:r>
-      <w:proofErr w:type="spellStart"/>
-      <w:r>
-        <w:t>xtrain,ytrain</w:t>
-      </w:r>
-      <w:proofErr w:type="spellEnd"/>
-      <w:r>
-        <w:t>)</w:t>
-      </w:r>
-    </w:p>
-    <w:p>
-      <w:pPr>
-        <w:ind w:firstLine="720"/>
-      </w:pPr>
-      <w:proofErr w:type="spellStart"/>
-      <w:r>
-        <w:t>Pred</w:t>
-      </w:r>
-      <w:proofErr w:type="spellEnd"/>
-      <w:r>
-        <w:t xml:space="preserve"> = </w:t>
-      </w:r>
-      <w:proofErr w:type="spellStart"/>
-      <w:r>
-        <w:t>reg.predict</w:t>
-      </w:r>
-      <w:proofErr w:type="spellEnd"/>
-      <w:r>
-        <w:t>(</w:t>
-      </w:r>
-      <w:proofErr w:type="spellStart"/>
-      <w:r>
-        <w:t>X_test</w:t>
-      </w:r>
-      <w:proofErr w:type="spellEnd"/>
-      <w:r>
-        <w:t>)</w:t>
-      </w:r>
-    </w:p>
-    <w:p>
-      <w:pPr>
-        <w:ind w:firstLine="720"/>
-      </w:pPr>
-      <w:r>
-        <w:t>Plot the prediction</w:t>
-      </w:r>
-    </w:p>
-    <w:p>
-      <w:r>
-        <w:t>Hard</w:t>
-      </w:r>
-    </w:p>
-    <w:p>
-      <w:r>
-        <w:t>Learn the pattern and trends</w:t>
-      </w:r>
     </w:p>
     <w:sectPr>
       <w:pgSz w:w="12240" w:h="15840"/>

</xml_diff>

<commit_message>
Updated color maps fixed gui layout Color coded severity in the map Fixed text pop up in maps (severity, address, description) created a status bar with Qlcd number color coded status while before and after model training
</commit_message>
<xml_diff>
--- a/Final-Group-Project-Report/Sample Final Project Group Report (save this as PDF).docx
+++ b/Final-Group-Project-Report/Sample Final Project Group Report (save this as PDF).docx
@@ -8,8 +8,199 @@
       </w:r>
     </w:p>
     <w:p>
+      <w:pPr>
+        <w:jc w:val="center"/>
+      </w:pPr>
+      <w:r>
+        <w:t>FEATURES</w:t>
+      </w:r>
+    </w:p>
+    <w:p>
+      <w:r>
+        <w:t>Model training UI</w:t>
+      </w:r>
+    </w:p>
+    <w:p>
+      <w:r>
+        <w:tab/>
+      </w:r>
+      <w:r>
+        <w:t>Model training takes input sample size</w:t>
+      </w:r>
+    </w:p>
+    <w:p>
+      <w:pPr>
+        <w:ind w:firstLine="720"/>
+      </w:pPr>
+      <w:proofErr w:type="spellStart"/>
+      <w:proofErr w:type="gramStart"/>
+      <w:r>
+        <w:t>Pre processing</w:t>
+      </w:r>
+      <w:proofErr w:type="spellEnd"/>
+      <w:proofErr w:type="gramEnd"/>
+      <w:r>
+        <w:t>, cleaning and formatting</w:t>
+      </w:r>
+    </w:p>
+    <w:p>
+      <w:r>
+        <w:t>Model Predict UI</w:t>
+      </w:r>
+    </w:p>
+    <w:p>
+      <w:r>
+        <w:t>Maps Data point visuals with clustering</w:t>
+      </w:r>
+    </w:p>
+    <w:p>
+      <w:r>
+        <w:t xml:space="preserve">Data analysis </w:t>
+      </w:r>
+    </w:p>
+    <w:p>
+      <w:r>
+        <w:tab/>
+        <w:t>EDA charts</w:t>
+      </w:r>
+    </w:p>
+    <w:p>
+      <w:r>
+        <w:tab/>
+        <w:t>Histograms</w:t>
+      </w:r>
+    </w:p>
+    <w:p>
+      <w:r>
+        <w:tab/>
+        <w:t>Heatmaps Corr</w:t>
+      </w:r>
+      <w:r>
+        <w:t>elation</w:t>
+      </w:r>
+      <w:r>
+        <w:t xml:space="preserve"> matrix</w:t>
+      </w:r>
+    </w:p>
+    <w:p/>
+    <w:p>
+      <w:r>
+        <w:tab/>
+      </w:r>
+    </w:p>
+    <w:p/>
+    <w:p>
+      <w:pPr>
+        <w:jc w:val="center"/>
+      </w:pPr>
+      <w:r>
+        <w:t>ALGORITHIMS</w:t>
+      </w:r>
+    </w:p>
+    <w:p>
+      <w:r>
+        <w:t xml:space="preserve">Clustering </w:t>
+      </w:r>
+      <w:r>
+        <w:t>(Unsup</w:t>
+      </w:r>
       <w:bookmarkStart w:id="0" w:name="_GoBack"/>
       <w:bookmarkEnd w:id="0"/>
+      <w:r>
+        <w:t>ervised)</w:t>
+      </w:r>
+    </w:p>
+    <w:p>
+      <w:pPr>
+        <w:ind w:firstLine="720"/>
+      </w:pPr>
+      <w:r>
+        <w:t>-We implemented auto clustering when the sample size is more than 5000.</w:t>
+      </w:r>
+    </w:p>
+    <w:p>
+      <w:pPr>
+        <w:ind w:firstLine="720"/>
+      </w:pPr>
+      <w:r>
+        <w:t xml:space="preserve">-We implemented Fast marker </w:t>
+      </w:r>
+      <w:r>
+        <w:t>c</w:t>
+      </w:r>
+      <w:r>
+        <w:t xml:space="preserve">lusters </w:t>
+      </w:r>
+      <w:r>
+        <w:t xml:space="preserve">function </w:t>
+      </w:r>
+      <w:r>
+        <w:t>on the map</w:t>
+      </w:r>
+    </w:p>
+    <w:p/>
+    <w:p>
+      <w:r>
+        <w:t>Decision Trees</w:t>
+      </w:r>
+      <w:r>
+        <w:t xml:space="preserve"> (Supervised)</w:t>
+      </w:r>
+    </w:p>
+    <w:p>
+      <w:pPr>
+        <w:ind w:firstLine="720"/>
+      </w:pPr>
+      <w:r>
+        <w:t>-We implemented decision trees</w:t>
+      </w:r>
+      <w:r>
+        <w:t xml:space="preserve"> with decision tree classifier function</w:t>
+      </w:r>
+    </w:p>
+    <w:p/>
+    <w:p>
+      <w:r>
+        <w:t xml:space="preserve">Linear </w:t>
+      </w:r>
+      <w:r>
+        <w:t>Regression</w:t>
+      </w:r>
+      <w:r>
+        <w:t xml:space="preserve"> (Unsupervised)</w:t>
+      </w:r>
+      <w:r>
+        <w:t>??</w:t>
+      </w:r>
+    </w:p>
+    <w:p>
+      <w:r>
+        <w:t>Naïve Bayes</w:t>
+      </w:r>
+      <w:r>
+        <w:t xml:space="preserve"> (</w:t>
+      </w:r>
+      <w:proofErr w:type="spellStart"/>
+      <w:r>
+        <w:t>Supervied</w:t>
+      </w:r>
+      <w:proofErr w:type="spellEnd"/>
+      <w:r>
+        <w:t>)</w:t>
+      </w:r>
+      <w:r>
+        <w:t>??</w:t>
+      </w:r>
+    </w:p>
+    <w:p>
+      <w:r>
+        <w:t>SVM?</w:t>
+      </w:r>
+    </w:p>
+    <w:p>
+      <w:r>
+        <w:t>Random forest?</w:t>
+      </w:r>
     </w:p>
     <w:sectPr>
       <w:pgSz w:w="12240" w:h="15840"/>
@@ -19,6 +210,126 @@
     </w:sectPr>
   </w:body>
 </w:document>
+</file>
+
+<file path=word/numbering.xml><?xml version="1.0" encoding="utf-8"?>
+<w:numbering xmlns:wpc="http://schemas.microsoft.com/office/word/2010/wordprocessingCanvas" xmlns:cx="http://schemas.microsoft.com/office/drawing/2014/chartex" xmlns:cx1="http://schemas.microsoft.com/office/drawing/2015/9/8/chartex" xmlns:cx2="http://schemas.microsoft.com/office/drawing/2015/10/21/chartex" xmlns:cx3="http://schemas.microsoft.com/office/drawing/2016/5/9/chartex" xmlns:cx4="http://schemas.microsoft.com/office/drawing/2016/5/10/chartex" xmlns:cx5="http://schemas.microsoft.com/office/drawing/2016/5/11/chartex" xmlns:cx6="http://schemas.microsoft.com/office/drawing/2016/5/12/chartex" xmlns:cx7="http://schemas.microsoft.com/office/drawing/2016/5/13/chartex" xmlns:cx8="http://schemas.microsoft.com/office/drawing/2016/5/14/chartex" xmlns:mc="http://schemas.openxmlformats.org/markup-compatibility/2006" xmlns:aink="http://schemas.microsoft.com/office/drawing/2016/ink" xmlns:am3d="http://schemas.microsoft.com/office/drawing/2017/model3d" xmlns:o="urn:schemas-microsoft-com:office:office" xmlns:r="http://schemas.openxmlformats.org/officeDocument/2006/relationships" xmlns:m="http://schemas.openxmlformats.org/officeDocument/2006/math" xmlns:v="urn:schemas-microsoft-com:vml" xmlns:wp14="http://schemas.microsoft.com/office/word/2010/wordprocessingDrawing" xmlns:wp="http://schemas.openxmlformats.org/drawingml/2006/wordprocessingDrawing" xmlns:w10="urn:schemas-microsoft-com:office:word" xmlns:w="http://schemas.openxmlformats.org/wordprocessingml/2006/main" xmlns:w14="http://schemas.microsoft.com/office/word/2010/wordml" xmlns:w15="http://schemas.microsoft.com/office/word/2012/wordml" xmlns:w16cid="http://schemas.microsoft.com/office/word/2016/wordml/cid" xmlns:w16se="http://schemas.microsoft.com/office/word/2015/wordml/symex" xmlns:wpg="http://schemas.microsoft.com/office/word/2010/wordprocessingGroup" xmlns:wpi="http://schemas.microsoft.com/office/word/2010/wordprocessingInk" xmlns:wne="http://schemas.microsoft.com/office/word/2006/wordml" xmlns:wps="http://schemas.microsoft.com/office/word/2010/wordprocessingShape" mc:Ignorable="w14 w15 w16se w16cid wp14">
+  <w:abstractNum w:abstractNumId="0" w15:restartNumberingAfterBreak="0">
+    <w:nsid w:val="2AAC41F2"/>
+    <w:multiLevelType w:val="hybridMultilevel"/>
+    <w:tmpl w:val="4254E83E"/>
+    <w:lvl w:ilvl="0" w:tplc="E9D2B1BE">
+      <w:numFmt w:val="bullet"/>
+      <w:lvlText w:val="-"/>
+      <w:lvlJc w:val="left"/>
+      <w:pPr>
+        <w:ind w:left="1080" w:hanging="360"/>
+      </w:pPr>
+      <w:rPr>
+        <w:rFonts w:ascii="Calibri" w:eastAsiaTheme="minorHAnsi" w:hAnsi="Calibri" w:cs="Calibri" w:hint="default"/>
+      </w:rPr>
+    </w:lvl>
+    <w:lvl w:ilvl="1" w:tplc="04090003" w:tentative="1">
+      <w:start w:val="1"/>
+      <w:numFmt w:val="bullet"/>
+      <w:lvlText w:val="o"/>
+      <w:lvlJc w:val="left"/>
+      <w:pPr>
+        <w:ind w:left="1800" w:hanging="360"/>
+      </w:pPr>
+      <w:rPr>
+        <w:rFonts w:ascii="Courier New" w:hAnsi="Courier New" w:hint="default"/>
+      </w:rPr>
+    </w:lvl>
+    <w:lvl w:ilvl="2" w:tplc="04090005" w:tentative="1">
+      <w:start w:val="1"/>
+      <w:numFmt w:val="bullet"/>
+      <w:lvlText w:val=""/>
+      <w:lvlJc w:val="left"/>
+      <w:pPr>
+        <w:ind w:left="2520" w:hanging="360"/>
+      </w:pPr>
+      <w:rPr>
+        <w:rFonts w:ascii="Wingdings" w:hAnsi="Wingdings" w:hint="default"/>
+      </w:rPr>
+    </w:lvl>
+    <w:lvl w:ilvl="3" w:tplc="04090001" w:tentative="1">
+      <w:start w:val="1"/>
+      <w:numFmt w:val="bullet"/>
+      <w:lvlText w:val=""/>
+      <w:lvlJc w:val="left"/>
+      <w:pPr>
+        <w:ind w:left="3240" w:hanging="360"/>
+      </w:pPr>
+      <w:rPr>
+        <w:rFonts w:ascii="Symbol" w:hAnsi="Symbol" w:hint="default"/>
+      </w:rPr>
+    </w:lvl>
+    <w:lvl w:ilvl="4" w:tplc="04090003" w:tentative="1">
+      <w:start w:val="1"/>
+      <w:numFmt w:val="bullet"/>
+      <w:lvlText w:val="o"/>
+      <w:lvlJc w:val="left"/>
+      <w:pPr>
+        <w:ind w:left="3960" w:hanging="360"/>
+      </w:pPr>
+      <w:rPr>
+        <w:rFonts w:ascii="Courier New" w:hAnsi="Courier New" w:hint="default"/>
+      </w:rPr>
+    </w:lvl>
+    <w:lvl w:ilvl="5" w:tplc="04090005" w:tentative="1">
+      <w:start w:val="1"/>
+      <w:numFmt w:val="bullet"/>
+      <w:lvlText w:val=""/>
+      <w:lvlJc w:val="left"/>
+      <w:pPr>
+        <w:ind w:left="4680" w:hanging="360"/>
+      </w:pPr>
+      <w:rPr>
+        <w:rFonts w:ascii="Wingdings" w:hAnsi="Wingdings" w:hint="default"/>
+      </w:rPr>
+    </w:lvl>
+    <w:lvl w:ilvl="6" w:tplc="04090001" w:tentative="1">
+      <w:start w:val="1"/>
+      <w:numFmt w:val="bullet"/>
+      <w:lvlText w:val=""/>
+      <w:lvlJc w:val="left"/>
+      <w:pPr>
+        <w:ind w:left="5400" w:hanging="360"/>
+      </w:pPr>
+      <w:rPr>
+        <w:rFonts w:ascii="Symbol" w:hAnsi="Symbol" w:hint="default"/>
+      </w:rPr>
+    </w:lvl>
+    <w:lvl w:ilvl="7" w:tplc="04090003" w:tentative="1">
+      <w:start w:val="1"/>
+      <w:numFmt w:val="bullet"/>
+      <w:lvlText w:val="o"/>
+      <w:lvlJc w:val="left"/>
+      <w:pPr>
+        <w:ind w:left="6120" w:hanging="360"/>
+      </w:pPr>
+      <w:rPr>
+        <w:rFonts w:ascii="Courier New" w:hAnsi="Courier New" w:hint="default"/>
+      </w:rPr>
+    </w:lvl>
+    <w:lvl w:ilvl="8" w:tplc="04090005" w:tentative="1">
+      <w:start w:val="1"/>
+      <w:numFmt w:val="bullet"/>
+      <w:lvlText w:val=""/>
+      <w:lvlJc w:val="left"/>
+      <w:pPr>
+        <w:ind w:left="6840" w:hanging="360"/>
+      </w:pPr>
+      <w:rPr>
+        <w:rFonts w:ascii="Wingdings" w:hAnsi="Wingdings" w:hint="default"/>
+      </w:rPr>
+    </w:lvl>
+  </w:abstractNum>
+  <w:num w:numId="1">
+    <w:abstractNumId w:val="0"/>
+  </w:num>
+</w:numbering>
 </file>
 
 <file path=word/styles.xml><?xml version="1.0" encoding="utf-8"?>
@@ -443,6 +754,17 @@
     <w:semiHidden/>
     <w:unhideWhenUsed/>
   </w:style>
+  <w:style w:type="paragraph" w:styleId="ListParagraph">
+    <w:name w:val="List Paragraph"/>
+    <w:basedOn w:val="Normal"/>
+    <w:uiPriority w:val="34"/>
+    <w:qFormat/>
+    <w:rsid w:val="006A11BA"/>
+    <w:pPr>
+      <w:ind w:left="720"/>
+      <w:contextualSpacing/>
+    </w:pPr>
+  </w:style>
 </w:styles>
 </file>
 

</xml_diff>

<commit_message>
moved test codes into a folder
</commit_message>
<xml_diff>
--- a/Final-Group-Project-Report/Sample Final Project Group Report (save this as PDF).docx
+++ b/Final-Group-Project-Report/Sample Final Project Group Report (save this as PDF).docx
@@ -23,8 +23,6 @@
     <w:p>
       <w:r>
         <w:tab/>
-      </w:r>
-      <w:r>
         <w:t>Model training takes input sample size</w:t>
       </w:r>
     </w:p>
@@ -69,6 +67,8 @@
         <w:tab/>
         <w:t>Histograms</w:t>
       </w:r>
+      <w:bookmarkStart w:id="0" w:name="_GoBack"/>
+      <w:bookmarkEnd w:id="0"/>
     </w:p>
     <w:p>
       <w:r>
@@ -102,12 +102,7 @@
         <w:t xml:space="preserve">Clustering </w:t>
       </w:r>
       <w:r>
-        <w:t>(Unsup</w:t>
-      </w:r>
-      <w:bookmarkStart w:id="0" w:name="_GoBack"/>
-      <w:bookmarkEnd w:id="0"/>
-      <w:r>
-        <w:t>ervised)</w:t>
+        <w:t>(Unsupervised)</w:t>
       </w:r>
     </w:p>
     <w:p>
@@ -202,6 +197,230 @@
         <w:t>Random forest?</w:t>
       </w:r>
     </w:p>
+    <w:p/>
+    <w:p>
+      <w:pPr>
+        <w:jc w:val="center"/>
+      </w:pPr>
+      <w:r>
+        <w:t>PROCEDURES</w:t>
+      </w:r>
+    </w:p>
+    <w:p/>
+    <w:p>
+      <w:r>
+        <w:t>CREATING THE MODEL</w:t>
+      </w:r>
+    </w:p>
+    <w:p>
+      <w:pPr>
+        <w:pStyle w:val="ListParagraph"/>
+        <w:numPr>
+          <w:ilvl w:val="0"/>
+          <w:numId w:val="2"/>
+        </w:numPr>
+      </w:pPr>
+      <w:r>
+        <w:t>We take a random sample</w:t>
+      </w:r>
+    </w:p>
+    <w:p>
+      <w:pPr>
+        <w:pStyle w:val="ListParagraph"/>
+        <w:numPr>
+          <w:ilvl w:val="0"/>
+          <w:numId w:val="2"/>
+        </w:numPr>
+      </w:pPr>
+      <w:r>
+        <w:t>We preprocess and clean up and format</w:t>
+      </w:r>
+    </w:p>
+    <w:p>
+      <w:pPr>
+        <w:pStyle w:val="ListParagraph"/>
+        <w:numPr>
+          <w:ilvl w:val="0"/>
+          <w:numId w:val="2"/>
+        </w:numPr>
+      </w:pPr>
+      <w:r>
+        <w:t>We split train and test based on input</w:t>
+      </w:r>
+    </w:p>
+    <w:p>
+      <w:pPr>
+        <w:pStyle w:val="ListParagraph"/>
+        <w:numPr>
+          <w:ilvl w:val="0"/>
+          <w:numId w:val="2"/>
+        </w:numPr>
+      </w:pPr>
+      <w:r>
+        <w:t>We pick a model</w:t>
+      </w:r>
+    </w:p>
+    <w:p>
+      <w:pPr>
+        <w:pStyle w:val="ListParagraph"/>
+        <w:numPr>
+          <w:ilvl w:val="0"/>
+          <w:numId w:val="2"/>
+        </w:numPr>
+      </w:pPr>
+      <w:r>
+        <w:t>We fit the model</w:t>
+      </w:r>
+    </w:p>
+    <w:p>
+      <w:pPr>
+        <w:pStyle w:val="ListParagraph"/>
+        <w:numPr>
+          <w:ilvl w:val="0"/>
+          <w:numId w:val="2"/>
+        </w:numPr>
+      </w:pPr>
+      <w:r>
+        <w:t>We predict the test group to determine the accuracy</w:t>
+      </w:r>
+    </w:p>
+    <w:p/>
+    <w:p>
+      <w:r>
+        <w:t>PREDICTING</w:t>
+      </w:r>
+    </w:p>
+    <w:p>
+      <w:pPr>
+        <w:pStyle w:val="ListParagraph"/>
+        <w:numPr>
+          <w:ilvl w:val="0"/>
+          <w:numId w:val="3"/>
+        </w:numPr>
+      </w:pPr>
+      <w:r>
+        <w:t>We input parameters to predict</w:t>
+      </w:r>
+    </w:p>
+    <w:p>
+      <w:pPr>
+        <w:pStyle w:val="ListParagraph"/>
+        <w:numPr>
+          <w:ilvl w:val="0"/>
+          <w:numId w:val="3"/>
+        </w:numPr>
+      </w:pPr>
+      <w:r>
+        <w:t>We use input parameters and predict using the model</w:t>
+      </w:r>
+    </w:p>
+    <w:p>
+      <w:pPr>
+        <w:pStyle w:val="ListParagraph"/>
+        <w:numPr>
+          <w:ilvl w:val="0"/>
+          <w:numId w:val="3"/>
+        </w:numPr>
+      </w:pPr>
+      <w:r>
+        <w:t>The prediction is shown</w:t>
+      </w:r>
+    </w:p>
+    <w:p/>
+    <w:p>
+      <w:r>
+        <w:t>DATA ANALYSIS</w:t>
+      </w:r>
+    </w:p>
+    <w:p>
+      <w:pPr>
+        <w:pStyle w:val="ListParagraph"/>
+        <w:numPr>
+          <w:ilvl w:val="0"/>
+          <w:numId w:val="4"/>
+        </w:numPr>
+      </w:pPr>
+      <w:r>
+        <w:lastRenderedPageBreak/>
+        <w:t>While training, the application also analyses the random number samples</w:t>
+      </w:r>
+    </w:p>
+    <w:p>
+      <w:pPr>
+        <w:pStyle w:val="ListParagraph"/>
+        <w:numPr>
+          <w:ilvl w:val="0"/>
+          <w:numId w:val="4"/>
+        </w:numPr>
+      </w:pPr>
+      <w:r>
+        <w:t>Histogram, correlation, and EDA is shown</w:t>
+      </w:r>
+    </w:p>
+    <w:p/>
+    <w:p>
+      <w:r>
+        <w:t>INTERACTIVE DATA VISUALIZATION USING GEOMAPPING</w:t>
+      </w:r>
+    </w:p>
+    <w:p>
+      <w:pPr>
+        <w:pStyle w:val="ListParagraph"/>
+        <w:numPr>
+          <w:ilvl w:val="0"/>
+          <w:numId w:val="5"/>
+        </w:numPr>
+      </w:pPr>
+      <w:r>
+        <w:t>The data points are plotted in the map using their geo coordinates</w:t>
+      </w:r>
+    </w:p>
+    <w:p>
+      <w:pPr>
+        <w:pStyle w:val="ListParagraph"/>
+        <w:numPr>
+          <w:ilvl w:val="0"/>
+          <w:numId w:val="5"/>
+        </w:numPr>
+      </w:pPr>
+      <w:r>
+        <w:t>Details of the points are shown in a popup</w:t>
+      </w:r>
+    </w:p>
+    <w:p>
+      <w:pPr>
+        <w:pStyle w:val="ListParagraph"/>
+        <w:numPr>
+          <w:ilvl w:val="0"/>
+          <w:numId w:val="5"/>
+        </w:numPr>
+      </w:pPr>
+      <w:r>
+        <w:t xml:space="preserve">Automatic Clustering is implemented using </w:t>
+      </w:r>
+      <w:proofErr w:type="spellStart"/>
+      <w:r>
+        <w:t>fastmarkercluster</w:t>
+      </w:r>
+      <w:proofErr w:type="spellEnd"/>
+      <w:r>
+        <w:t xml:space="preserve"> function from folium to optimize speed of rendering the map.</w:t>
+      </w:r>
+    </w:p>
+    <w:p>
+      <w:pPr>
+        <w:pStyle w:val="ListParagraph"/>
+        <w:numPr>
+          <w:ilvl w:val="0"/>
+          <w:numId w:val="5"/>
+        </w:numPr>
+      </w:pPr>
+      <w:r>
+        <w:t>Automatic clustering is set for sample size of greater than 5,000 points</w:t>
+      </w:r>
+    </w:p>
+    <w:p/>
+    <w:p/>
     <w:sectPr>
       <w:pgSz w:w="12240" w:h="15840"/>
       <w:pgMar w:top="1440" w:right="1440" w:bottom="1440" w:left="1440" w:header="720" w:footer="720" w:gutter="0"/>
@@ -326,8 +545,472 @@
       </w:rPr>
     </w:lvl>
   </w:abstractNum>
+  <w:abstractNum w:abstractNumId="1" w15:restartNumberingAfterBreak="0">
+    <w:nsid w:val="376B3E7E"/>
+    <w:multiLevelType w:val="hybridMultilevel"/>
+    <w:tmpl w:val="2DA8D67E"/>
+    <w:lvl w:ilvl="0" w:tplc="04090001">
+      <w:start w:val="1"/>
+      <w:numFmt w:val="bullet"/>
+      <w:lvlText w:val=""/>
+      <w:lvlJc w:val="left"/>
+      <w:pPr>
+        <w:ind w:left="720" w:hanging="360"/>
+      </w:pPr>
+      <w:rPr>
+        <w:rFonts w:ascii="Symbol" w:hAnsi="Symbol" w:hint="default"/>
+      </w:rPr>
+    </w:lvl>
+    <w:lvl w:ilvl="1" w:tplc="04090003" w:tentative="1">
+      <w:start w:val="1"/>
+      <w:numFmt w:val="bullet"/>
+      <w:lvlText w:val="o"/>
+      <w:lvlJc w:val="left"/>
+      <w:pPr>
+        <w:ind w:left="1440" w:hanging="360"/>
+      </w:pPr>
+      <w:rPr>
+        <w:rFonts w:ascii="Courier New" w:hAnsi="Courier New" w:hint="default"/>
+      </w:rPr>
+    </w:lvl>
+    <w:lvl w:ilvl="2" w:tplc="04090005" w:tentative="1">
+      <w:start w:val="1"/>
+      <w:numFmt w:val="bullet"/>
+      <w:lvlText w:val=""/>
+      <w:lvlJc w:val="left"/>
+      <w:pPr>
+        <w:ind w:left="2160" w:hanging="360"/>
+      </w:pPr>
+      <w:rPr>
+        <w:rFonts w:ascii="Wingdings" w:hAnsi="Wingdings" w:hint="default"/>
+      </w:rPr>
+    </w:lvl>
+    <w:lvl w:ilvl="3" w:tplc="04090001" w:tentative="1">
+      <w:start w:val="1"/>
+      <w:numFmt w:val="bullet"/>
+      <w:lvlText w:val=""/>
+      <w:lvlJc w:val="left"/>
+      <w:pPr>
+        <w:ind w:left="2880" w:hanging="360"/>
+      </w:pPr>
+      <w:rPr>
+        <w:rFonts w:ascii="Symbol" w:hAnsi="Symbol" w:hint="default"/>
+      </w:rPr>
+    </w:lvl>
+    <w:lvl w:ilvl="4" w:tplc="04090003" w:tentative="1">
+      <w:start w:val="1"/>
+      <w:numFmt w:val="bullet"/>
+      <w:lvlText w:val="o"/>
+      <w:lvlJc w:val="left"/>
+      <w:pPr>
+        <w:ind w:left="3600" w:hanging="360"/>
+      </w:pPr>
+      <w:rPr>
+        <w:rFonts w:ascii="Courier New" w:hAnsi="Courier New" w:hint="default"/>
+      </w:rPr>
+    </w:lvl>
+    <w:lvl w:ilvl="5" w:tplc="04090005" w:tentative="1">
+      <w:start w:val="1"/>
+      <w:numFmt w:val="bullet"/>
+      <w:lvlText w:val=""/>
+      <w:lvlJc w:val="left"/>
+      <w:pPr>
+        <w:ind w:left="4320" w:hanging="360"/>
+      </w:pPr>
+      <w:rPr>
+        <w:rFonts w:ascii="Wingdings" w:hAnsi="Wingdings" w:hint="default"/>
+      </w:rPr>
+    </w:lvl>
+    <w:lvl w:ilvl="6" w:tplc="04090001" w:tentative="1">
+      <w:start w:val="1"/>
+      <w:numFmt w:val="bullet"/>
+      <w:lvlText w:val=""/>
+      <w:lvlJc w:val="left"/>
+      <w:pPr>
+        <w:ind w:left="5040" w:hanging="360"/>
+      </w:pPr>
+      <w:rPr>
+        <w:rFonts w:ascii="Symbol" w:hAnsi="Symbol" w:hint="default"/>
+      </w:rPr>
+    </w:lvl>
+    <w:lvl w:ilvl="7" w:tplc="04090003" w:tentative="1">
+      <w:start w:val="1"/>
+      <w:numFmt w:val="bullet"/>
+      <w:lvlText w:val="o"/>
+      <w:lvlJc w:val="left"/>
+      <w:pPr>
+        <w:ind w:left="5760" w:hanging="360"/>
+      </w:pPr>
+      <w:rPr>
+        <w:rFonts w:ascii="Courier New" w:hAnsi="Courier New" w:hint="default"/>
+      </w:rPr>
+    </w:lvl>
+    <w:lvl w:ilvl="8" w:tplc="04090005" w:tentative="1">
+      <w:start w:val="1"/>
+      <w:numFmt w:val="bullet"/>
+      <w:lvlText w:val=""/>
+      <w:lvlJc w:val="left"/>
+      <w:pPr>
+        <w:ind w:left="6480" w:hanging="360"/>
+      </w:pPr>
+      <w:rPr>
+        <w:rFonts w:ascii="Wingdings" w:hAnsi="Wingdings" w:hint="default"/>
+      </w:rPr>
+    </w:lvl>
+  </w:abstractNum>
+  <w:abstractNum w:abstractNumId="2" w15:restartNumberingAfterBreak="0">
+    <w:nsid w:val="51C66C08"/>
+    <w:multiLevelType w:val="hybridMultilevel"/>
+    <w:tmpl w:val="649403EE"/>
+    <w:lvl w:ilvl="0" w:tplc="04090001">
+      <w:start w:val="1"/>
+      <w:numFmt w:val="bullet"/>
+      <w:lvlText w:val=""/>
+      <w:lvlJc w:val="left"/>
+      <w:pPr>
+        <w:ind w:left="720" w:hanging="360"/>
+      </w:pPr>
+      <w:rPr>
+        <w:rFonts w:ascii="Symbol" w:hAnsi="Symbol" w:hint="default"/>
+      </w:rPr>
+    </w:lvl>
+    <w:lvl w:ilvl="1" w:tplc="04090003" w:tentative="1">
+      <w:start w:val="1"/>
+      <w:numFmt w:val="bullet"/>
+      <w:lvlText w:val="o"/>
+      <w:lvlJc w:val="left"/>
+      <w:pPr>
+        <w:ind w:left="1440" w:hanging="360"/>
+      </w:pPr>
+      <w:rPr>
+        <w:rFonts w:ascii="Courier New" w:hAnsi="Courier New" w:hint="default"/>
+      </w:rPr>
+    </w:lvl>
+    <w:lvl w:ilvl="2" w:tplc="04090005" w:tentative="1">
+      <w:start w:val="1"/>
+      <w:numFmt w:val="bullet"/>
+      <w:lvlText w:val=""/>
+      <w:lvlJc w:val="left"/>
+      <w:pPr>
+        <w:ind w:left="2160" w:hanging="360"/>
+      </w:pPr>
+      <w:rPr>
+        <w:rFonts w:ascii="Wingdings" w:hAnsi="Wingdings" w:hint="default"/>
+      </w:rPr>
+    </w:lvl>
+    <w:lvl w:ilvl="3" w:tplc="04090001" w:tentative="1">
+      <w:start w:val="1"/>
+      <w:numFmt w:val="bullet"/>
+      <w:lvlText w:val=""/>
+      <w:lvlJc w:val="left"/>
+      <w:pPr>
+        <w:ind w:left="2880" w:hanging="360"/>
+      </w:pPr>
+      <w:rPr>
+        <w:rFonts w:ascii="Symbol" w:hAnsi="Symbol" w:hint="default"/>
+      </w:rPr>
+    </w:lvl>
+    <w:lvl w:ilvl="4" w:tplc="04090003" w:tentative="1">
+      <w:start w:val="1"/>
+      <w:numFmt w:val="bullet"/>
+      <w:lvlText w:val="o"/>
+      <w:lvlJc w:val="left"/>
+      <w:pPr>
+        <w:ind w:left="3600" w:hanging="360"/>
+      </w:pPr>
+      <w:rPr>
+        <w:rFonts w:ascii="Courier New" w:hAnsi="Courier New" w:hint="default"/>
+      </w:rPr>
+    </w:lvl>
+    <w:lvl w:ilvl="5" w:tplc="04090005" w:tentative="1">
+      <w:start w:val="1"/>
+      <w:numFmt w:val="bullet"/>
+      <w:lvlText w:val=""/>
+      <w:lvlJc w:val="left"/>
+      <w:pPr>
+        <w:ind w:left="4320" w:hanging="360"/>
+      </w:pPr>
+      <w:rPr>
+        <w:rFonts w:ascii="Wingdings" w:hAnsi="Wingdings" w:hint="default"/>
+      </w:rPr>
+    </w:lvl>
+    <w:lvl w:ilvl="6" w:tplc="04090001" w:tentative="1">
+      <w:start w:val="1"/>
+      <w:numFmt w:val="bullet"/>
+      <w:lvlText w:val=""/>
+      <w:lvlJc w:val="left"/>
+      <w:pPr>
+        <w:ind w:left="5040" w:hanging="360"/>
+      </w:pPr>
+      <w:rPr>
+        <w:rFonts w:ascii="Symbol" w:hAnsi="Symbol" w:hint="default"/>
+      </w:rPr>
+    </w:lvl>
+    <w:lvl w:ilvl="7" w:tplc="04090003" w:tentative="1">
+      <w:start w:val="1"/>
+      <w:numFmt w:val="bullet"/>
+      <w:lvlText w:val="o"/>
+      <w:lvlJc w:val="left"/>
+      <w:pPr>
+        <w:ind w:left="5760" w:hanging="360"/>
+      </w:pPr>
+      <w:rPr>
+        <w:rFonts w:ascii="Courier New" w:hAnsi="Courier New" w:hint="default"/>
+      </w:rPr>
+    </w:lvl>
+    <w:lvl w:ilvl="8" w:tplc="04090005" w:tentative="1">
+      <w:start w:val="1"/>
+      <w:numFmt w:val="bullet"/>
+      <w:lvlText w:val=""/>
+      <w:lvlJc w:val="left"/>
+      <w:pPr>
+        <w:ind w:left="6480" w:hanging="360"/>
+      </w:pPr>
+      <w:rPr>
+        <w:rFonts w:ascii="Wingdings" w:hAnsi="Wingdings" w:hint="default"/>
+      </w:rPr>
+    </w:lvl>
+  </w:abstractNum>
+  <w:abstractNum w:abstractNumId="3" w15:restartNumberingAfterBreak="0">
+    <w:nsid w:val="6014200E"/>
+    <w:multiLevelType w:val="hybridMultilevel"/>
+    <w:tmpl w:val="EC0AFC9A"/>
+    <w:lvl w:ilvl="0" w:tplc="04090001">
+      <w:start w:val="1"/>
+      <w:numFmt w:val="bullet"/>
+      <w:lvlText w:val=""/>
+      <w:lvlJc w:val="left"/>
+      <w:pPr>
+        <w:ind w:left="720" w:hanging="360"/>
+      </w:pPr>
+      <w:rPr>
+        <w:rFonts w:ascii="Symbol" w:hAnsi="Symbol" w:hint="default"/>
+      </w:rPr>
+    </w:lvl>
+    <w:lvl w:ilvl="1" w:tplc="04090003" w:tentative="1">
+      <w:start w:val="1"/>
+      <w:numFmt w:val="bullet"/>
+      <w:lvlText w:val="o"/>
+      <w:lvlJc w:val="left"/>
+      <w:pPr>
+        <w:ind w:left="1440" w:hanging="360"/>
+      </w:pPr>
+      <w:rPr>
+        <w:rFonts w:ascii="Courier New" w:hAnsi="Courier New" w:hint="default"/>
+      </w:rPr>
+    </w:lvl>
+    <w:lvl w:ilvl="2" w:tplc="04090005" w:tentative="1">
+      <w:start w:val="1"/>
+      <w:numFmt w:val="bullet"/>
+      <w:lvlText w:val=""/>
+      <w:lvlJc w:val="left"/>
+      <w:pPr>
+        <w:ind w:left="2160" w:hanging="360"/>
+      </w:pPr>
+      <w:rPr>
+        <w:rFonts w:ascii="Wingdings" w:hAnsi="Wingdings" w:hint="default"/>
+      </w:rPr>
+    </w:lvl>
+    <w:lvl w:ilvl="3" w:tplc="04090001" w:tentative="1">
+      <w:start w:val="1"/>
+      <w:numFmt w:val="bullet"/>
+      <w:lvlText w:val=""/>
+      <w:lvlJc w:val="left"/>
+      <w:pPr>
+        <w:ind w:left="2880" w:hanging="360"/>
+      </w:pPr>
+      <w:rPr>
+        <w:rFonts w:ascii="Symbol" w:hAnsi="Symbol" w:hint="default"/>
+      </w:rPr>
+    </w:lvl>
+    <w:lvl w:ilvl="4" w:tplc="04090003" w:tentative="1">
+      <w:start w:val="1"/>
+      <w:numFmt w:val="bullet"/>
+      <w:lvlText w:val="o"/>
+      <w:lvlJc w:val="left"/>
+      <w:pPr>
+        <w:ind w:left="3600" w:hanging="360"/>
+      </w:pPr>
+      <w:rPr>
+        <w:rFonts w:ascii="Courier New" w:hAnsi="Courier New" w:hint="default"/>
+      </w:rPr>
+    </w:lvl>
+    <w:lvl w:ilvl="5" w:tplc="04090005" w:tentative="1">
+      <w:start w:val="1"/>
+      <w:numFmt w:val="bullet"/>
+      <w:lvlText w:val=""/>
+      <w:lvlJc w:val="left"/>
+      <w:pPr>
+        <w:ind w:left="4320" w:hanging="360"/>
+      </w:pPr>
+      <w:rPr>
+        <w:rFonts w:ascii="Wingdings" w:hAnsi="Wingdings" w:hint="default"/>
+      </w:rPr>
+    </w:lvl>
+    <w:lvl w:ilvl="6" w:tplc="04090001" w:tentative="1">
+      <w:start w:val="1"/>
+      <w:numFmt w:val="bullet"/>
+      <w:lvlText w:val=""/>
+      <w:lvlJc w:val="left"/>
+      <w:pPr>
+        <w:ind w:left="5040" w:hanging="360"/>
+      </w:pPr>
+      <w:rPr>
+        <w:rFonts w:ascii="Symbol" w:hAnsi="Symbol" w:hint="default"/>
+      </w:rPr>
+    </w:lvl>
+    <w:lvl w:ilvl="7" w:tplc="04090003" w:tentative="1">
+      <w:start w:val="1"/>
+      <w:numFmt w:val="bullet"/>
+      <w:lvlText w:val="o"/>
+      <w:lvlJc w:val="left"/>
+      <w:pPr>
+        <w:ind w:left="5760" w:hanging="360"/>
+      </w:pPr>
+      <w:rPr>
+        <w:rFonts w:ascii="Courier New" w:hAnsi="Courier New" w:hint="default"/>
+      </w:rPr>
+    </w:lvl>
+    <w:lvl w:ilvl="8" w:tplc="04090005" w:tentative="1">
+      <w:start w:val="1"/>
+      <w:numFmt w:val="bullet"/>
+      <w:lvlText w:val=""/>
+      <w:lvlJc w:val="left"/>
+      <w:pPr>
+        <w:ind w:left="6480" w:hanging="360"/>
+      </w:pPr>
+      <w:rPr>
+        <w:rFonts w:ascii="Wingdings" w:hAnsi="Wingdings" w:hint="default"/>
+      </w:rPr>
+    </w:lvl>
+  </w:abstractNum>
+  <w:abstractNum w:abstractNumId="4" w15:restartNumberingAfterBreak="0">
+    <w:nsid w:val="6F084DD7"/>
+    <w:multiLevelType w:val="hybridMultilevel"/>
+    <w:tmpl w:val="003667C6"/>
+    <w:lvl w:ilvl="0" w:tplc="04090001">
+      <w:start w:val="1"/>
+      <w:numFmt w:val="bullet"/>
+      <w:lvlText w:val=""/>
+      <w:lvlJc w:val="left"/>
+      <w:pPr>
+        <w:ind w:left="720" w:hanging="360"/>
+      </w:pPr>
+      <w:rPr>
+        <w:rFonts w:ascii="Symbol" w:hAnsi="Symbol" w:hint="default"/>
+      </w:rPr>
+    </w:lvl>
+    <w:lvl w:ilvl="1" w:tplc="04090003" w:tentative="1">
+      <w:start w:val="1"/>
+      <w:numFmt w:val="bullet"/>
+      <w:lvlText w:val="o"/>
+      <w:lvlJc w:val="left"/>
+      <w:pPr>
+        <w:ind w:left="1440" w:hanging="360"/>
+      </w:pPr>
+      <w:rPr>
+        <w:rFonts w:ascii="Courier New" w:hAnsi="Courier New" w:hint="default"/>
+      </w:rPr>
+    </w:lvl>
+    <w:lvl w:ilvl="2" w:tplc="04090005" w:tentative="1">
+      <w:start w:val="1"/>
+      <w:numFmt w:val="bullet"/>
+      <w:lvlText w:val=""/>
+      <w:lvlJc w:val="left"/>
+      <w:pPr>
+        <w:ind w:left="2160" w:hanging="360"/>
+      </w:pPr>
+      <w:rPr>
+        <w:rFonts w:ascii="Wingdings" w:hAnsi="Wingdings" w:hint="default"/>
+      </w:rPr>
+    </w:lvl>
+    <w:lvl w:ilvl="3" w:tplc="04090001" w:tentative="1">
+      <w:start w:val="1"/>
+      <w:numFmt w:val="bullet"/>
+      <w:lvlText w:val=""/>
+      <w:lvlJc w:val="left"/>
+      <w:pPr>
+        <w:ind w:left="2880" w:hanging="360"/>
+      </w:pPr>
+      <w:rPr>
+        <w:rFonts w:ascii="Symbol" w:hAnsi="Symbol" w:hint="default"/>
+      </w:rPr>
+    </w:lvl>
+    <w:lvl w:ilvl="4" w:tplc="04090003" w:tentative="1">
+      <w:start w:val="1"/>
+      <w:numFmt w:val="bullet"/>
+      <w:lvlText w:val="o"/>
+      <w:lvlJc w:val="left"/>
+      <w:pPr>
+        <w:ind w:left="3600" w:hanging="360"/>
+      </w:pPr>
+      <w:rPr>
+        <w:rFonts w:ascii="Courier New" w:hAnsi="Courier New" w:hint="default"/>
+      </w:rPr>
+    </w:lvl>
+    <w:lvl w:ilvl="5" w:tplc="04090005" w:tentative="1">
+      <w:start w:val="1"/>
+      <w:numFmt w:val="bullet"/>
+      <w:lvlText w:val=""/>
+      <w:lvlJc w:val="left"/>
+      <w:pPr>
+        <w:ind w:left="4320" w:hanging="360"/>
+      </w:pPr>
+      <w:rPr>
+        <w:rFonts w:ascii="Wingdings" w:hAnsi="Wingdings" w:hint="default"/>
+      </w:rPr>
+    </w:lvl>
+    <w:lvl w:ilvl="6" w:tplc="04090001" w:tentative="1">
+      <w:start w:val="1"/>
+      <w:numFmt w:val="bullet"/>
+      <w:lvlText w:val=""/>
+      <w:lvlJc w:val="left"/>
+      <w:pPr>
+        <w:ind w:left="5040" w:hanging="360"/>
+      </w:pPr>
+      <w:rPr>
+        <w:rFonts w:ascii="Symbol" w:hAnsi="Symbol" w:hint="default"/>
+      </w:rPr>
+    </w:lvl>
+    <w:lvl w:ilvl="7" w:tplc="04090003" w:tentative="1">
+      <w:start w:val="1"/>
+      <w:numFmt w:val="bullet"/>
+      <w:lvlText w:val="o"/>
+      <w:lvlJc w:val="left"/>
+      <w:pPr>
+        <w:ind w:left="5760" w:hanging="360"/>
+      </w:pPr>
+      <w:rPr>
+        <w:rFonts w:ascii="Courier New" w:hAnsi="Courier New" w:hint="default"/>
+      </w:rPr>
+    </w:lvl>
+    <w:lvl w:ilvl="8" w:tplc="04090005" w:tentative="1">
+      <w:start w:val="1"/>
+      <w:numFmt w:val="bullet"/>
+      <w:lvlText w:val=""/>
+      <w:lvlJc w:val="left"/>
+      <w:pPr>
+        <w:ind w:left="6480" w:hanging="360"/>
+      </w:pPr>
+      <w:rPr>
+        <w:rFonts w:ascii="Wingdings" w:hAnsi="Wingdings" w:hint="default"/>
+      </w:rPr>
+    </w:lvl>
+  </w:abstractNum>
   <w:num w:numId="1">
     <w:abstractNumId w:val="0"/>
+  </w:num>
+  <w:num w:numId="2">
+    <w:abstractNumId w:val="1"/>
+  </w:num>
+  <w:num w:numId="3">
+    <w:abstractNumId w:val="2"/>
+  </w:num>
+  <w:num w:numId="4">
+    <w:abstractNumId w:val="4"/>
+  </w:num>
+  <w:num w:numId="5">
+    <w:abstractNumId w:val="3"/>
   </w:num>
 </w:numbering>
 </file>

</xml_diff>

<commit_message>
color change of decision tree
</commit_message>
<xml_diff>
--- a/Final-Group-Project-Report/Sample Final Project Group Report (save this as PDF).docx
+++ b/Final-Group-Project-Report/Sample Final Project Group Report (save this as PDF).docx
@@ -1,6 +1,6 @@
 
 <file path=word/document.xml><?xml version="1.0" encoding="utf-8"?>
-<w:document xmlns:wpc="http://schemas.microsoft.com/office/word/2010/wordprocessingCanvas" xmlns:cx="http://schemas.microsoft.com/office/drawing/2014/chartex" xmlns:cx1="http://schemas.microsoft.com/office/drawing/2015/9/8/chartex" xmlns:cx2="http://schemas.microsoft.com/office/drawing/2015/10/21/chartex" xmlns:cx3="http://schemas.microsoft.com/office/drawing/2016/5/9/chartex" xmlns:cx4="http://schemas.microsoft.com/office/drawing/2016/5/10/chartex" xmlns:cx5="http://schemas.microsoft.com/office/drawing/2016/5/11/chartex" xmlns:cx6="http://schemas.microsoft.com/office/drawing/2016/5/12/chartex" xmlns:cx7="http://schemas.microsoft.com/office/drawing/2016/5/13/chartex" xmlns:cx8="http://schemas.microsoft.com/office/drawing/2016/5/14/chartex" xmlns:mc="http://schemas.openxmlformats.org/markup-compatibility/2006" xmlns:aink="http://schemas.microsoft.com/office/drawing/2016/ink" xmlns:am3d="http://schemas.microsoft.com/office/drawing/2017/model3d" xmlns:o="urn:schemas-microsoft-com:office:office" xmlns:r="http://schemas.openxmlformats.org/officeDocument/2006/relationships" xmlns:m="http://schemas.openxmlformats.org/officeDocument/2006/math" xmlns:v="urn:schemas-microsoft-com:vml" xmlns:wp14="http://schemas.microsoft.com/office/word/2010/wordprocessingDrawing" xmlns:wp="http://schemas.openxmlformats.org/drawingml/2006/wordprocessingDrawing" xmlns:w10="urn:schemas-microsoft-com:office:word" xmlns:w="http://schemas.openxmlformats.org/wordprocessingml/2006/main" xmlns:w14="http://schemas.microsoft.com/office/word/2010/wordml" xmlns:w15="http://schemas.microsoft.com/office/word/2012/wordml" xmlns:w16cid="http://schemas.microsoft.com/office/word/2016/wordml/cid" xmlns:w16se="http://schemas.microsoft.com/office/word/2015/wordml/symex" xmlns:wpg="http://schemas.microsoft.com/office/word/2010/wordprocessingGroup" xmlns:wpi="http://schemas.microsoft.com/office/word/2010/wordprocessingInk" xmlns:wne="http://schemas.microsoft.com/office/word/2006/wordml" xmlns:wps="http://schemas.microsoft.com/office/word/2010/wordprocessingShape" mc:Ignorable="w14 w15 w16se w16cid wp14">
+<w:document xmlns:wpc="http://schemas.microsoft.com/office/word/2010/wordprocessingCanvas" xmlns:cx="http://schemas.microsoft.com/office/drawing/2014/chartex" xmlns:cx1="http://schemas.microsoft.com/office/drawing/2015/9/8/chartex" xmlns:cx2="http://schemas.microsoft.com/office/drawing/2015/10/21/chartex" xmlns:cx3="http://schemas.microsoft.com/office/drawing/2016/5/9/chartex" xmlns:cx4="http://schemas.microsoft.com/office/drawing/2016/5/10/chartex" xmlns:cx5="http://schemas.microsoft.com/office/drawing/2016/5/11/chartex" xmlns:cx6="http://schemas.microsoft.com/office/drawing/2016/5/12/chartex" xmlns:cx7="http://schemas.microsoft.com/office/drawing/2016/5/13/chartex" xmlns:cx8="http://schemas.microsoft.com/office/drawing/2016/5/14/chartex" xmlns:mc="http://schemas.openxmlformats.org/markup-compatibility/2006" xmlns:aink="http://schemas.microsoft.com/office/drawing/2016/ink" xmlns:am3d="http://schemas.microsoft.com/office/drawing/2017/model3d" xmlns:o="urn:schemas-microsoft-com:office:office" xmlns:r="http://schemas.openxmlformats.org/officeDocument/2006/relationships" xmlns:m="http://schemas.openxmlformats.org/officeDocument/2006/math" xmlns:v="urn:schemas-microsoft-com:vml" xmlns:wp14="http://schemas.microsoft.com/office/word/2010/wordprocessingDrawing" xmlns:wp="http://schemas.openxmlformats.org/drawingml/2006/wordprocessingDrawing" xmlns:w10="urn:schemas-microsoft-com:office:word" xmlns:w="http://schemas.openxmlformats.org/wordprocessingml/2006/main" xmlns:w14="http://schemas.microsoft.com/office/word/2010/wordml" xmlns:w15="http://schemas.microsoft.com/office/word/2012/wordml" xmlns:w16cex="http://schemas.microsoft.com/office/word/2018/wordml/cex" xmlns:w16cid="http://schemas.microsoft.com/office/word/2016/wordml/cid" xmlns:w16="http://schemas.microsoft.com/office/word/2018/wordml" xmlns:w16se="http://schemas.microsoft.com/office/word/2015/wordml/symex" xmlns:wpg="http://schemas.microsoft.com/office/word/2010/wordprocessingGroup" xmlns:wpi="http://schemas.microsoft.com/office/word/2010/wordprocessingInk" xmlns:wne="http://schemas.microsoft.com/office/word/2006/wordml" xmlns:wps="http://schemas.microsoft.com/office/word/2010/wordprocessingShape" mc:Ignorable="w14 w15 w16se w16cid w16 w16cex wp14">
   <w:body>
     <w:p>
       <w:r>
@@ -67,8 +67,6 @@
         <w:tab/>
         <w:t>Histograms</w:t>
       </w:r>
-      <w:bookmarkStart w:id="0" w:name="_GoBack"/>
-      <w:bookmarkEnd w:id="0"/>
     </w:p>
     <w:p>
       <w:r>
@@ -420,6 +418,1332 @@
       </w:r>
     </w:p>
     <w:p/>
+    <w:p/>
+    <w:p/>
+    <w:p/>
+    <w:p/>
+    <w:p>
+      <w:r>
+        <w:t>LOG</w:t>
+      </w:r>
+      <w:r>
+        <w:t xml:space="preserve"> OF UPDATES:</w:t>
+      </w:r>
+    </w:p>
+    <w:p>
+      <w:r>
+        <w:t>March 27</w:t>
+      </w:r>
+    </w:p>
+    <w:p>
+      <w:pPr>
+        <w:pStyle w:val="ListParagraph"/>
+        <w:numPr>
+          <w:ilvl w:val="0"/>
+          <w:numId w:val="9"/>
+        </w:numPr>
+      </w:pPr>
+      <w:r>
+        <w:t xml:space="preserve">Created folder </w:t>
+      </w:r>
+      <w:proofErr w:type="spellStart"/>
+      <w:r>
+        <w:t>Heirarchy</w:t>
+      </w:r>
+      <w:proofErr w:type="spellEnd"/>
+    </w:p>
+    <w:p>
+      <w:pPr>
+        <w:pStyle w:val="ListParagraph"/>
+        <w:numPr>
+          <w:ilvl w:val="0"/>
+          <w:numId w:val="9"/>
+        </w:numPr>
+      </w:pPr>
+      <w:r>
+        <w:t>Created dummy code and pushed</w:t>
+      </w:r>
+    </w:p>
+    <w:p>
+      <w:r>
+        <w:t>April 1</w:t>
+      </w:r>
+    </w:p>
+    <w:p>
+      <w:pPr>
+        <w:pStyle w:val="ListParagraph"/>
+        <w:numPr>
+          <w:ilvl w:val="0"/>
+          <w:numId w:val="10"/>
+        </w:numPr>
+      </w:pPr>
+      <w:r>
+        <w:t xml:space="preserve">Created </w:t>
+      </w:r>
+      <w:proofErr w:type="spellStart"/>
+      <w:r>
+        <w:t>Geomaps</w:t>
+      </w:r>
+      <w:proofErr w:type="spellEnd"/>
+      <w:r>
+        <w:t xml:space="preserve"> with datapoints </w:t>
+      </w:r>
+    </w:p>
+    <w:p>
+      <w:r>
+        <w:t>April 2, 2020</w:t>
+      </w:r>
+    </w:p>
+    <w:p>
+      <w:pPr>
+        <w:pStyle w:val="ListParagraph"/>
+        <w:numPr>
+          <w:ilvl w:val="0"/>
+          <w:numId w:val="11"/>
+        </w:numPr>
+      </w:pPr>
+      <w:r>
+        <w:t>Created Pyqt5 application and</w:t>
+      </w:r>
+      <w:r>
+        <w:t xml:space="preserve"> Linked </w:t>
+      </w:r>
+      <w:proofErr w:type="spellStart"/>
+      <w:r>
+        <w:t>Geomap</w:t>
+      </w:r>
+      <w:proofErr w:type="spellEnd"/>
+      <w:r>
+        <w:t xml:space="preserve"> with datapoints</w:t>
+      </w:r>
+    </w:p>
+    <w:p>
+      <w:pPr>
+        <w:pStyle w:val="ListParagraph"/>
+        <w:numPr>
+          <w:ilvl w:val="0"/>
+          <w:numId w:val="11"/>
+        </w:numPr>
+      </w:pPr>
+      <w:r>
+        <w:t xml:space="preserve">Used </w:t>
+      </w:r>
+      <w:proofErr w:type="spellStart"/>
+      <w:r>
+        <w:t>Qwebview</w:t>
+      </w:r>
+      <w:proofErr w:type="spellEnd"/>
+      <w:r>
+        <w:t>, Folium by Leaflet for the Geo maps</w:t>
+      </w:r>
+    </w:p>
+    <w:p>
+      <w:pPr>
+        <w:pStyle w:val="ListParagraph"/>
+        <w:numPr>
+          <w:ilvl w:val="0"/>
+          <w:numId w:val="11"/>
+        </w:numPr>
+      </w:pPr>
+      <w:r>
+        <w:t xml:space="preserve">Added buttons to GUI and </w:t>
+      </w:r>
+      <w:proofErr w:type="gramStart"/>
+      <w:r>
+        <w:t>better looking</w:t>
+      </w:r>
+      <w:proofErr w:type="gramEnd"/>
+      <w:r>
+        <w:t xml:space="preserve"> Geo map markers (circle markers)</w:t>
+      </w:r>
+    </w:p>
+    <w:p>
+      <w:pPr>
+        <w:pStyle w:val="ListParagraph"/>
+        <w:numPr>
+          <w:ilvl w:val="0"/>
+          <w:numId w:val="11"/>
+        </w:numPr>
+      </w:pPr>
+      <w:r>
+        <w:t>Created EDA and Graphs</w:t>
+      </w:r>
+    </w:p>
+    <w:p>
+      <w:r>
+        <w:t>April 3,2020</w:t>
+      </w:r>
+    </w:p>
+    <w:p>
+      <w:pPr>
+        <w:pStyle w:val="ListParagraph"/>
+        <w:numPr>
+          <w:ilvl w:val="0"/>
+          <w:numId w:val="12"/>
+        </w:numPr>
+      </w:pPr>
+      <w:r>
+        <w:t>Preprocessing, can handle nan values in the map for displaying marker descriptions</w:t>
+      </w:r>
+    </w:p>
+    <w:p>
+      <w:pPr>
+        <w:pStyle w:val="ListParagraph"/>
+        <w:numPr>
+          <w:ilvl w:val="0"/>
+          <w:numId w:val="12"/>
+        </w:numPr>
+      </w:pPr>
+      <w:r>
+        <w:t>Cleaned up and segmented code into different scripts for easier management</w:t>
+      </w:r>
+    </w:p>
+    <w:p>
+      <w:pPr>
+        <w:pStyle w:val="ListParagraph"/>
+        <w:numPr>
+          <w:ilvl w:val="0"/>
+          <w:numId w:val="12"/>
+        </w:numPr>
+      </w:pPr>
+      <w:r>
+        <w:t>Edited and modified paths to work on different computers. Added installs for unrecognized packages</w:t>
+      </w:r>
+    </w:p>
+    <w:p>
+      <w:pPr>
+        <w:pStyle w:val="ListParagraph"/>
+        <w:numPr>
+          <w:ilvl w:val="0"/>
+          <w:numId w:val="12"/>
+        </w:numPr>
+      </w:pPr>
+      <w:r>
+        <w:t>Faster load times for the map. Paths and preprocessing of data created and modified</w:t>
+      </w:r>
+    </w:p>
+    <w:p>
+      <w:pPr>
+        <w:pStyle w:val="ListParagraph"/>
+        <w:numPr>
+          <w:ilvl w:val="0"/>
+          <w:numId w:val="12"/>
+        </w:numPr>
+      </w:pPr>
+      <w:r>
+        <w:t>Added tabs and EDA statistics script and connected images to the GUI</w:t>
+      </w:r>
+    </w:p>
+    <w:p>
+      <w:pPr>
+        <w:pStyle w:val="ListParagraph"/>
+        <w:numPr>
+          <w:ilvl w:val="0"/>
+          <w:numId w:val="12"/>
+        </w:numPr>
+      </w:pPr>
+      <w:r>
+        <w:t xml:space="preserve">Automatic clustering of maps for training samples of </w:t>
+      </w:r>
+      <w:proofErr w:type="spellStart"/>
+      <w:r>
+        <w:t>morethan</w:t>
+      </w:r>
+      <w:proofErr w:type="spellEnd"/>
+      <w:r>
+        <w:t xml:space="preserve"> 5k</w:t>
+      </w:r>
+    </w:p>
+    <w:p>
+      <w:pPr>
+        <w:pStyle w:val="ListParagraph"/>
+        <w:numPr>
+          <w:ilvl w:val="0"/>
+          <w:numId w:val="12"/>
+        </w:numPr>
+      </w:pPr>
+      <w:r>
+        <w:t xml:space="preserve">Created summary of statistics and attached to </w:t>
+      </w:r>
+      <w:proofErr w:type="spellStart"/>
+      <w:r>
+        <w:t>gui</w:t>
+      </w:r>
+      <w:proofErr w:type="spellEnd"/>
+      <w:r>
+        <w:t xml:space="preserve"> with buttons to load</w:t>
+      </w:r>
+    </w:p>
+    <w:p>
+      <w:pPr>
+        <w:pStyle w:val="ListParagraph"/>
+        <w:numPr>
+          <w:ilvl w:val="0"/>
+          <w:numId w:val="12"/>
+        </w:numPr>
+      </w:pPr>
+      <w:r>
+        <w:t xml:space="preserve">Fixed </w:t>
+      </w:r>
+      <w:proofErr w:type="spellStart"/>
+      <w:r>
+        <w:t>gui</w:t>
+      </w:r>
+      <w:proofErr w:type="spellEnd"/>
+      <w:r>
+        <w:t xml:space="preserve"> colors</w:t>
+      </w:r>
+    </w:p>
+    <w:p>
+      <w:r>
+        <w:t>April 4</w:t>
+      </w:r>
+    </w:p>
+    <w:p>
+      <w:pPr>
+        <w:pStyle w:val="ListParagraph"/>
+        <w:numPr>
+          <w:ilvl w:val="0"/>
+          <w:numId w:val="13"/>
+        </w:numPr>
+      </w:pPr>
+      <w:r>
+        <w:t>Updated GUI Layout and style</w:t>
+      </w:r>
+    </w:p>
+    <w:p>
+      <w:pPr>
+        <w:pStyle w:val="ListParagraph"/>
+        <w:numPr>
+          <w:ilvl w:val="0"/>
+          <w:numId w:val="13"/>
+        </w:numPr>
+      </w:pPr>
+      <w:r>
+        <w:t>Group proposal created</w:t>
+      </w:r>
+    </w:p>
+    <w:p>
+      <w:pPr>
+        <w:pStyle w:val="ListParagraph"/>
+        <w:numPr>
+          <w:ilvl w:val="0"/>
+          <w:numId w:val="13"/>
+        </w:numPr>
+      </w:pPr>
+      <w:r>
+        <w:t>EDA graphs modified</w:t>
+      </w:r>
+    </w:p>
+    <w:p>
+      <w:r>
+        <w:t>April 5</w:t>
+      </w:r>
+    </w:p>
+    <w:p>
+      <w:pPr>
+        <w:pStyle w:val="ListParagraph"/>
+        <w:numPr>
+          <w:ilvl w:val="0"/>
+          <w:numId w:val="14"/>
+        </w:numPr>
+      </w:pPr>
+      <w:r>
+        <w:t xml:space="preserve">Edited </w:t>
+      </w:r>
+      <w:proofErr w:type="spellStart"/>
+      <w:r>
+        <w:t>Groupbox</w:t>
+      </w:r>
+      <w:proofErr w:type="spellEnd"/>
+      <w:r>
+        <w:t xml:space="preserve"> 1 with input boxes for prediction and training</w:t>
+      </w:r>
+    </w:p>
+    <w:p/>
+    <w:p/>
+    <w:p>
+      <w:r>
+        <w:lastRenderedPageBreak/>
+        <w:t>April 6</w:t>
+      </w:r>
+    </w:p>
+    <w:p>
+      <w:pPr>
+        <w:pStyle w:val="ListParagraph"/>
+        <w:numPr>
+          <w:ilvl w:val="0"/>
+          <w:numId w:val="16"/>
+        </w:numPr>
+      </w:pPr>
+      <w:r>
+        <w:t>connected training and prediction into script classes</w:t>
+      </w:r>
+    </w:p>
+    <w:p>
+      <w:pPr>
+        <w:pStyle w:val="ListParagraph"/>
+        <w:numPr>
+          <w:ilvl w:val="0"/>
+          <w:numId w:val="16"/>
+        </w:numPr>
+      </w:pPr>
+      <w:r>
+        <w:t>model still to be determined.</w:t>
+      </w:r>
+    </w:p>
+    <w:p>
+      <w:pPr>
+        <w:pStyle w:val="ListParagraph"/>
+        <w:numPr>
+          <w:ilvl w:val="0"/>
+          <w:numId w:val="16"/>
+        </w:numPr>
+      </w:pPr>
+      <w:r>
+        <w:t xml:space="preserve">removed button </w:t>
+      </w:r>
+      <w:proofErr w:type="spellStart"/>
+      <w:r>
+        <w:t>veiw</w:t>
+      </w:r>
+      <w:proofErr w:type="spellEnd"/>
+      <w:r>
+        <w:t xml:space="preserve"> stat summary</w:t>
+      </w:r>
+    </w:p>
+    <w:p>
+      <w:pPr>
+        <w:pStyle w:val="ListParagraph"/>
+        <w:numPr>
+          <w:ilvl w:val="0"/>
+          <w:numId w:val="16"/>
+        </w:numPr>
+      </w:pPr>
+      <w:r>
+        <w:t xml:space="preserve">made </w:t>
+      </w:r>
+      <w:proofErr w:type="spellStart"/>
+      <w:r>
+        <w:t>traning</w:t>
+      </w:r>
+      <w:proofErr w:type="spellEnd"/>
+      <w:r>
+        <w:t xml:space="preserve"> button take random sample of given number</w:t>
+      </w:r>
+    </w:p>
+    <w:p>
+      <w:pPr>
+        <w:pStyle w:val="ListParagraph"/>
+        <w:numPr>
+          <w:ilvl w:val="0"/>
+          <w:numId w:val="16"/>
+        </w:numPr>
+      </w:pPr>
+      <w:r>
+        <w:t xml:space="preserve">automatic updates of </w:t>
+      </w:r>
+      <w:proofErr w:type="spellStart"/>
+      <w:r>
+        <w:t>historam</w:t>
+      </w:r>
+      <w:proofErr w:type="spellEnd"/>
+      <w:r>
+        <w:t xml:space="preserve"> screen, stat table and geo maps</w:t>
+      </w:r>
+    </w:p>
+    <w:p>
+      <w:pPr>
+        <w:pStyle w:val="ListParagraph"/>
+        <w:numPr>
+          <w:ilvl w:val="0"/>
+          <w:numId w:val="16"/>
+        </w:numPr>
+      </w:pPr>
+      <w:r>
+        <w:t>screen updates happen after model building</w:t>
+      </w:r>
+    </w:p>
+    <w:p>
+      <w:pPr>
+        <w:pStyle w:val="ListParagraph"/>
+        <w:numPr>
+          <w:ilvl w:val="0"/>
+          <w:numId w:val="16"/>
+        </w:numPr>
+      </w:pPr>
+      <w:r>
+        <w:t>building new feature soon.</w:t>
+      </w:r>
+    </w:p>
+    <w:p>
+      <w:pPr>
+        <w:pStyle w:val="ListParagraph"/>
+        <w:numPr>
+          <w:ilvl w:val="0"/>
+          <w:numId w:val="16"/>
+        </w:numPr>
+      </w:pPr>
+      <w:r>
+        <w:t>Fixed Fast cluster markers through java script callback</w:t>
+      </w:r>
+    </w:p>
+    <w:p>
+      <w:pPr>
+        <w:pStyle w:val="ListParagraph"/>
+        <w:numPr>
+          <w:ilvl w:val="0"/>
+          <w:numId w:val="16"/>
+        </w:numPr>
+      </w:pPr>
+      <w:r>
+        <w:t>colored individual points yellow with radius 100</w:t>
+      </w:r>
+    </w:p>
+    <w:p>
+      <w:pPr>
+        <w:pStyle w:val="ListParagraph"/>
+        <w:numPr>
+          <w:ilvl w:val="0"/>
+          <w:numId w:val="16"/>
+        </w:numPr>
+      </w:pPr>
+      <w:r>
+        <w:t>edited histogram size and color</w:t>
+      </w:r>
+    </w:p>
+    <w:p>
+      <w:pPr>
+        <w:pStyle w:val="ListParagraph"/>
+        <w:numPr>
+          <w:ilvl w:val="0"/>
+          <w:numId w:val="16"/>
+        </w:numPr>
+      </w:pPr>
+      <w:r>
+        <w:t xml:space="preserve">geo map visible to the right </w:t>
+      </w:r>
+      <w:proofErr w:type="spellStart"/>
+      <w:r>
+        <w:t>groupbox</w:t>
+      </w:r>
+      <w:proofErr w:type="spellEnd"/>
+    </w:p>
+    <w:p>
+      <w:pPr>
+        <w:pStyle w:val="ListParagraph"/>
+        <w:numPr>
+          <w:ilvl w:val="0"/>
+          <w:numId w:val="16"/>
+        </w:numPr>
+      </w:pPr>
+      <w:r>
+        <w:t>rounded off summary to 4decimals</w:t>
+      </w:r>
+    </w:p>
+    <w:p>
+      <w:pPr>
+        <w:pStyle w:val="ListParagraph"/>
+        <w:numPr>
+          <w:ilvl w:val="0"/>
+          <w:numId w:val="16"/>
+        </w:numPr>
+      </w:pPr>
+      <w:r>
+        <w:t>Decision tree model created.</w:t>
+      </w:r>
+    </w:p>
+    <w:p>
+      <w:pPr>
+        <w:pStyle w:val="ListParagraph"/>
+        <w:numPr>
+          <w:ilvl w:val="0"/>
+          <w:numId w:val="16"/>
+        </w:numPr>
+      </w:pPr>
+      <w:r>
+        <w:t>cleaned up data for processing.</w:t>
+      </w:r>
+    </w:p>
+    <w:p>
+      <w:pPr>
+        <w:pStyle w:val="ListParagraph"/>
+        <w:numPr>
+          <w:ilvl w:val="0"/>
+          <w:numId w:val="16"/>
+        </w:numPr>
+      </w:pPr>
+      <w:r>
+        <w:t>filled in missing nans with means of column</w:t>
+      </w:r>
+    </w:p>
+    <w:p>
+      <w:pPr>
+        <w:pStyle w:val="ListParagraph"/>
+        <w:numPr>
+          <w:ilvl w:val="0"/>
+          <w:numId w:val="16"/>
+        </w:numPr>
+      </w:pPr>
+      <w:proofErr w:type="spellStart"/>
+      <w:r>
+        <w:t>coneccted</w:t>
+      </w:r>
+      <w:proofErr w:type="spellEnd"/>
+      <w:r>
+        <w:t xml:space="preserve"> inputs from screen.</w:t>
+      </w:r>
+    </w:p>
+    <w:p>
+      <w:pPr>
+        <w:pStyle w:val="ListParagraph"/>
+        <w:numPr>
+          <w:ilvl w:val="0"/>
+          <w:numId w:val="16"/>
+        </w:numPr>
+      </w:pPr>
+      <w:r>
+        <w:t xml:space="preserve">train input </w:t>
+      </w:r>
+      <w:proofErr w:type="gramStart"/>
+      <w:r>
+        <w:t>range</w:t>
+      </w:r>
+      <w:proofErr w:type="gramEnd"/>
+      <w:r>
+        <w:t xml:space="preserve"> from 10-90</w:t>
+      </w:r>
+    </w:p>
+    <w:p>
+      <w:pPr>
+        <w:pStyle w:val="ListParagraph"/>
+        <w:numPr>
+          <w:ilvl w:val="0"/>
+          <w:numId w:val="16"/>
+        </w:numPr>
+      </w:pPr>
+      <w:r>
+        <w:t xml:space="preserve">sample size </w:t>
+      </w:r>
+      <w:proofErr w:type="gramStart"/>
+      <w:r>
+        <w:t>range</w:t>
+      </w:r>
+      <w:proofErr w:type="gramEnd"/>
+      <w:r>
+        <w:t xml:space="preserve"> from 100-200,000</w:t>
+      </w:r>
+    </w:p>
+    <w:p>
+      <w:pPr>
+        <w:pStyle w:val="ListParagraph"/>
+        <w:numPr>
+          <w:ilvl w:val="0"/>
+          <w:numId w:val="16"/>
+        </w:numPr>
+      </w:pPr>
+      <w:r>
+        <w:t xml:space="preserve">accuracy of model in </w:t>
+      </w:r>
+      <w:proofErr w:type="spellStart"/>
+      <w:r>
+        <w:t>lcd</w:t>
+      </w:r>
+      <w:proofErr w:type="spellEnd"/>
+      <w:r>
+        <w:t xml:space="preserve"> box connected</w:t>
+      </w:r>
+    </w:p>
+    <w:p/>
+    <w:p>
+      <w:r>
+        <w:t>April 7</w:t>
+      </w:r>
+    </w:p>
+    <w:p>
+      <w:pPr>
+        <w:pStyle w:val="ListParagraph"/>
+        <w:numPr>
+          <w:ilvl w:val="0"/>
+          <w:numId w:val="18"/>
+        </w:numPr>
+      </w:pPr>
+      <w:r>
+        <w:t>Correlation Heatmap created and added to the tabs</w:t>
+      </w:r>
+    </w:p>
+    <w:p/>
+    <w:p>
+      <w:r>
+        <w:t>April 8</w:t>
+      </w:r>
+    </w:p>
+    <w:p>
+      <w:pPr>
+        <w:pStyle w:val="ListParagraph"/>
+        <w:numPr>
+          <w:ilvl w:val="0"/>
+          <w:numId w:val="17"/>
+        </w:numPr>
+      </w:pPr>
+      <w:r>
+        <w:t>Updated color maps</w:t>
+      </w:r>
+    </w:p>
+    <w:p>
+      <w:pPr>
+        <w:pStyle w:val="ListParagraph"/>
+        <w:numPr>
+          <w:ilvl w:val="0"/>
+          <w:numId w:val="17"/>
+        </w:numPr>
+      </w:pPr>
+      <w:r>
+        <w:t xml:space="preserve">fixed </w:t>
+      </w:r>
+      <w:proofErr w:type="spellStart"/>
+      <w:r>
+        <w:t>gui</w:t>
+      </w:r>
+      <w:proofErr w:type="spellEnd"/>
+      <w:r>
+        <w:t xml:space="preserve"> layout</w:t>
+      </w:r>
+    </w:p>
+    <w:p>
+      <w:pPr>
+        <w:pStyle w:val="ListParagraph"/>
+        <w:numPr>
+          <w:ilvl w:val="0"/>
+          <w:numId w:val="17"/>
+        </w:numPr>
+      </w:pPr>
+      <w:r>
+        <w:t>Color coded severity in the map</w:t>
+      </w:r>
+    </w:p>
+    <w:p>
+      <w:pPr>
+        <w:pStyle w:val="ListParagraph"/>
+        <w:numPr>
+          <w:ilvl w:val="0"/>
+          <w:numId w:val="17"/>
+        </w:numPr>
+      </w:pPr>
+      <w:r>
+        <w:t>Fixed text pop up in maps (severity, address, description)</w:t>
+      </w:r>
+    </w:p>
+    <w:p>
+      <w:pPr>
+        <w:pStyle w:val="ListParagraph"/>
+        <w:numPr>
+          <w:ilvl w:val="0"/>
+          <w:numId w:val="17"/>
+        </w:numPr>
+      </w:pPr>
+      <w:r>
+        <w:t xml:space="preserve">created a status bar with </w:t>
+      </w:r>
+      <w:proofErr w:type="spellStart"/>
+      <w:r>
+        <w:t>Qlcd</w:t>
+      </w:r>
+      <w:proofErr w:type="spellEnd"/>
+      <w:r>
+        <w:t xml:space="preserve"> number</w:t>
+      </w:r>
+    </w:p>
+    <w:p>
+      <w:pPr>
+        <w:pStyle w:val="ListParagraph"/>
+        <w:numPr>
+          <w:ilvl w:val="0"/>
+          <w:numId w:val="17"/>
+        </w:numPr>
+      </w:pPr>
+      <w:r>
+        <w:t>color coded status while before and after model training</w:t>
+      </w:r>
+    </w:p>
+    <w:p/>
+    <w:p/>
+    <w:p>
+      <w:r>
+        <w:t>April 9</w:t>
+      </w:r>
+    </w:p>
+    <w:p>
+      <w:pPr>
+        <w:pStyle w:val="ListParagraph"/>
+        <w:numPr>
+          <w:ilvl w:val="0"/>
+          <w:numId w:val="19"/>
+        </w:numPr>
+      </w:pPr>
+      <w:r>
+        <w:t>Created content of predict functions</w:t>
+      </w:r>
+    </w:p>
+    <w:p>
+      <w:pPr>
+        <w:pStyle w:val="ListParagraph"/>
+        <w:numPr>
+          <w:ilvl w:val="0"/>
+          <w:numId w:val="19"/>
+        </w:numPr>
+      </w:pPr>
+      <w:r>
+        <w:t>changed the shape to be able to use predict function</w:t>
+      </w:r>
+    </w:p>
+    <w:p>
+      <w:pPr>
+        <w:pStyle w:val="ListParagraph"/>
+        <w:numPr>
+          <w:ilvl w:val="0"/>
+          <w:numId w:val="19"/>
+        </w:numPr>
+      </w:pPr>
+      <w:r>
+        <w:t>Connected predict class to button and severity output</w:t>
+      </w:r>
+    </w:p>
+    <w:p>
+      <w:pPr>
+        <w:pStyle w:val="ListParagraph"/>
+        <w:numPr>
+          <w:ilvl w:val="0"/>
+          <w:numId w:val="19"/>
+        </w:numPr>
+      </w:pPr>
+      <w:r>
+        <w:t>reset predict severity to 0 if train model is pressed</w:t>
+      </w:r>
+    </w:p>
+    <w:p>
+      <w:pPr>
+        <w:pStyle w:val="ListParagraph"/>
+        <w:numPr>
+          <w:ilvl w:val="0"/>
+          <w:numId w:val="19"/>
+        </w:numPr>
+      </w:pPr>
+      <w:r>
+        <w:t>Created a message box to output when there is no model</w:t>
+      </w:r>
+    </w:p>
+    <w:p>
+      <w:pPr>
+        <w:pStyle w:val="ListParagraph"/>
+        <w:numPr>
+          <w:ilvl w:val="0"/>
+          <w:numId w:val="19"/>
+        </w:numPr>
+      </w:pPr>
+      <w:r>
+        <w:t>or when there are missing values when predict button is clicked</w:t>
+      </w:r>
+    </w:p>
+    <w:p>
+      <w:pPr>
+        <w:pStyle w:val="ListParagraph"/>
+        <w:numPr>
+          <w:ilvl w:val="0"/>
+          <w:numId w:val="19"/>
+        </w:numPr>
+      </w:pPr>
+      <w:r>
+        <w:t>moved test codes into a folder</w:t>
+      </w:r>
+    </w:p>
+    <w:p/>
+    <w:p/>
+    <w:p/>
+    <w:p/>
+    <w:p>
+      <w:r>
+        <w:t>April 10</w:t>
+      </w:r>
+    </w:p>
+    <w:p>
+      <w:pPr>
+        <w:pStyle w:val="ListParagraph"/>
+        <w:numPr>
+          <w:ilvl w:val="0"/>
+          <w:numId w:val="20"/>
+        </w:numPr>
+      </w:pPr>
+      <w:r>
+        <w:t>Created Random Forest</w:t>
+      </w:r>
+    </w:p>
+    <w:p>
+      <w:pPr>
+        <w:pStyle w:val="ListParagraph"/>
+        <w:numPr>
+          <w:ilvl w:val="0"/>
+          <w:numId w:val="20"/>
+        </w:numPr>
+      </w:pPr>
+      <w:r>
+        <w:t>Created ordinal logistic regression</w:t>
+      </w:r>
+    </w:p>
+    <w:p>
+      <w:pPr>
+        <w:pStyle w:val="ListParagraph"/>
+        <w:numPr>
+          <w:ilvl w:val="0"/>
+          <w:numId w:val="20"/>
+        </w:numPr>
+      </w:pPr>
+      <w:r>
+        <w:t>Connected random forest model</w:t>
+      </w:r>
+    </w:p>
+    <w:p/>
+    <w:p>
+      <w:r>
+        <w:t>April 12</w:t>
+      </w:r>
+    </w:p>
+    <w:p>
+      <w:pPr>
+        <w:pStyle w:val="ListParagraph"/>
+        <w:numPr>
+          <w:ilvl w:val="0"/>
+          <w:numId w:val="21"/>
+        </w:numPr>
+      </w:pPr>
+      <w:r>
+        <w:t>Updated accuracy calculation for rf model and Logistic regression</w:t>
+      </w:r>
+    </w:p>
+    <w:p>
+      <w:r>
+        <w:t>April 14</w:t>
+      </w:r>
+    </w:p>
+    <w:p>
+      <w:pPr>
+        <w:pStyle w:val="ListParagraph"/>
+        <w:numPr>
+          <w:ilvl w:val="0"/>
+          <w:numId w:val="22"/>
+        </w:numPr>
+      </w:pPr>
+      <w:r>
+        <w:t>Presentation PDF created</w:t>
+      </w:r>
+    </w:p>
+    <w:p>
+      <w:pPr>
+        <w:pStyle w:val="ListParagraph"/>
+        <w:numPr>
+          <w:ilvl w:val="0"/>
+          <w:numId w:val="22"/>
+        </w:numPr>
+      </w:pPr>
+      <w:r>
+        <w:t>Created more training algorithm functions</w:t>
+      </w:r>
+    </w:p>
+    <w:p>
+      <w:pPr>
+        <w:pStyle w:val="ListParagraph"/>
+        <w:numPr>
+          <w:ilvl w:val="0"/>
+          <w:numId w:val="22"/>
+        </w:numPr>
+      </w:pPr>
+      <w:r>
+        <w:t>Connected them to the application</w:t>
+      </w:r>
+    </w:p>
+    <w:p>
+      <w:pPr>
+        <w:pStyle w:val="ListParagraph"/>
+        <w:numPr>
+          <w:ilvl w:val="0"/>
+          <w:numId w:val="22"/>
+        </w:numPr>
+      </w:pPr>
+      <w:r>
+        <w:t>Logistic Regression, KNN, SVM, and Naive Bayes</w:t>
+      </w:r>
+    </w:p>
+    <w:p/>
+    <w:p/>
+    <w:p>
+      <w:r>
+        <w:t>April 15</w:t>
+      </w:r>
+    </w:p>
+    <w:p>
+      <w:pPr>
+        <w:pStyle w:val="ListParagraph"/>
+        <w:numPr>
+          <w:ilvl w:val="0"/>
+          <w:numId w:val="23"/>
+        </w:numPr>
+      </w:pPr>
+      <w:r>
+        <w:t>Added histogram functions and saved images</w:t>
+      </w:r>
+    </w:p>
+    <w:p>
+      <w:pPr>
+        <w:pStyle w:val="ListParagraph"/>
+        <w:numPr>
+          <w:ilvl w:val="0"/>
+          <w:numId w:val="23"/>
+        </w:numPr>
+      </w:pPr>
+      <w:r>
+        <w:t>connected to application tabs</w:t>
+      </w:r>
+    </w:p>
+    <w:p>
+      <w:pPr>
+        <w:pStyle w:val="ListParagraph"/>
+        <w:numPr>
+          <w:ilvl w:val="0"/>
+          <w:numId w:val="23"/>
+        </w:numPr>
+      </w:pPr>
+      <w:r>
+        <w:t xml:space="preserve">update after training </w:t>
+      </w:r>
+      <w:proofErr w:type="spellStart"/>
+      <w:r>
+        <w:t>connecteed</w:t>
+      </w:r>
+      <w:proofErr w:type="spellEnd"/>
+    </w:p>
+    <w:p>
+      <w:r>
+        <w:t>April 19</w:t>
+      </w:r>
+    </w:p>
+    <w:p>
+      <w:pPr>
+        <w:pStyle w:val="ListParagraph"/>
+        <w:numPr>
+          <w:ilvl w:val="0"/>
+          <w:numId w:val="24"/>
+        </w:numPr>
+      </w:pPr>
+      <w:r>
+        <w:t>changed status bar</w:t>
+      </w:r>
+    </w:p>
+    <w:p>
+      <w:pPr>
+        <w:pStyle w:val="ListParagraph"/>
+        <w:numPr>
+          <w:ilvl w:val="0"/>
+          <w:numId w:val="24"/>
+        </w:numPr>
+      </w:pPr>
+      <w:r>
+        <w:t xml:space="preserve">synced </w:t>
+      </w:r>
+      <w:proofErr w:type="spellStart"/>
+      <w:r>
+        <w:t>geomap</w:t>
+      </w:r>
+      <w:proofErr w:type="spellEnd"/>
+      <w:r>
+        <w:t xml:space="preserve"> with bar</w:t>
+      </w:r>
+    </w:p>
+    <w:p>
+      <w:pPr>
+        <w:pStyle w:val="ListParagraph"/>
+        <w:numPr>
+          <w:ilvl w:val="0"/>
+          <w:numId w:val="24"/>
+        </w:numPr>
+      </w:pPr>
+      <w:r>
+        <w:t>using predict algorithm</w:t>
+      </w:r>
+    </w:p>
+    <w:p>
+      <w:pPr>
+        <w:pStyle w:val="ListParagraph"/>
+        <w:numPr>
+          <w:ilvl w:val="0"/>
+          <w:numId w:val="24"/>
+        </w:numPr>
+      </w:pPr>
+      <w:r>
+        <w:t xml:space="preserve">Updated </w:t>
+      </w:r>
+      <w:proofErr w:type="spellStart"/>
+      <w:r>
+        <w:t>Knn</w:t>
+      </w:r>
+      <w:proofErr w:type="spellEnd"/>
+      <w:r>
+        <w:t xml:space="preserve"> default to 1</w:t>
+      </w:r>
+    </w:p>
+    <w:p>
+      <w:pPr>
+        <w:pStyle w:val="ListParagraph"/>
+        <w:numPr>
+          <w:ilvl w:val="0"/>
+          <w:numId w:val="24"/>
+        </w:numPr>
+      </w:pPr>
+      <w:proofErr w:type="spellStart"/>
+      <w:r>
+        <w:t>Creted</w:t>
+      </w:r>
+      <w:proofErr w:type="spellEnd"/>
+      <w:r>
+        <w:t xml:space="preserve"> popup for </w:t>
+      </w:r>
+      <w:proofErr w:type="spellStart"/>
+      <w:r>
+        <w:t>knn</w:t>
+      </w:r>
+      <w:proofErr w:type="spellEnd"/>
+      <w:r>
+        <w:t xml:space="preserve"> input values</w:t>
+      </w:r>
+    </w:p>
+    <w:p>
+      <w:pPr>
+        <w:pStyle w:val="ListParagraph"/>
+        <w:numPr>
+          <w:ilvl w:val="0"/>
+          <w:numId w:val="24"/>
+        </w:numPr>
+      </w:pPr>
+      <w:r>
+        <w:t xml:space="preserve">PCA added for </w:t>
+      </w:r>
+      <w:proofErr w:type="spellStart"/>
+      <w:r>
+        <w:t>knn</w:t>
+      </w:r>
+      <w:proofErr w:type="spellEnd"/>
+      <w:r>
+        <w:t xml:space="preserve"> for increased accuracy</w:t>
+      </w:r>
+    </w:p>
+    <w:p/>
+    <w:p/>
+    <w:p>
+      <w:r>
+        <w:t>April 20</w:t>
+      </w:r>
+    </w:p>
+    <w:p>
+      <w:pPr>
+        <w:pStyle w:val="ListParagraph"/>
+        <w:numPr>
+          <w:ilvl w:val="0"/>
+          <w:numId w:val="25"/>
+        </w:numPr>
+      </w:pPr>
+      <w:r>
+        <w:t>created status bar buttons to visualize models</w:t>
+      </w:r>
+    </w:p>
+    <w:p/>
+    <w:p/>
+    <w:p>
+      <w:r>
+        <w:t>April 2</w:t>
+      </w:r>
+      <w:r>
+        <w:t>1</w:t>
+      </w:r>
+      <w:r>
+        <w:t>, 2020</w:t>
+      </w:r>
+    </w:p>
+    <w:p>
+      <w:pPr>
+        <w:pStyle w:val="ListParagraph"/>
+        <w:numPr>
+          <w:ilvl w:val="0"/>
+          <w:numId w:val="8"/>
+        </w:numPr>
+      </w:pPr>
+      <w:r>
+        <w:t xml:space="preserve">Geo Map load times not in sync with status bar. Created different prediction models. SVM with poly kernel, Linear regression, </w:t>
+      </w:r>
+      <w:proofErr w:type="spellStart"/>
+      <w:r>
+        <w:t>Polyfit</w:t>
+      </w:r>
+      <w:proofErr w:type="spellEnd"/>
+      <w:r>
+        <w:t xml:space="preserve"> function, Logistic regression, and Curve fit with sinusoidal function. The data set looks sinusoidal. Best model was SVM with poly kernel and </w:t>
+      </w:r>
+      <w:proofErr w:type="spellStart"/>
+      <w:r>
+        <w:t>Curvefit</w:t>
+      </w:r>
+      <w:proofErr w:type="spellEnd"/>
+      <w:r>
+        <w:t>. Curve fit was better in prediction but looking for a better model.</w:t>
+      </w:r>
+    </w:p>
+    <w:p>
+      <w:pPr>
+        <w:pStyle w:val="ListParagraph"/>
+        <w:numPr>
+          <w:ilvl w:val="0"/>
+          <w:numId w:val="25"/>
+        </w:numPr>
+      </w:pPr>
+      <w:r>
+        <w:t>created a fit curve function to estimate map render times</w:t>
+      </w:r>
+    </w:p>
+    <w:p>
+      <w:pPr>
+        <w:pStyle w:val="ListParagraph"/>
+        <w:numPr>
+          <w:ilvl w:val="0"/>
+          <w:numId w:val="25"/>
+        </w:numPr>
+      </w:pPr>
+      <w:r>
+        <w:t>now have a more accurate status bar update</w:t>
+      </w:r>
+    </w:p>
+    <w:p>
+      <w:pPr>
+        <w:pStyle w:val="ListParagraph"/>
+        <w:numPr>
+          <w:ilvl w:val="0"/>
+          <w:numId w:val="25"/>
+        </w:numPr>
+      </w:pPr>
+      <w:r>
+        <w:t>the function chosen is sigmoid since the data points look it</w:t>
+      </w:r>
+    </w:p>
+    <w:p>
+      <w:pPr>
+        <w:pStyle w:val="ListParagraph"/>
+        <w:numPr>
+          <w:ilvl w:val="0"/>
+          <w:numId w:val="25"/>
+        </w:numPr>
+      </w:pPr>
+      <w:r>
+        <w:t xml:space="preserve">the prediction can be displayed by clicking the </w:t>
+      </w:r>
+      <w:proofErr w:type="spellStart"/>
+      <w:r>
+        <w:t>geomap</w:t>
+      </w:r>
+      <w:proofErr w:type="spellEnd"/>
+      <w:r>
+        <w:t xml:space="preserve"> button</w:t>
+      </w:r>
+    </w:p>
+    <w:p/>
+    <w:p>
+      <w:r>
+        <w:t>April 22, 2020</w:t>
+      </w:r>
+    </w:p>
+    <w:p>
+      <w:pPr>
+        <w:pStyle w:val="ListParagraph"/>
+        <w:numPr>
+          <w:ilvl w:val="0"/>
+          <w:numId w:val="7"/>
+        </w:numPr>
+      </w:pPr>
+      <w:r>
+        <w:lastRenderedPageBreak/>
+        <w:t xml:space="preserve">Decision tree colors converted to dark mode previously by using </w:t>
+      </w:r>
+      <w:proofErr w:type="spellStart"/>
+      <w:r>
+        <w:t>plot_tree</w:t>
+      </w:r>
+      <w:proofErr w:type="spellEnd"/>
+      <w:r>
+        <w:t xml:space="preserve"> color was </w:t>
+      </w:r>
+      <w:proofErr w:type="gramStart"/>
+      <w:r>
+        <w:t>good</w:t>
+      </w:r>
+      <w:proofErr w:type="gramEnd"/>
+      <w:r>
+        <w:t xml:space="preserve"> but look was bad. Decided to switch back to </w:t>
+      </w:r>
+      <w:proofErr w:type="spellStart"/>
+      <w:r>
+        <w:t>graphviz</w:t>
+      </w:r>
+      <w:proofErr w:type="spellEnd"/>
+      <w:r>
+        <w:t>. Better look but color is bad. Inverted colors for dark mode and set black background into grey color to match application. Tree node colors have to be changed by setting inverted colors and inverting it back to retain node colors</w:t>
+      </w:r>
+    </w:p>
+    <w:p>
+      <w:pPr>
+        <w:pStyle w:val="ListParagraph"/>
+        <w:numPr>
+          <w:ilvl w:val="0"/>
+          <w:numId w:val="7"/>
+        </w:numPr>
+      </w:pPr>
+      <w:r>
+        <w:t>Scroll bar tab with concatenated histogram PNG all combined in a single tab</w:t>
+      </w:r>
+    </w:p>
+    <w:p>
+      <w:pPr>
+        <w:pStyle w:val="ListParagraph"/>
+        <w:numPr>
+          <w:ilvl w:val="0"/>
+          <w:numId w:val="7"/>
+        </w:numPr>
+      </w:pPr>
+      <w:r>
+        <w:t>The histogram PNGS were previously all separated in different tabs</w:t>
+      </w:r>
+    </w:p>
+    <w:p>
+      <w:pPr>
+        <w:pStyle w:val="ListParagraph"/>
+        <w:numPr>
+          <w:ilvl w:val="0"/>
+          <w:numId w:val="7"/>
+        </w:numPr>
+      </w:pPr>
+      <w:r>
+        <w:t xml:space="preserve">Decision tree Visualization dark mode updated </w:t>
+      </w:r>
+      <w:proofErr w:type="spellStart"/>
+      <w:r>
+        <w:t>beeter</w:t>
+      </w:r>
+      <w:proofErr w:type="spellEnd"/>
+      <w:r>
+        <w:t xml:space="preserve"> look</w:t>
+      </w:r>
+    </w:p>
+    <w:p/>
+    <w:p>
+      <w:r>
+        <w:t>April 23</w:t>
+      </w:r>
+    </w:p>
     <w:p/>
     <w:sectPr>
       <w:pgSz w:w="12240" w:h="15840"/>
@@ -432,8 +1756,275 @@
 </file>
 
 <file path=word/numbering.xml><?xml version="1.0" encoding="utf-8"?>
-<w:numbering xmlns:wpc="http://schemas.microsoft.com/office/word/2010/wordprocessingCanvas" xmlns:cx="http://schemas.microsoft.com/office/drawing/2014/chartex" xmlns:cx1="http://schemas.microsoft.com/office/drawing/2015/9/8/chartex" xmlns:cx2="http://schemas.microsoft.com/office/drawing/2015/10/21/chartex" xmlns:cx3="http://schemas.microsoft.com/office/drawing/2016/5/9/chartex" xmlns:cx4="http://schemas.microsoft.com/office/drawing/2016/5/10/chartex" xmlns:cx5="http://schemas.microsoft.com/office/drawing/2016/5/11/chartex" xmlns:cx6="http://schemas.microsoft.com/office/drawing/2016/5/12/chartex" xmlns:cx7="http://schemas.microsoft.com/office/drawing/2016/5/13/chartex" xmlns:cx8="http://schemas.microsoft.com/office/drawing/2016/5/14/chartex" xmlns:mc="http://schemas.openxmlformats.org/markup-compatibility/2006" xmlns:aink="http://schemas.microsoft.com/office/drawing/2016/ink" xmlns:am3d="http://schemas.microsoft.com/office/drawing/2017/model3d" xmlns:o="urn:schemas-microsoft-com:office:office" xmlns:r="http://schemas.openxmlformats.org/officeDocument/2006/relationships" xmlns:m="http://schemas.openxmlformats.org/officeDocument/2006/math" xmlns:v="urn:schemas-microsoft-com:vml" xmlns:wp14="http://schemas.microsoft.com/office/word/2010/wordprocessingDrawing" xmlns:wp="http://schemas.openxmlformats.org/drawingml/2006/wordprocessingDrawing" xmlns:w10="urn:schemas-microsoft-com:office:word" xmlns:w="http://schemas.openxmlformats.org/wordprocessingml/2006/main" xmlns:w14="http://schemas.microsoft.com/office/word/2010/wordml" xmlns:w15="http://schemas.microsoft.com/office/word/2012/wordml" xmlns:w16cid="http://schemas.microsoft.com/office/word/2016/wordml/cid" xmlns:w16se="http://schemas.microsoft.com/office/word/2015/wordml/symex" xmlns:wpg="http://schemas.microsoft.com/office/word/2010/wordprocessingGroup" xmlns:wpi="http://schemas.microsoft.com/office/word/2010/wordprocessingInk" xmlns:wne="http://schemas.microsoft.com/office/word/2006/wordml" xmlns:wps="http://schemas.microsoft.com/office/word/2010/wordprocessingShape" mc:Ignorable="w14 w15 w16se w16cid wp14">
+<w:numbering xmlns:wpc="http://schemas.microsoft.com/office/word/2010/wordprocessingCanvas" xmlns:cx="http://schemas.microsoft.com/office/drawing/2014/chartex" xmlns:cx1="http://schemas.microsoft.com/office/drawing/2015/9/8/chartex" xmlns:cx2="http://schemas.microsoft.com/office/drawing/2015/10/21/chartex" xmlns:cx3="http://schemas.microsoft.com/office/drawing/2016/5/9/chartex" xmlns:cx4="http://schemas.microsoft.com/office/drawing/2016/5/10/chartex" xmlns:cx5="http://schemas.microsoft.com/office/drawing/2016/5/11/chartex" xmlns:cx6="http://schemas.microsoft.com/office/drawing/2016/5/12/chartex" xmlns:cx7="http://schemas.microsoft.com/office/drawing/2016/5/13/chartex" xmlns:cx8="http://schemas.microsoft.com/office/drawing/2016/5/14/chartex" xmlns:mc="http://schemas.openxmlformats.org/markup-compatibility/2006" xmlns:aink="http://schemas.microsoft.com/office/drawing/2016/ink" xmlns:am3d="http://schemas.microsoft.com/office/drawing/2017/model3d" xmlns:o="urn:schemas-microsoft-com:office:office" xmlns:r="http://schemas.openxmlformats.org/officeDocument/2006/relationships" xmlns:m="http://schemas.openxmlformats.org/officeDocument/2006/math" xmlns:v="urn:schemas-microsoft-com:vml" xmlns:wp14="http://schemas.microsoft.com/office/word/2010/wordprocessingDrawing" xmlns:wp="http://schemas.openxmlformats.org/drawingml/2006/wordprocessingDrawing" xmlns:w10="urn:schemas-microsoft-com:office:word" xmlns:w="http://schemas.openxmlformats.org/wordprocessingml/2006/main" xmlns:w14="http://schemas.microsoft.com/office/word/2010/wordml" xmlns:w15="http://schemas.microsoft.com/office/word/2012/wordml" xmlns:w16cex="http://schemas.microsoft.com/office/word/2018/wordml/cex" xmlns:w16cid="http://schemas.microsoft.com/office/word/2016/wordml/cid" xmlns:w16="http://schemas.microsoft.com/office/word/2018/wordml" xmlns:w16se="http://schemas.microsoft.com/office/word/2015/wordml/symex" xmlns:wpg="http://schemas.microsoft.com/office/word/2010/wordprocessingGroup" xmlns:wpi="http://schemas.microsoft.com/office/word/2010/wordprocessingInk" xmlns:wne="http://schemas.microsoft.com/office/word/2006/wordml" xmlns:wps="http://schemas.microsoft.com/office/word/2010/wordprocessingShape" mc:Ignorable="w14 w15 w16se w16cid w16 w16cex wp14">
   <w:abstractNum w:abstractNumId="0" w15:restartNumberingAfterBreak="0">
+    <w:nsid w:val="0AC26339"/>
+    <w:multiLevelType w:val="hybridMultilevel"/>
+    <w:tmpl w:val="E0F486CA"/>
+    <w:lvl w:ilvl="0" w:tplc="69D20860">
+      <w:start w:val="1"/>
+      <w:numFmt w:val="decimal"/>
+      <w:lvlText w:val="%1."/>
+      <w:lvlJc w:val="left"/>
+      <w:pPr>
+        <w:ind w:left="720" w:hanging="360"/>
+      </w:pPr>
+      <w:rPr>
+        <w:rFonts w:asciiTheme="minorHAnsi" w:eastAsiaTheme="minorHAnsi" w:hAnsiTheme="minorHAnsi" w:cstheme="minorBidi"/>
+      </w:rPr>
+    </w:lvl>
+    <w:lvl w:ilvl="1" w:tplc="04090019" w:tentative="1">
+      <w:start w:val="1"/>
+      <w:numFmt w:val="lowerLetter"/>
+      <w:lvlText w:val="%2."/>
+      <w:lvlJc w:val="left"/>
+      <w:pPr>
+        <w:ind w:left="1440" w:hanging="360"/>
+      </w:pPr>
+    </w:lvl>
+    <w:lvl w:ilvl="2" w:tplc="0409001B" w:tentative="1">
+      <w:start w:val="1"/>
+      <w:numFmt w:val="lowerRoman"/>
+      <w:lvlText w:val="%3."/>
+      <w:lvlJc w:val="right"/>
+      <w:pPr>
+        <w:ind w:left="2160" w:hanging="180"/>
+      </w:pPr>
+    </w:lvl>
+    <w:lvl w:ilvl="3" w:tplc="0409000F" w:tentative="1">
+      <w:start w:val="1"/>
+      <w:numFmt w:val="decimal"/>
+      <w:lvlText w:val="%4."/>
+      <w:lvlJc w:val="left"/>
+      <w:pPr>
+        <w:ind w:left="2880" w:hanging="360"/>
+      </w:pPr>
+    </w:lvl>
+    <w:lvl w:ilvl="4" w:tplc="04090019" w:tentative="1">
+      <w:start w:val="1"/>
+      <w:numFmt w:val="lowerLetter"/>
+      <w:lvlText w:val="%5."/>
+      <w:lvlJc w:val="left"/>
+      <w:pPr>
+        <w:ind w:left="3600" w:hanging="360"/>
+      </w:pPr>
+    </w:lvl>
+    <w:lvl w:ilvl="5" w:tplc="0409001B" w:tentative="1">
+      <w:start w:val="1"/>
+      <w:numFmt w:val="lowerRoman"/>
+      <w:lvlText w:val="%6."/>
+      <w:lvlJc w:val="right"/>
+      <w:pPr>
+        <w:ind w:left="4320" w:hanging="180"/>
+      </w:pPr>
+    </w:lvl>
+    <w:lvl w:ilvl="6" w:tplc="0409000F" w:tentative="1">
+      <w:start w:val="1"/>
+      <w:numFmt w:val="decimal"/>
+      <w:lvlText w:val="%7."/>
+      <w:lvlJc w:val="left"/>
+      <w:pPr>
+        <w:ind w:left="5040" w:hanging="360"/>
+      </w:pPr>
+    </w:lvl>
+    <w:lvl w:ilvl="7" w:tplc="04090019" w:tentative="1">
+      <w:start w:val="1"/>
+      <w:numFmt w:val="lowerLetter"/>
+      <w:lvlText w:val="%8."/>
+      <w:lvlJc w:val="left"/>
+      <w:pPr>
+        <w:ind w:left="5760" w:hanging="360"/>
+      </w:pPr>
+    </w:lvl>
+    <w:lvl w:ilvl="8" w:tplc="0409001B" w:tentative="1">
+      <w:start w:val="1"/>
+      <w:numFmt w:val="lowerRoman"/>
+      <w:lvlText w:val="%9."/>
+      <w:lvlJc w:val="right"/>
+      <w:pPr>
+        <w:ind w:left="6480" w:hanging="180"/>
+      </w:pPr>
+    </w:lvl>
+  </w:abstractNum>
+  <w:abstractNum w:abstractNumId="1" w15:restartNumberingAfterBreak="0">
+    <w:nsid w:val="0D1E7C29"/>
+    <w:multiLevelType w:val="hybridMultilevel"/>
+    <w:tmpl w:val="258A69E8"/>
+    <w:lvl w:ilvl="0" w:tplc="0409000F">
+      <w:start w:val="1"/>
+      <w:numFmt w:val="decimal"/>
+      <w:lvlText w:val="%1."/>
+      <w:lvlJc w:val="left"/>
+      <w:pPr>
+        <w:ind w:left="720" w:hanging="360"/>
+      </w:pPr>
+      <w:rPr>
+        <w:rFonts w:hint="default"/>
+      </w:rPr>
+    </w:lvl>
+    <w:lvl w:ilvl="1" w:tplc="04090019" w:tentative="1">
+      <w:start w:val="1"/>
+      <w:numFmt w:val="lowerLetter"/>
+      <w:lvlText w:val="%2."/>
+      <w:lvlJc w:val="left"/>
+      <w:pPr>
+        <w:ind w:left="1440" w:hanging="360"/>
+      </w:pPr>
+    </w:lvl>
+    <w:lvl w:ilvl="2" w:tplc="0409001B" w:tentative="1">
+      <w:start w:val="1"/>
+      <w:numFmt w:val="lowerRoman"/>
+      <w:lvlText w:val="%3."/>
+      <w:lvlJc w:val="right"/>
+      <w:pPr>
+        <w:ind w:left="2160" w:hanging="180"/>
+      </w:pPr>
+    </w:lvl>
+    <w:lvl w:ilvl="3" w:tplc="0409000F" w:tentative="1">
+      <w:start w:val="1"/>
+      <w:numFmt w:val="decimal"/>
+      <w:lvlText w:val="%4."/>
+      <w:lvlJc w:val="left"/>
+      <w:pPr>
+        <w:ind w:left="2880" w:hanging="360"/>
+      </w:pPr>
+    </w:lvl>
+    <w:lvl w:ilvl="4" w:tplc="04090019" w:tentative="1">
+      <w:start w:val="1"/>
+      <w:numFmt w:val="lowerLetter"/>
+      <w:lvlText w:val="%5."/>
+      <w:lvlJc w:val="left"/>
+      <w:pPr>
+        <w:ind w:left="3600" w:hanging="360"/>
+      </w:pPr>
+    </w:lvl>
+    <w:lvl w:ilvl="5" w:tplc="0409001B" w:tentative="1">
+      <w:start w:val="1"/>
+      <w:numFmt w:val="lowerRoman"/>
+      <w:lvlText w:val="%6."/>
+      <w:lvlJc w:val="right"/>
+      <w:pPr>
+        <w:ind w:left="4320" w:hanging="180"/>
+      </w:pPr>
+    </w:lvl>
+    <w:lvl w:ilvl="6" w:tplc="0409000F" w:tentative="1">
+      <w:start w:val="1"/>
+      <w:numFmt w:val="decimal"/>
+      <w:lvlText w:val="%7."/>
+      <w:lvlJc w:val="left"/>
+      <w:pPr>
+        <w:ind w:left="5040" w:hanging="360"/>
+      </w:pPr>
+    </w:lvl>
+    <w:lvl w:ilvl="7" w:tplc="04090019" w:tentative="1">
+      <w:start w:val="1"/>
+      <w:numFmt w:val="lowerLetter"/>
+      <w:lvlText w:val="%8."/>
+      <w:lvlJc w:val="left"/>
+      <w:pPr>
+        <w:ind w:left="5760" w:hanging="360"/>
+      </w:pPr>
+    </w:lvl>
+    <w:lvl w:ilvl="8" w:tplc="0409001B" w:tentative="1">
+      <w:start w:val="1"/>
+      <w:numFmt w:val="lowerRoman"/>
+      <w:lvlText w:val="%9."/>
+      <w:lvlJc w:val="right"/>
+      <w:pPr>
+        <w:ind w:left="6480" w:hanging="180"/>
+      </w:pPr>
+    </w:lvl>
+  </w:abstractNum>
+  <w:abstractNum w:abstractNumId="2" w15:restartNumberingAfterBreak="0">
+    <w:nsid w:val="24BB6267"/>
+    <w:multiLevelType w:val="hybridMultilevel"/>
+    <w:tmpl w:val="9724EB90"/>
+    <w:lvl w:ilvl="0" w:tplc="0409000F">
+      <w:start w:val="1"/>
+      <w:numFmt w:val="decimal"/>
+      <w:lvlText w:val="%1."/>
+      <w:lvlJc w:val="left"/>
+      <w:pPr>
+        <w:ind w:left="720" w:hanging="360"/>
+      </w:pPr>
+      <w:rPr>
+        <w:rFonts w:hint="default"/>
+      </w:rPr>
+    </w:lvl>
+    <w:lvl w:ilvl="1" w:tplc="04090019" w:tentative="1">
+      <w:start w:val="1"/>
+      <w:numFmt w:val="lowerLetter"/>
+      <w:lvlText w:val="%2."/>
+      <w:lvlJc w:val="left"/>
+      <w:pPr>
+        <w:ind w:left="1440" w:hanging="360"/>
+      </w:pPr>
+    </w:lvl>
+    <w:lvl w:ilvl="2" w:tplc="0409001B" w:tentative="1">
+      <w:start w:val="1"/>
+      <w:numFmt w:val="lowerRoman"/>
+      <w:lvlText w:val="%3."/>
+      <w:lvlJc w:val="right"/>
+      <w:pPr>
+        <w:ind w:left="2160" w:hanging="180"/>
+      </w:pPr>
+    </w:lvl>
+    <w:lvl w:ilvl="3" w:tplc="0409000F" w:tentative="1">
+      <w:start w:val="1"/>
+      <w:numFmt w:val="decimal"/>
+      <w:lvlText w:val="%4."/>
+      <w:lvlJc w:val="left"/>
+      <w:pPr>
+        <w:ind w:left="2880" w:hanging="360"/>
+      </w:pPr>
+    </w:lvl>
+    <w:lvl w:ilvl="4" w:tplc="04090019" w:tentative="1">
+      <w:start w:val="1"/>
+      <w:numFmt w:val="lowerLetter"/>
+      <w:lvlText w:val="%5."/>
+      <w:lvlJc w:val="left"/>
+      <w:pPr>
+        <w:ind w:left="3600" w:hanging="360"/>
+      </w:pPr>
+    </w:lvl>
+    <w:lvl w:ilvl="5" w:tplc="0409001B" w:tentative="1">
+      <w:start w:val="1"/>
+      <w:numFmt w:val="lowerRoman"/>
+      <w:lvlText w:val="%6."/>
+      <w:lvlJc w:val="right"/>
+      <w:pPr>
+        <w:ind w:left="4320" w:hanging="180"/>
+      </w:pPr>
+    </w:lvl>
+    <w:lvl w:ilvl="6" w:tplc="0409000F" w:tentative="1">
+      <w:start w:val="1"/>
+      <w:numFmt w:val="decimal"/>
+      <w:lvlText w:val="%7."/>
+      <w:lvlJc w:val="left"/>
+      <w:pPr>
+        <w:ind w:left="5040" w:hanging="360"/>
+      </w:pPr>
+    </w:lvl>
+    <w:lvl w:ilvl="7" w:tplc="04090019" w:tentative="1">
+      <w:start w:val="1"/>
+      <w:numFmt w:val="lowerLetter"/>
+      <w:lvlText w:val="%8."/>
+      <w:lvlJc w:val="left"/>
+      <w:pPr>
+        <w:ind w:left="5760" w:hanging="360"/>
+      </w:pPr>
+    </w:lvl>
+    <w:lvl w:ilvl="8" w:tplc="0409001B" w:tentative="1">
+      <w:start w:val="1"/>
+      <w:numFmt w:val="lowerRoman"/>
+      <w:lvlText w:val="%9."/>
+      <w:lvlJc w:val="right"/>
+      <w:pPr>
+        <w:ind w:left="6480" w:hanging="180"/>
+      </w:pPr>
+    </w:lvl>
+  </w:abstractNum>
+  <w:abstractNum w:abstractNumId="3" w15:restartNumberingAfterBreak="0">
     <w:nsid w:val="2AAC41F2"/>
     <w:multiLevelType w:val="hybridMultilevel"/>
     <w:tmpl w:val="4254E83E"/>
@@ -545,7 +2136,271 @@
       </w:rPr>
     </w:lvl>
   </w:abstractNum>
-  <w:abstractNum w:abstractNumId="1" w15:restartNumberingAfterBreak="0">
+  <w:abstractNum w:abstractNumId="4" w15:restartNumberingAfterBreak="0">
+    <w:nsid w:val="2DA541D4"/>
+    <w:multiLevelType w:val="hybridMultilevel"/>
+    <w:tmpl w:val="4C12E7A0"/>
+    <w:lvl w:ilvl="0" w:tplc="69D20860">
+      <w:start w:val="1"/>
+      <w:numFmt w:val="decimal"/>
+      <w:lvlText w:val="%1."/>
+      <w:lvlJc w:val="left"/>
+      <w:pPr>
+        <w:ind w:left="720" w:hanging="360"/>
+      </w:pPr>
+      <w:rPr>
+        <w:rFonts w:asciiTheme="minorHAnsi" w:eastAsiaTheme="minorHAnsi" w:hAnsiTheme="minorHAnsi" w:cstheme="minorBidi"/>
+      </w:rPr>
+    </w:lvl>
+    <w:lvl w:ilvl="1" w:tplc="04090019" w:tentative="1">
+      <w:start w:val="1"/>
+      <w:numFmt w:val="lowerLetter"/>
+      <w:lvlText w:val="%2."/>
+      <w:lvlJc w:val="left"/>
+      <w:pPr>
+        <w:ind w:left="1440" w:hanging="360"/>
+      </w:pPr>
+    </w:lvl>
+    <w:lvl w:ilvl="2" w:tplc="0409001B" w:tentative="1">
+      <w:start w:val="1"/>
+      <w:numFmt w:val="lowerRoman"/>
+      <w:lvlText w:val="%3."/>
+      <w:lvlJc w:val="right"/>
+      <w:pPr>
+        <w:ind w:left="2160" w:hanging="180"/>
+      </w:pPr>
+    </w:lvl>
+    <w:lvl w:ilvl="3" w:tplc="0409000F" w:tentative="1">
+      <w:start w:val="1"/>
+      <w:numFmt w:val="decimal"/>
+      <w:lvlText w:val="%4."/>
+      <w:lvlJc w:val="left"/>
+      <w:pPr>
+        <w:ind w:left="2880" w:hanging="360"/>
+      </w:pPr>
+    </w:lvl>
+    <w:lvl w:ilvl="4" w:tplc="04090019" w:tentative="1">
+      <w:start w:val="1"/>
+      <w:numFmt w:val="lowerLetter"/>
+      <w:lvlText w:val="%5."/>
+      <w:lvlJc w:val="left"/>
+      <w:pPr>
+        <w:ind w:left="3600" w:hanging="360"/>
+      </w:pPr>
+    </w:lvl>
+    <w:lvl w:ilvl="5" w:tplc="0409001B" w:tentative="1">
+      <w:start w:val="1"/>
+      <w:numFmt w:val="lowerRoman"/>
+      <w:lvlText w:val="%6."/>
+      <w:lvlJc w:val="right"/>
+      <w:pPr>
+        <w:ind w:left="4320" w:hanging="180"/>
+      </w:pPr>
+    </w:lvl>
+    <w:lvl w:ilvl="6" w:tplc="0409000F" w:tentative="1">
+      <w:start w:val="1"/>
+      <w:numFmt w:val="decimal"/>
+      <w:lvlText w:val="%7."/>
+      <w:lvlJc w:val="left"/>
+      <w:pPr>
+        <w:ind w:left="5040" w:hanging="360"/>
+      </w:pPr>
+    </w:lvl>
+    <w:lvl w:ilvl="7" w:tplc="04090019" w:tentative="1">
+      <w:start w:val="1"/>
+      <w:numFmt w:val="lowerLetter"/>
+      <w:lvlText w:val="%8."/>
+      <w:lvlJc w:val="left"/>
+      <w:pPr>
+        <w:ind w:left="5760" w:hanging="360"/>
+      </w:pPr>
+    </w:lvl>
+    <w:lvl w:ilvl="8" w:tplc="0409001B" w:tentative="1">
+      <w:start w:val="1"/>
+      <w:numFmt w:val="lowerRoman"/>
+      <w:lvlText w:val="%9."/>
+      <w:lvlJc w:val="right"/>
+      <w:pPr>
+        <w:ind w:left="6480" w:hanging="180"/>
+      </w:pPr>
+    </w:lvl>
+  </w:abstractNum>
+  <w:abstractNum w:abstractNumId="5" w15:restartNumberingAfterBreak="0">
+    <w:nsid w:val="31BC33D0"/>
+    <w:multiLevelType w:val="hybridMultilevel"/>
+    <w:tmpl w:val="E986395E"/>
+    <w:lvl w:ilvl="0" w:tplc="0409000F">
+      <w:start w:val="1"/>
+      <w:numFmt w:val="decimal"/>
+      <w:lvlText w:val="%1."/>
+      <w:lvlJc w:val="left"/>
+      <w:pPr>
+        <w:ind w:left="720" w:hanging="360"/>
+      </w:pPr>
+    </w:lvl>
+    <w:lvl w:ilvl="1" w:tplc="04090019" w:tentative="1">
+      <w:start w:val="1"/>
+      <w:numFmt w:val="lowerLetter"/>
+      <w:lvlText w:val="%2."/>
+      <w:lvlJc w:val="left"/>
+      <w:pPr>
+        <w:ind w:left="1440" w:hanging="360"/>
+      </w:pPr>
+    </w:lvl>
+    <w:lvl w:ilvl="2" w:tplc="0409001B" w:tentative="1">
+      <w:start w:val="1"/>
+      <w:numFmt w:val="lowerRoman"/>
+      <w:lvlText w:val="%3."/>
+      <w:lvlJc w:val="right"/>
+      <w:pPr>
+        <w:ind w:left="2160" w:hanging="180"/>
+      </w:pPr>
+    </w:lvl>
+    <w:lvl w:ilvl="3" w:tplc="0409000F" w:tentative="1">
+      <w:start w:val="1"/>
+      <w:numFmt w:val="decimal"/>
+      <w:lvlText w:val="%4."/>
+      <w:lvlJc w:val="left"/>
+      <w:pPr>
+        <w:ind w:left="2880" w:hanging="360"/>
+      </w:pPr>
+    </w:lvl>
+    <w:lvl w:ilvl="4" w:tplc="04090019" w:tentative="1">
+      <w:start w:val="1"/>
+      <w:numFmt w:val="lowerLetter"/>
+      <w:lvlText w:val="%5."/>
+      <w:lvlJc w:val="left"/>
+      <w:pPr>
+        <w:ind w:left="3600" w:hanging="360"/>
+      </w:pPr>
+    </w:lvl>
+    <w:lvl w:ilvl="5" w:tplc="0409001B" w:tentative="1">
+      <w:start w:val="1"/>
+      <w:numFmt w:val="lowerRoman"/>
+      <w:lvlText w:val="%6."/>
+      <w:lvlJc w:val="right"/>
+      <w:pPr>
+        <w:ind w:left="4320" w:hanging="180"/>
+      </w:pPr>
+    </w:lvl>
+    <w:lvl w:ilvl="6" w:tplc="0409000F" w:tentative="1">
+      <w:start w:val="1"/>
+      <w:numFmt w:val="decimal"/>
+      <w:lvlText w:val="%7."/>
+      <w:lvlJc w:val="left"/>
+      <w:pPr>
+        <w:ind w:left="5040" w:hanging="360"/>
+      </w:pPr>
+    </w:lvl>
+    <w:lvl w:ilvl="7" w:tplc="04090019" w:tentative="1">
+      <w:start w:val="1"/>
+      <w:numFmt w:val="lowerLetter"/>
+      <w:lvlText w:val="%8."/>
+      <w:lvlJc w:val="left"/>
+      <w:pPr>
+        <w:ind w:left="5760" w:hanging="360"/>
+      </w:pPr>
+    </w:lvl>
+    <w:lvl w:ilvl="8" w:tplc="0409001B" w:tentative="1">
+      <w:start w:val="1"/>
+      <w:numFmt w:val="lowerRoman"/>
+      <w:lvlText w:val="%9."/>
+      <w:lvlJc w:val="right"/>
+      <w:pPr>
+        <w:ind w:left="6480" w:hanging="180"/>
+      </w:pPr>
+    </w:lvl>
+  </w:abstractNum>
+  <w:abstractNum w:abstractNumId="6" w15:restartNumberingAfterBreak="0">
+    <w:nsid w:val="332D7080"/>
+    <w:multiLevelType w:val="hybridMultilevel"/>
+    <w:tmpl w:val="B90205AE"/>
+    <w:lvl w:ilvl="0" w:tplc="0409000F">
+      <w:start w:val="1"/>
+      <w:numFmt w:val="decimal"/>
+      <w:lvlText w:val="%1."/>
+      <w:lvlJc w:val="left"/>
+      <w:pPr>
+        <w:ind w:left="720" w:hanging="360"/>
+      </w:pPr>
+      <w:rPr>
+        <w:rFonts w:hint="default"/>
+      </w:rPr>
+    </w:lvl>
+    <w:lvl w:ilvl="1" w:tplc="04090019" w:tentative="1">
+      <w:start w:val="1"/>
+      <w:numFmt w:val="lowerLetter"/>
+      <w:lvlText w:val="%2."/>
+      <w:lvlJc w:val="left"/>
+      <w:pPr>
+        <w:ind w:left="1440" w:hanging="360"/>
+      </w:pPr>
+    </w:lvl>
+    <w:lvl w:ilvl="2" w:tplc="0409001B" w:tentative="1">
+      <w:start w:val="1"/>
+      <w:numFmt w:val="lowerRoman"/>
+      <w:lvlText w:val="%3."/>
+      <w:lvlJc w:val="right"/>
+      <w:pPr>
+        <w:ind w:left="2160" w:hanging="180"/>
+      </w:pPr>
+    </w:lvl>
+    <w:lvl w:ilvl="3" w:tplc="0409000F" w:tentative="1">
+      <w:start w:val="1"/>
+      <w:numFmt w:val="decimal"/>
+      <w:lvlText w:val="%4."/>
+      <w:lvlJc w:val="left"/>
+      <w:pPr>
+        <w:ind w:left="2880" w:hanging="360"/>
+      </w:pPr>
+    </w:lvl>
+    <w:lvl w:ilvl="4" w:tplc="04090019" w:tentative="1">
+      <w:start w:val="1"/>
+      <w:numFmt w:val="lowerLetter"/>
+      <w:lvlText w:val="%5."/>
+      <w:lvlJc w:val="left"/>
+      <w:pPr>
+        <w:ind w:left="3600" w:hanging="360"/>
+      </w:pPr>
+    </w:lvl>
+    <w:lvl w:ilvl="5" w:tplc="0409001B" w:tentative="1">
+      <w:start w:val="1"/>
+      <w:numFmt w:val="lowerRoman"/>
+      <w:lvlText w:val="%6."/>
+      <w:lvlJc w:val="right"/>
+      <w:pPr>
+        <w:ind w:left="4320" w:hanging="180"/>
+      </w:pPr>
+    </w:lvl>
+    <w:lvl w:ilvl="6" w:tplc="0409000F" w:tentative="1">
+      <w:start w:val="1"/>
+      <w:numFmt w:val="decimal"/>
+      <w:lvlText w:val="%7."/>
+      <w:lvlJc w:val="left"/>
+      <w:pPr>
+        <w:ind w:left="5040" w:hanging="360"/>
+      </w:pPr>
+    </w:lvl>
+    <w:lvl w:ilvl="7" w:tplc="04090019" w:tentative="1">
+      <w:start w:val="1"/>
+      <w:numFmt w:val="lowerLetter"/>
+      <w:lvlText w:val="%8."/>
+      <w:lvlJc w:val="left"/>
+      <w:pPr>
+        <w:ind w:left="5760" w:hanging="360"/>
+      </w:pPr>
+    </w:lvl>
+    <w:lvl w:ilvl="8" w:tplc="0409001B" w:tentative="1">
+      <w:start w:val="1"/>
+      <w:numFmt w:val="lowerRoman"/>
+      <w:lvlText w:val="%9."/>
+      <w:lvlJc w:val="right"/>
+      <w:pPr>
+        <w:ind w:left="6480" w:hanging="180"/>
+      </w:pPr>
+    </w:lvl>
+  </w:abstractNum>
+  <w:abstractNum w:abstractNumId="7" w15:restartNumberingAfterBreak="0">
     <w:nsid w:val="376B3E7E"/>
     <w:multiLevelType w:val="hybridMultilevel"/>
     <w:tmpl w:val="2DA8D67E"/>
@@ -658,7 +2513,470 @@
       </w:rPr>
     </w:lvl>
   </w:abstractNum>
-  <w:abstractNum w:abstractNumId="2" w15:restartNumberingAfterBreak="0">
+  <w:abstractNum w:abstractNumId="8" w15:restartNumberingAfterBreak="0">
+    <w:nsid w:val="3D8D7F6D"/>
+    <w:multiLevelType w:val="hybridMultilevel"/>
+    <w:tmpl w:val="A3543FC4"/>
+    <w:lvl w:ilvl="0" w:tplc="69D20860">
+      <w:start w:val="1"/>
+      <w:numFmt w:val="decimal"/>
+      <w:lvlText w:val="%1."/>
+      <w:lvlJc w:val="left"/>
+      <w:pPr>
+        <w:ind w:left="720" w:hanging="360"/>
+      </w:pPr>
+      <w:rPr>
+        <w:rFonts w:asciiTheme="minorHAnsi" w:eastAsiaTheme="minorHAnsi" w:hAnsiTheme="minorHAnsi" w:cstheme="minorBidi"/>
+      </w:rPr>
+    </w:lvl>
+    <w:lvl w:ilvl="1" w:tplc="04090019" w:tentative="1">
+      <w:start w:val="1"/>
+      <w:numFmt w:val="lowerLetter"/>
+      <w:lvlText w:val="%2."/>
+      <w:lvlJc w:val="left"/>
+      <w:pPr>
+        <w:ind w:left="1440" w:hanging="360"/>
+      </w:pPr>
+    </w:lvl>
+    <w:lvl w:ilvl="2" w:tplc="0409001B" w:tentative="1">
+      <w:start w:val="1"/>
+      <w:numFmt w:val="lowerRoman"/>
+      <w:lvlText w:val="%3."/>
+      <w:lvlJc w:val="right"/>
+      <w:pPr>
+        <w:ind w:left="2160" w:hanging="180"/>
+      </w:pPr>
+    </w:lvl>
+    <w:lvl w:ilvl="3" w:tplc="0409000F" w:tentative="1">
+      <w:start w:val="1"/>
+      <w:numFmt w:val="decimal"/>
+      <w:lvlText w:val="%4."/>
+      <w:lvlJc w:val="left"/>
+      <w:pPr>
+        <w:ind w:left="2880" w:hanging="360"/>
+      </w:pPr>
+    </w:lvl>
+    <w:lvl w:ilvl="4" w:tplc="04090019" w:tentative="1">
+      <w:start w:val="1"/>
+      <w:numFmt w:val="lowerLetter"/>
+      <w:lvlText w:val="%5."/>
+      <w:lvlJc w:val="left"/>
+      <w:pPr>
+        <w:ind w:left="3600" w:hanging="360"/>
+      </w:pPr>
+    </w:lvl>
+    <w:lvl w:ilvl="5" w:tplc="0409001B" w:tentative="1">
+      <w:start w:val="1"/>
+      <w:numFmt w:val="lowerRoman"/>
+      <w:lvlText w:val="%6."/>
+      <w:lvlJc w:val="right"/>
+      <w:pPr>
+        <w:ind w:left="4320" w:hanging="180"/>
+      </w:pPr>
+    </w:lvl>
+    <w:lvl w:ilvl="6" w:tplc="0409000F" w:tentative="1">
+      <w:start w:val="1"/>
+      <w:numFmt w:val="decimal"/>
+      <w:lvlText w:val="%7."/>
+      <w:lvlJc w:val="left"/>
+      <w:pPr>
+        <w:ind w:left="5040" w:hanging="360"/>
+      </w:pPr>
+    </w:lvl>
+    <w:lvl w:ilvl="7" w:tplc="04090019" w:tentative="1">
+      <w:start w:val="1"/>
+      <w:numFmt w:val="lowerLetter"/>
+      <w:lvlText w:val="%8."/>
+      <w:lvlJc w:val="left"/>
+      <w:pPr>
+        <w:ind w:left="5760" w:hanging="360"/>
+      </w:pPr>
+    </w:lvl>
+    <w:lvl w:ilvl="8" w:tplc="0409001B" w:tentative="1">
+      <w:start w:val="1"/>
+      <w:numFmt w:val="lowerRoman"/>
+      <w:lvlText w:val="%9."/>
+      <w:lvlJc w:val="right"/>
+      <w:pPr>
+        <w:ind w:left="6480" w:hanging="180"/>
+      </w:pPr>
+    </w:lvl>
+  </w:abstractNum>
+  <w:abstractNum w:abstractNumId="9" w15:restartNumberingAfterBreak="0">
+    <w:nsid w:val="3E16024A"/>
+    <w:multiLevelType w:val="hybridMultilevel"/>
+    <w:tmpl w:val="6BA87678"/>
+    <w:lvl w:ilvl="0" w:tplc="0409000F">
+      <w:start w:val="1"/>
+      <w:numFmt w:val="decimal"/>
+      <w:lvlText w:val="%1."/>
+      <w:lvlJc w:val="left"/>
+      <w:pPr>
+        <w:ind w:left="720" w:hanging="360"/>
+      </w:pPr>
+      <w:rPr>
+        <w:rFonts w:hint="default"/>
+      </w:rPr>
+    </w:lvl>
+    <w:lvl w:ilvl="1" w:tplc="04090019" w:tentative="1">
+      <w:start w:val="1"/>
+      <w:numFmt w:val="lowerLetter"/>
+      <w:lvlText w:val="%2."/>
+      <w:lvlJc w:val="left"/>
+      <w:pPr>
+        <w:ind w:left="1440" w:hanging="360"/>
+      </w:pPr>
+    </w:lvl>
+    <w:lvl w:ilvl="2" w:tplc="0409001B" w:tentative="1">
+      <w:start w:val="1"/>
+      <w:numFmt w:val="lowerRoman"/>
+      <w:lvlText w:val="%3."/>
+      <w:lvlJc w:val="right"/>
+      <w:pPr>
+        <w:ind w:left="2160" w:hanging="180"/>
+      </w:pPr>
+    </w:lvl>
+    <w:lvl w:ilvl="3" w:tplc="0409000F" w:tentative="1">
+      <w:start w:val="1"/>
+      <w:numFmt w:val="decimal"/>
+      <w:lvlText w:val="%4."/>
+      <w:lvlJc w:val="left"/>
+      <w:pPr>
+        <w:ind w:left="2880" w:hanging="360"/>
+      </w:pPr>
+    </w:lvl>
+    <w:lvl w:ilvl="4" w:tplc="04090019" w:tentative="1">
+      <w:start w:val="1"/>
+      <w:numFmt w:val="lowerLetter"/>
+      <w:lvlText w:val="%5."/>
+      <w:lvlJc w:val="left"/>
+      <w:pPr>
+        <w:ind w:left="3600" w:hanging="360"/>
+      </w:pPr>
+    </w:lvl>
+    <w:lvl w:ilvl="5" w:tplc="0409001B" w:tentative="1">
+      <w:start w:val="1"/>
+      <w:numFmt w:val="lowerRoman"/>
+      <w:lvlText w:val="%6."/>
+      <w:lvlJc w:val="right"/>
+      <w:pPr>
+        <w:ind w:left="4320" w:hanging="180"/>
+      </w:pPr>
+    </w:lvl>
+    <w:lvl w:ilvl="6" w:tplc="0409000F" w:tentative="1">
+      <w:start w:val="1"/>
+      <w:numFmt w:val="decimal"/>
+      <w:lvlText w:val="%7."/>
+      <w:lvlJc w:val="left"/>
+      <w:pPr>
+        <w:ind w:left="5040" w:hanging="360"/>
+      </w:pPr>
+    </w:lvl>
+    <w:lvl w:ilvl="7" w:tplc="04090019" w:tentative="1">
+      <w:start w:val="1"/>
+      <w:numFmt w:val="lowerLetter"/>
+      <w:lvlText w:val="%8."/>
+      <w:lvlJc w:val="left"/>
+      <w:pPr>
+        <w:ind w:left="5760" w:hanging="360"/>
+      </w:pPr>
+    </w:lvl>
+    <w:lvl w:ilvl="8" w:tplc="0409001B" w:tentative="1">
+      <w:start w:val="1"/>
+      <w:numFmt w:val="lowerRoman"/>
+      <w:lvlText w:val="%9."/>
+      <w:lvlJc w:val="right"/>
+      <w:pPr>
+        <w:ind w:left="6480" w:hanging="180"/>
+      </w:pPr>
+    </w:lvl>
+  </w:abstractNum>
+  <w:abstractNum w:abstractNumId="10" w15:restartNumberingAfterBreak="0">
+    <w:nsid w:val="41772362"/>
+    <w:multiLevelType w:val="hybridMultilevel"/>
+    <w:tmpl w:val="27460E44"/>
+    <w:lvl w:ilvl="0" w:tplc="0409000F">
+      <w:start w:val="1"/>
+      <w:numFmt w:val="decimal"/>
+      <w:lvlText w:val="%1."/>
+      <w:lvlJc w:val="left"/>
+      <w:pPr>
+        <w:ind w:left="720" w:hanging="360"/>
+      </w:pPr>
+    </w:lvl>
+    <w:lvl w:ilvl="1" w:tplc="04090019" w:tentative="1">
+      <w:start w:val="1"/>
+      <w:numFmt w:val="lowerLetter"/>
+      <w:lvlText w:val="%2."/>
+      <w:lvlJc w:val="left"/>
+      <w:pPr>
+        <w:ind w:left="1440" w:hanging="360"/>
+      </w:pPr>
+    </w:lvl>
+    <w:lvl w:ilvl="2" w:tplc="0409001B" w:tentative="1">
+      <w:start w:val="1"/>
+      <w:numFmt w:val="lowerRoman"/>
+      <w:lvlText w:val="%3."/>
+      <w:lvlJc w:val="right"/>
+      <w:pPr>
+        <w:ind w:left="2160" w:hanging="180"/>
+      </w:pPr>
+    </w:lvl>
+    <w:lvl w:ilvl="3" w:tplc="0409000F" w:tentative="1">
+      <w:start w:val="1"/>
+      <w:numFmt w:val="decimal"/>
+      <w:lvlText w:val="%4."/>
+      <w:lvlJc w:val="left"/>
+      <w:pPr>
+        <w:ind w:left="2880" w:hanging="360"/>
+      </w:pPr>
+    </w:lvl>
+    <w:lvl w:ilvl="4" w:tplc="04090019" w:tentative="1">
+      <w:start w:val="1"/>
+      <w:numFmt w:val="lowerLetter"/>
+      <w:lvlText w:val="%5."/>
+      <w:lvlJc w:val="left"/>
+      <w:pPr>
+        <w:ind w:left="3600" w:hanging="360"/>
+      </w:pPr>
+    </w:lvl>
+    <w:lvl w:ilvl="5" w:tplc="0409001B" w:tentative="1">
+      <w:start w:val="1"/>
+      <w:numFmt w:val="lowerRoman"/>
+      <w:lvlText w:val="%6."/>
+      <w:lvlJc w:val="right"/>
+      <w:pPr>
+        <w:ind w:left="4320" w:hanging="180"/>
+      </w:pPr>
+    </w:lvl>
+    <w:lvl w:ilvl="6" w:tplc="0409000F" w:tentative="1">
+      <w:start w:val="1"/>
+      <w:numFmt w:val="decimal"/>
+      <w:lvlText w:val="%7."/>
+      <w:lvlJc w:val="left"/>
+      <w:pPr>
+        <w:ind w:left="5040" w:hanging="360"/>
+      </w:pPr>
+    </w:lvl>
+    <w:lvl w:ilvl="7" w:tplc="04090019" w:tentative="1">
+      <w:start w:val="1"/>
+      <w:numFmt w:val="lowerLetter"/>
+      <w:lvlText w:val="%8."/>
+      <w:lvlJc w:val="left"/>
+      <w:pPr>
+        <w:ind w:left="5760" w:hanging="360"/>
+      </w:pPr>
+    </w:lvl>
+    <w:lvl w:ilvl="8" w:tplc="0409001B" w:tentative="1">
+      <w:start w:val="1"/>
+      <w:numFmt w:val="lowerRoman"/>
+      <w:lvlText w:val="%9."/>
+      <w:lvlJc w:val="right"/>
+      <w:pPr>
+        <w:ind w:left="6480" w:hanging="180"/>
+      </w:pPr>
+    </w:lvl>
+  </w:abstractNum>
+  <w:abstractNum w:abstractNumId="11" w15:restartNumberingAfterBreak="0">
+    <w:nsid w:val="46C37BBD"/>
+    <w:multiLevelType w:val="hybridMultilevel"/>
+    <w:tmpl w:val="84DA10DA"/>
+    <w:lvl w:ilvl="0" w:tplc="0409000F">
+      <w:start w:val="1"/>
+      <w:numFmt w:val="decimal"/>
+      <w:lvlText w:val="%1."/>
+      <w:lvlJc w:val="left"/>
+      <w:pPr>
+        <w:ind w:left="720" w:hanging="360"/>
+      </w:pPr>
+      <w:rPr>
+        <w:rFonts w:hint="default"/>
+      </w:rPr>
+    </w:lvl>
+    <w:lvl w:ilvl="1" w:tplc="04090003" w:tentative="1">
+      <w:start w:val="1"/>
+      <w:numFmt w:val="bullet"/>
+      <w:lvlText w:val="o"/>
+      <w:lvlJc w:val="left"/>
+      <w:pPr>
+        <w:ind w:left="1440" w:hanging="360"/>
+      </w:pPr>
+      <w:rPr>
+        <w:rFonts w:ascii="Courier New" w:hAnsi="Courier New" w:cs="Courier New" w:hint="default"/>
+      </w:rPr>
+    </w:lvl>
+    <w:lvl w:ilvl="2" w:tplc="04090005" w:tentative="1">
+      <w:start w:val="1"/>
+      <w:numFmt w:val="bullet"/>
+      <w:lvlText w:val=""/>
+      <w:lvlJc w:val="left"/>
+      <w:pPr>
+        <w:ind w:left="2160" w:hanging="360"/>
+      </w:pPr>
+      <w:rPr>
+        <w:rFonts w:ascii="Wingdings" w:hAnsi="Wingdings" w:hint="default"/>
+      </w:rPr>
+    </w:lvl>
+    <w:lvl w:ilvl="3" w:tplc="04090001" w:tentative="1">
+      <w:start w:val="1"/>
+      <w:numFmt w:val="bullet"/>
+      <w:lvlText w:val=""/>
+      <w:lvlJc w:val="left"/>
+      <w:pPr>
+        <w:ind w:left="2880" w:hanging="360"/>
+      </w:pPr>
+      <w:rPr>
+        <w:rFonts w:ascii="Symbol" w:hAnsi="Symbol" w:hint="default"/>
+      </w:rPr>
+    </w:lvl>
+    <w:lvl w:ilvl="4" w:tplc="04090003" w:tentative="1">
+      <w:start w:val="1"/>
+      <w:numFmt w:val="bullet"/>
+      <w:lvlText w:val="o"/>
+      <w:lvlJc w:val="left"/>
+      <w:pPr>
+        <w:ind w:left="3600" w:hanging="360"/>
+      </w:pPr>
+      <w:rPr>
+        <w:rFonts w:ascii="Courier New" w:hAnsi="Courier New" w:cs="Courier New" w:hint="default"/>
+      </w:rPr>
+    </w:lvl>
+    <w:lvl w:ilvl="5" w:tplc="04090005" w:tentative="1">
+      <w:start w:val="1"/>
+      <w:numFmt w:val="bullet"/>
+      <w:lvlText w:val=""/>
+      <w:lvlJc w:val="left"/>
+      <w:pPr>
+        <w:ind w:left="4320" w:hanging="360"/>
+      </w:pPr>
+      <w:rPr>
+        <w:rFonts w:ascii="Wingdings" w:hAnsi="Wingdings" w:hint="default"/>
+      </w:rPr>
+    </w:lvl>
+    <w:lvl w:ilvl="6" w:tplc="04090001" w:tentative="1">
+      <w:start w:val="1"/>
+      <w:numFmt w:val="bullet"/>
+      <w:lvlText w:val=""/>
+      <w:lvlJc w:val="left"/>
+      <w:pPr>
+        <w:ind w:left="5040" w:hanging="360"/>
+      </w:pPr>
+      <w:rPr>
+        <w:rFonts w:ascii="Symbol" w:hAnsi="Symbol" w:hint="default"/>
+      </w:rPr>
+    </w:lvl>
+    <w:lvl w:ilvl="7" w:tplc="04090003" w:tentative="1">
+      <w:start w:val="1"/>
+      <w:numFmt w:val="bullet"/>
+      <w:lvlText w:val="o"/>
+      <w:lvlJc w:val="left"/>
+      <w:pPr>
+        <w:ind w:left="5760" w:hanging="360"/>
+      </w:pPr>
+      <w:rPr>
+        <w:rFonts w:ascii="Courier New" w:hAnsi="Courier New" w:cs="Courier New" w:hint="default"/>
+      </w:rPr>
+    </w:lvl>
+    <w:lvl w:ilvl="8" w:tplc="04090005" w:tentative="1">
+      <w:start w:val="1"/>
+      <w:numFmt w:val="bullet"/>
+      <w:lvlText w:val=""/>
+      <w:lvlJc w:val="left"/>
+      <w:pPr>
+        <w:ind w:left="6480" w:hanging="360"/>
+      </w:pPr>
+      <w:rPr>
+        <w:rFonts w:ascii="Wingdings" w:hAnsi="Wingdings" w:hint="default"/>
+      </w:rPr>
+    </w:lvl>
+  </w:abstractNum>
+  <w:abstractNum w:abstractNumId="12" w15:restartNumberingAfterBreak="0">
+    <w:nsid w:val="47CA5A97"/>
+    <w:multiLevelType w:val="hybridMultilevel"/>
+    <w:tmpl w:val="AF887AFA"/>
+    <w:lvl w:ilvl="0" w:tplc="0409000F">
+      <w:start w:val="1"/>
+      <w:numFmt w:val="decimal"/>
+      <w:lvlText w:val="%1."/>
+      <w:lvlJc w:val="left"/>
+      <w:pPr>
+        <w:ind w:left="720" w:hanging="360"/>
+      </w:pPr>
+    </w:lvl>
+    <w:lvl w:ilvl="1" w:tplc="04090019" w:tentative="1">
+      <w:start w:val="1"/>
+      <w:numFmt w:val="lowerLetter"/>
+      <w:lvlText w:val="%2."/>
+      <w:lvlJc w:val="left"/>
+      <w:pPr>
+        <w:ind w:left="1440" w:hanging="360"/>
+      </w:pPr>
+    </w:lvl>
+    <w:lvl w:ilvl="2" w:tplc="0409001B" w:tentative="1">
+      <w:start w:val="1"/>
+      <w:numFmt w:val="lowerRoman"/>
+      <w:lvlText w:val="%3."/>
+      <w:lvlJc w:val="right"/>
+      <w:pPr>
+        <w:ind w:left="2160" w:hanging="180"/>
+      </w:pPr>
+    </w:lvl>
+    <w:lvl w:ilvl="3" w:tplc="0409000F" w:tentative="1">
+      <w:start w:val="1"/>
+      <w:numFmt w:val="decimal"/>
+      <w:lvlText w:val="%4."/>
+      <w:lvlJc w:val="left"/>
+      <w:pPr>
+        <w:ind w:left="2880" w:hanging="360"/>
+      </w:pPr>
+    </w:lvl>
+    <w:lvl w:ilvl="4" w:tplc="04090019" w:tentative="1">
+      <w:start w:val="1"/>
+      <w:numFmt w:val="lowerLetter"/>
+      <w:lvlText w:val="%5."/>
+      <w:lvlJc w:val="left"/>
+      <w:pPr>
+        <w:ind w:left="3600" w:hanging="360"/>
+      </w:pPr>
+    </w:lvl>
+    <w:lvl w:ilvl="5" w:tplc="0409001B" w:tentative="1">
+      <w:start w:val="1"/>
+      <w:numFmt w:val="lowerRoman"/>
+      <w:lvlText w:val="%6."/>
+      <w:lvlJc w:val="right"/>
+      <w:pPr>
+        <w:ind w:left="4320" w:hanging="180"/>
+      </w:pPr>
+    </w:lvl>
+    <w:lvl w:ilvl="6" w:tplc="0409000F" w:tentative="1">
+      <w:start w:val="1"/>
+      <w:numFmt w:val="decimal"/>
+      <w:lvlText w:val="%7."/>
+      <w:lvlJc w:val="left"/>
+      <w:pPr>
+        <w:ind w:left="5040" w:hanging="360"/>
+      </w:pPr>
+    </w:lvl>
+    <w:lvl w:ilvl="7" w:tplc="04090019" w:tentative="1">
+      <w:start w:val="1"/>
+      <w:numFmt w:val="lowerLetter"/>
+      <w:lvlText w:val="%8."/>
+      <w:lvlJc w:val="left"/>
+      <w:pPr>
+        <w:ind w:left="5760" w:hanging="360"/>
+      </w:pPr>
+    </w:lvl>
+    <w:lvl w:ilvl="8" w:tplc="0409001B" w:tentative="1">
+      <w:start w:val="1"/>
+      <w:numFmt w:val="lowerRoman"/>
+      <w:lvlText w:val="%9."/>
+      <w:lvlJc w:val="right"/>
+      <w:pPr>
+        <w:ind w:left="6480" w:hanging="180"/>
+      </w:pPr>
+    </w:lvl>
+  </w:abstractNum>
+  <w:abstractNum w:abstractNumId="13" w15:restartNumberingAfterBreak="0">
     <w:nsid w:val="51C66C08"/>
     <w:multiLevelType w:val="hybridMultilevel"/>
     <w:tmpl w:val="649403EE"/>
@@ -771,7 +3089,363 @@
       </w:rPr>
     </w:lvl>
   </w:abstractNum>
-  <w:abstractNum w:abstractNumId="3" w15:restartNumberingAfterBreak="0">
+  <w:abstractNum w:abstractNumId="14" w15:restartNumberingAfterBreak="0">
+    <w:nsid w:val="527B71DE"/>
+    <w:multiLevelType w:val="hybridMultilevel"/>
+    <w:tmpl w:val="A42810BC"/>
+    <w:lvl w:ilvl="0" w:tplc="0409000F">
+      <w:start w:val="1"/>
+      <w:numFmt w:val="decimal"/>
+      <w:lvlText w:val="%1."/>
+      <w:lvlJc w:val="left"/>
+      <w:pPr>
+        <w:ind w:left="720" w:hanging="360"/>
+      </w:pPr>
+      <w:rPr>
+        <w:rFonts w:hint="default"/>
+      </w:rPr>
+    </w:lvl>
+    <w:lvl w:ilvl="1" w:tplc="04090019" w:tentative="1">
+      <w:start w:val="1"/>
+      <w:numFmt w:val="lowerLetter"/>
+      <w:lvlText w:val="%2."/>
+      <w:lvlJc w:val="left"/>
+      <w:pPr>
+        <w:ind w:left="1440" w:hanging="360"/>
+      </w:pPr>
+    </w:lvl>
+    <w:lvl w:ilvl="2" w:tplc="0409001B" w:tentative="1">
+      <w:start w:val="1"/>
+      <w:numFmt w:val="lowerRoman"/>
+      <w:lvlText w:val="%3."/>
+      <w:lvlJc w:val="right"/>
+      <w:pPr>
+        <w:ind w:left="2160" w:hanging="180"/>
+      </w:pPr>
+    </w:lvl>
+    <w:lvl w:ilvl="3" w:tplc="0409000F" w:tentative="1">
+      <w:start w:val="1"/>
+      <w:numFmt w:val="decimal"/>
+      <w:lvlText w:val="%4."/>
+      <w:lvlJc w:val="left"/>
+      <w:pPr>
+        <w:ind w:left="2880" w:hanging="360"/>
+      </w:pPr>
+    </w:lvl>
+    <w:lvl w:ilvl="4" w:tplc="04090019" w:tentative="1">
+      <w:start w:val="1"/>
+      <w:numFmt w:val="lowerLetter"/>
+      <w:lvlText w:val="%5."/>
+      <w:lvlJc w:val="left"/>
+      <w:pPr>
+        <w:ind w:left="3600" w:hanging="360"/>
+      </w:pPr>
+    </w:lvl>
+    <w:lvl w:ilvl="5" w:tplc="0409001B" w:tentative="1">
+      <w:start w:val="1"/>
+      <w:numFmt w:val="lowerRoman"/>
+      <w:lvlText w:val="%6."/>
+      <w:lvlJc w:val="right"/>
+      <w:pPr>
+        <w:ind w:left="4320" w:hanging="180"/>
+      </w:pPr>
+    </w:lvl>
+    <w:lvl w:ilvl="6" w:tplc="0409000F" w:tentative="1">
+      <w:start w:val="1"/>
+      <w:numFmt w:val="decimal"/>
+      <w:lvlText w:val="%7."/>
+      <w:lvlJc w:val="left"/>
+      <w:pPr>
+        <w:ind w:left="5040" w:hanging="360"/>
+      </w:pPr>
+    </w:lvl>
+    <w:lvl w:ilvl="7" w:tplc="04090019" w:tentative="1">
+      <w:start w:val="1"/>
+      <w:numFmt w:val="lowerLetter"/>
+      <w:lvlText w:val="%8."/>
+      <w:lvlJc w:val="left"/>
+      <w:pPr>
+        <w:ind w:left="5760" w:hanging="360"/>
+      </w:pPr>
+    </w:lvl>
+    <w:lvl w:ilvl="8" w:tplc="0409001B" w:tentative="1">
+      <w:start w:val="1"/>
+      <w:numFmt w:val="lowerRoman"/>
+      <w:lvlText w:val="%9."/>
+      <w:lvlJc w:val="right"/>
+      <w:pPr>
+        <w:ind w:left="6480" w:hanging="180"/>
+      </w:pPr>
+    </w:lvl>
+  </w:abstractNum>
+  <w:abstractNum w:abstractNumId="15" w15:restartNumberingAfterBreak="0">
+    <w:nsid w:val="53342A89"/>
+    <w:multiLevelType w:val="hybridMultilevel"/>
+    <w:tmpl w:val="9740F1DC"/>
+    <w:lvl w:ilvl="0" w:tplc="0409000F">
+      <w:start w:val="1"/>
+      <w:numFmt w:val="decimal"/>
+      <w:lvlText w:val="%1."/>
+      <w:lvlJc w:val="left"/>
+      <w:pPr>
+        <w:ind w:left="720" w:hanging="360"/>
+      </w:pPr>
+      <w:rPr>
+        <w:rFonts w:hint="default"/>
+      </w:rPr>
+    </w:lvl>
+    <w:lvl w:ilvl="1" w:tplc="04090019" w:tentative="1">
+      <w:start w:val="1"/>
+      <w:numFmt w:val="lowerLetter"/>
+      <w:lvlText w:val="%2."/>
+      <w:lvlJc w:val="left"/>
+      <w:pPr>
+        <w:ind w:left="1440" w:hanging="360"/>
+      </w:pPr>
+    </w:lvl>
+    <w:lvl w:ilvl="2" w:tplc="0409001B" w:tentative="1">
+      <w:start w:val="1"/>
+      <w:numFmt w:val="lowerRoman"/>
+      <w:lvlText w:val="%3."/>
+      <w:lvlJc w:val="right"/>
+      <w:pPr>
+        <w:ind w:left="2160" w:hanging="180"/>
+      </w:pPr>
+    </w:lvl>
+    <w:lvl w:ilvl="3" w:tplc="0409000F" w:tentative="1">
+      <w:start w:val="1"/>
+      <w:numFmt w:val="decimal"/>
+      <w:lvlText w:val="%4."/>
+      <w:lvlJc w:val="left"/>
+      <w:pPr>
+        <w:ind w:left="2880" w:hanging="360"/>
+      </w:pPr>
+    </w:lvl>
+    <w:lvl w:ilvl="4" w:tplc="04090019" w:tentative="1">
+      <w:start w:val="1"/>
+      <w:numFmt w:val="lowerLetter"/>
+      <w:lvlText w:val="%5."/>
+      <w:lvlJc w:val="left"/>
+      <w:pPr>
+        <w:ind w:left="3600" w:hanging="360"/>
+      </w:pPr>
+    </w:lvl>
+    <w:lvl w:ilvl="5" w:tplc="0409001B" w:tentative="1">
+      <w:start w:val="1"/>
+      <w:numFmt w:val="lowerRoman"/>
+      <w:lvlText w:val="%6."/>
+      <w:lvlJc w:val="right"/>
+      <w:pPr>
+        <w:ind w:left="4320" w:hanging="180"/>
+      </w:pPr>
+    </w:lvl>
+    <w:lvl w:ilvl="6" w:tplc="0409000F" w:tentative="1">
+      <w:start w:val="1"/>
+      <w:numFmt w:val="decimal"/>
+      <w:lvlText w:val="%7."/>
+      <w:lvlJc w:val="left"/>
+      <w:pPr>
+        <w:ind w:left="5040" w:hanging="360"/>
+      </w:pPr>
+    </w:lvl>
+    <w:lvl w:ilvl="7" w:tplc="04090019" w:tentative="1">
+      <w:start w:val="1"/>
+      <w:numFmt w:val="lowerLetter"/>
+      <w:lvlText w:val="%8."/>
+      <w:lvlJc w:val="left"/>
+      <w:pPr>
+        <w:ind w:left="5760" w:hanging="360"/>
+      </w:pPr>
+    </w:lvl>
+    <w:lvl w:ilvl="8" w:tplc="0409001B" w:tentative="1">
+      <w:start w:val="1"/>
+      <w:numFmt w:val="lowerRoman"/>
+      <w:lvlText w:val="%9."/>
+      <w:lvlJc w:val="right"/>
+      <w:pPr>
+        <w:ind w:left="6480" w:hanging="180"/>
+      </w:pPr>
+    </w:lvl>
+  </w:abstractNum>
+  <w:abstractNum w:abstractNumId="16" w15:restartNumberingAfterBreak="0">
+    <w:nsid w:val="59E8575F"/>
+    <w:multiLevelType w:val="hybridMultilevel"/>
+    <w:tmpl w:val="0876EE08"/>
+    <w:lvl w:ilvl="0" w:tplc="0409000F">
+      <w:start w:val="1"/>
+      <w:numFmt w:val="decimal"/>
+      <w:lvlText w:val="%1."/>
+      <w:lvlJc w:val="left"/>
+      <w:pPr>
+        <w:ind w:left="720" w:hanging="360"/>
+      </w:pPr>
+      <w:rPr>
+        <w:rFonts w:hint="default"/>
+      </w:rPr>
+    </w:lvl>
+    <w:lvl w:ilvl="1" w:tplc="04090019" w:tentative="1">
+      <w:start w:val="1"/>
+      <w:numFmt w:val="lowerLetter"/>
+      <w:lvlText w:val="%2."/>
+      <w:lvlJc w:val="left"/>
+      <w:pPr>
+        <w:ind w:left="1440" w:hanging="360"/>
+      </w:pPr>
+    </w:lvl>
+    <w:lvl w:ilvl="2" w:tplc="0409001B" w:tentative="1">
+      <w:start w:val="1"/>
+      <w:numFmt w:val="lowerRoman"/>
+      <w:lvlText w:val="%3."/>
+      <w:lvlJc w:val="right"/>
+      <w:pPr>
+        <w:ind w:left="2160" w:hanging="180"/>
+      </w:pPr>
+    </w:lvl>
+    <w:lvl w:ilvl="3" w:tplc="0409000F" w:tentative="1">
+      <w:start w:val="1"/>
+      <w:numFmt w:val="decimal"/>
+      <w:lvlText w:val="%4."/>
+      <w:lvlJc w:val="left"/>
+      <w:pPr>
+        <w:ind w:left="2880" w:hanging="360"/>
+      </w:pPr>
+    </w:lvl>
+    <w:lvl w:ilvl="4" w:tplc="04090019" w:tentative="1">
+      <w:start w:val="1"/>
+      <w:numFmt w:val="lowerLetter"/>
+      <w:lvlText w:val="%5."/>
+      <w:lvlJc w:val="left"/>
+      <w:pPr>
+        <w:ind w:left="3600" w:hanging="360"/>
+      </w:pPr>
+    </w:lvl>
+    <w:lvl w:ilvl="5" w:tplc="0409001B" w:tentative="1">
+      <w:start w:val="1"/>
+      <w:numFmt w:val="lowerRoman"/>
+      <w:lvlText w:val="%6."/>
+      <w:lvlJc w:val="right"/>
+      <w:pPr>
+        <w:ind w:left="4320" w:hanging="180"/>
+      </w:pPr>
+    </w:lvl>
+    <w:lvl w:ilvl="6" w:tplc="0409000F" w:tentative="1">
+      <w:start w:val="1"/>
+      <w:numFmt w:val="decimal"/>
+      <w:lvlText w:val="%7."/>
+      <w:lvlJc w:val="left"/>
+      <w:pPr>
+        <w:ind w:left="5040" w:hanging="360"/>
+      </w:pPr>
+    </w:lvl>
+    <w:lvl w:ilvl="7" w:tplc="04090019" w:tentative="1">
+      <w:start w:val="1"/>
+      <w:numFmt w:val="lowerLetter"/>
+      <w:lvlText w:val="%8."/>
+      <w:lvlJc w:val="left"/>
+      <w:pPr>
+        <w:ind w:left="5760" w:hanging="360"/>
+      </w:pPr>
+    </w:lvl>
+    <w:lvl w:ilvl="8" w:tplc="0409001B" w:tentative="1">
+      <w:start w:val="1"/>
+      <w:numFmt w:val="lowerRoman"/>
+      <w:lvlText w:val="%9."/>
+      <w:lvlJc w:val="right"/>
+      <w:pPr>
+        <w:ind w:left="6480" w:hanging="180"/>
+      </w:pPr>
+    </w:lvl>
+  </w:abstractNum>
+  <w:abstractNum w:abstractNumId="17" w15:restartNumberingAfterBreak="0">
+    <w:nsid w:val="5B2D28C6"/>
+    <w:multiLevelType w:val="hybridMultilevel"/>
+    <w:tmpl w:val="34EE04E0"/>
+    <w:lvl w:ilvl="0" w:tplc="0409000F">
+      <w:start w:val="1"/>
+      <w:numFmt w:val="decimal"/>
+      <w:lvlText w:val="%1."/>
+      <w:lvlJc w:val="left"/>
+      <w:pPr>
+        <w:ind w:left="720" w:hanging="360"/>
+      </w:pPr>
+      <w:rPr>
+        <w:rFonts w:hint="default"/>
+      </w:rPr>
+    </w:lvl>
+    <w:lvl w:ilvl="1" w:tplc="04090019" w:tentative="1">
+      <w:start w:val="1"/>
+      <w:numFmt w:val="lowerLetter"/>
+      <w:lvlText w:val="%2."/>
+      <w:lvlJc w:val="left"/>
+      <w:pPr>
+        <w:ind w:left="1440" w:hanging="360"/>
+      </w:pPr>
+    </w:lvl>
+    <w:lvl w:ilvl="2" w:tplc="0409001B" w:tentative="1">
+      <w:start w:val="1"/>
+      <w:numFmt w:val="lowerRoman"/>
+      <w:lvlText w:val="%3."/>
+      <w:lvlJc w:val="right"/>
+      <w:pPr>
+        <w:ind w:left="2160" w:hanging="180"/>
+      </w:pPr>
+    </w:lvl>
+    <w:lvl w:ilvl="3" w:tplc="0409000F" w:tentative="1">
+      <w:start w:val="1"/>
+      <w:numFmt w:val="decimal"/>
+      <w:lvlText w:val="%4."/>
+      <w:lvlJc w:val="left"/>
+      <w:pPr>
+        <w:ind w:left="2880" w:hanging="360"/>
+      </w:pPr>
+    </w:lvl>
+    <w:lvl w:ilvl="4" w:tplc="04090019" w:tentative="1">
+      <w:start w:val="1"/>
+      <w:numFmt w:val="lowerLetter"/>
+      <w:lvlText w:val="%5."/>
+      <w:lvlJc w:val="left"/>
+      <w:pPr>
+        <w:ind w:left="3600" w:hanging="360"/>
+      </w:pPr>
+    </w:lvl>
+    <w:lvl w:ilvl="5" w:tplc="0409001B" w:tentative="1">
+      <w:start w:val="1"/>
+      <w:numFmt w:val="lowerRoman"/>
+      <w:lvlText w:val="%6."/>
+      <w:lvlJc w:val="right"/>
+      <w:pPr>
+        <w:ind w:left="4320" w:hanging="180"/>
+      </w:pPr>
+    </w:lvl>
+    <w:lvl w:ilvl="6" w:tplc="0409000F" w:tentative="1">
+      <w:start w:val="1"/>
+      <w:numFmt w:val="decimal"/>
+      <w:lvlText w:val="%7."/>
+      <w:lvlJc w:val="left"/>
+      <w:pPr>
+        <w:ind w:left="5040" w:hanging="360"/>
+      </w:pPr>
+    </w:lvl>
+    <w:lvl w:ilvl="7" w:tplc="04090019" w:tentative="1">
+      <w:start w:val="1"/>
+      <w:numFmt w:val="lowerLetter"/>
+      <w:lvlText w:val="%8."/>
+      <w:lvlJc w:val="left"/>
+      <w:pPr>
+        <w:ind w:left="5760" w:hanging="360"/>
+      </w:pPr>
+    </w:lvl>
+    <w:lvl w:ilvl="8" w:tplc="0409001B" w:tentative="1">
+      <w:start w:val="1"/>
+      <w:numFmt w:val="lowerRoman"/>
+      <w:lvlText w:val="%9."/>
+      <w:lvlJc w:val="right"/>
+      <w:pPr>
+        <w:ind w:left="6480" w:hanging="180"/>
+      </w:pPr>
+    </w:lvl>
+  </w:abstractNum>
+  <w:abstractNum w:abstractNumId="18" w15:restartNumberingAfterBreak="0">
     <w:nsid w:val="6014200E"/>
     <w:multiLevelType w:val="hybridMultilevel"/>
     <w:tmpl w:val="EC0AFC9A"/>
@@ -884,7 +3558,96 @@
       </w:rPr>
     </w:lvl>
   </w:abstractNum>
-  <w:abstractNum w:abstractNumId="4" w15:restartNumberingAfterBreak="0">
+  <w:abstractNum w:abstractNumId="19" w15:restartNumberingAfterBreak="0">
+    <w:nsid w:val="66DF54F6"/>
+    <w:multiLevelType w:val="hybridMultilevel"/>
+    <w:tmpl w:val="AC222428"/>
+    <w:lvl w:ilvl="0" w:tplc="0409000F">
+      <w:start w:val="1"/>
+      <w:numFmt w:val="decimal"/>
+      <w:lvlText w:val="%1."/>
+      <w:lvlJc w:val="left"/>
+      <w:pPr>
+        <w:ind w:left="720" w:hanging="360"/>
+      </w:pPr>
+      <w:rPr>
+        <w:rFonts w:hint="default"/>
+      </w:rPr>
+    </w:lvl>
+    <w:lvl w:ilvl="1" w:tplc="04090019" w:tentative="1">
+      <w:start w:val="1"/>
+      <w:numFmt w:val="lowerLetter"/>
+      <w:lvlText w:val="%2."/>
+      <w:lvlJc w:val="left"/>
+      <w:pPr>
+        <w:ind w:left="1440" w:hanging="360"/>
+      </w:pPr>
+    </w:lvl>
+    <w:lvl w:ilvl="2" w:tplc="0409001B" w:tentative="1">
+      <w:start w:val="1"/>
+      <w:numFmt w:val="lowerRoman"/>
+      <w:lvlText w:val="%3."/>
+      <w:lvlJc w:val="right"/>
+      <w:pPr>
+        <w:ind w:left="2160" w:hanging="180"/>
+      </w:pPr>
+    </w:lvl>
+    <w:lvl w:ilvl="3" w:tplc="0409000F" w:tentative="1">
+      <w:start w:val="1"/>
+      <w:numFmt w:val="decimal"/>
+      <w:lvlText w:val="%4."/>
+      <w:lvlJc w:val="left"/>
+      <w:pPr>
+        <w:ind w:left="2880" w:hanging="360"/>
+      </w:pPr>
+    </w:lvl>
+    <w:lvl w:ilvl="4" w:tplc="04090019" w:tentative="1">
+      <w:start w:val="1"/>
+      <w:numFmt w:val="lowerLetter"/>
+      <w:lvlText w:val="%5."/>
+      <w:lvlJc w:val="left"/>
+      <w:pPr>
+        <w:ind w:left="3600" w:hanging="360"/>
+      </w:pPr>
+    </w:lvl>
+    <w:lvl w:ilvl="5" w:tplc="0409001B" w:tentative="1">
+      <w:start w:val="1"/>
+      <w:numFmt w:val="lowerRoman"/>
+      <w:lvlText w:val="%6."/>
+      <w:lvlJc w:val="right"/>
+      <w:pPr>
+        <w:ind w:left="4320" w:hanging="180"/>
+      </w:pPr>
+    </w:lvl>
+    <w:lvl w:ilvl="6" w:tplc="0409000F" w:tentative="1">
+      <w:start w:val="1"/>
+      <w:numFmt w:val="decimal"/>
+      <w:lvlText w:val="%7."/>
+      <w:lvlJc w:val="left"/>
+      <w:pPr>
+        <w:ind w:left="5040" w:hanging="360"/>
+      </w:pPr>
+    </w:lvl>
+    <w:lvl w:ilvl="7" w:tplc="04090019" w:tentative="1">
+      <w:start w:val="1"/>
+      <w:numFmt w:val="lowerLetter"/>
+      <w:lvlText w:val="%8."/>
+      <w:lvlJc w:val="left"/>
+      <w:pPr>
+        <w:ind w:left="5760" w:hanging="360"/>
+      </w:pPr>
+    </w:lvl>
+    <w:lvl w:ilvl="8" w:tplc="0409001B" w:tentative="1">
+      <w:start w:val="1"/>
+      <w:numFmt w:val="lowerRoman"/>
+      <w:lvlText w:val="%9."/>
+      <w:lvlJc w:val="right"/>
+      <w:pPr>
+        <w:ind w:left="6480" w:hanging="180"/>
+      </w:pPr>
+    </w:lvl>
+  </w:abstractNum>
+  <w:abstractNum w:abstractNumId="20" w15:restartNumberingAfterBreak="0">
     <w:nsid w:val="6F084DD7"/>
     <w:multiLevelType w:val="hybridMultilevel"/>
     <w:tmpl w:val="003667C6"/>
@@ -997,26 +3760,466 @@
       </w:rPr>
     </w:lvl>
   </w:abstractNum>
+  <w:abstractNum w:abstractNumId="21" w15:restartNumberingAfterBreak="0">
+    <w:nsid w:val="76D354A9"/>
+    <w:multiLevelType w:val="hybridMultilevel"/>
+    <w:tmpl w:val="28885406"/>
+    <w:lvl w:ilvl="0" w:tplc="04090001">
+      <w:start w:val="1"/>
+      <w:numFmt w:val="bullet"/>
+      <w:lvlText w:val=""/>
+      <w:lvlJc w:val="left"/>
+      <w:pPr>
+        <w:ind w:left="720" w:hanging="360"/>
+      </w:pPr>
+      <w:rPr>
+        <w:rFonts w:ascii="Symbol" w:hAnsi="Symbol" w:hint="default"/>
+      </w:rPr>
+    </w:lvl>
+    <w:lvl w:ilvl="1" w:tplc="04090003" w:tentative="1">
+      <w:start w:val="1"/>
+      <w:numFmt w:val="bullet"/>
+      <w:lvlText w:val="o"/>
+      <w:lvlJc w:val="left"/>
+      <w:pPr>
+        <w:ind w:left="1440" w:hanging="360"/>
+      </w:pPr>
+      <w:rPr>
+        <w:rFonts w:ascii="Courier New" w:hAnsi="Courier New" w:cs="Courier New" w:hint="default"/>
+      </w:rPr>
+    </w:lvl>
+    <w:lvl w:ilvl="2" w:tplc="04090005" w:tentative="1">
+      <w:start w:val="1"/>
+      <w:numFmt w:val="bullet"/>
+      <w:lvlText w:val=""/>
+      <w:lvlJc w:val="left"/>
+      <w:pPr>
+        <w:ind w:left="2160" w:hanging="360"/>
+      </w:pPr>
+      <w:rPr>
+        <w:rFonts w:ascii="Wingdings" w:hAnsi="Wingdings" w:hint="default"/>
+      </w:rPr>
+    </w:lvl>
+    <w:lvl w:ilvl="3" w:tplc="04090001" w:tentative="1">
+      <w:start w:val="1"/>
+      <w:numFmt w:val="bullet"/>
+      <w:lvlText w:val=""/>
+      <w:lvlJc w:val="left"/>
+      <w:pPr>
+        <w:ind w:left="2880" w:hanging="360"/>
+      </w:pPr>
+      <w:rPr>
+        <w:rFonts w:ascii="Symbol" w:hAnsi="Symbol" w:hint="default"/>
+      </w:rPr>
+    </w:lvl>
+    <w:lvl w:ilvl="4" w:tplc="04090003" w:tentative="1">
+      <w:start w:val="1"/>
+      <w:numFmt w:val="bullet"/>
+      <w:lvlText w:val="o"/>
+      <w:lvlJc w:val="left"/>
+      <w:pPr>
+        <w:ind w:left="3600" w:hanging="360"/>
+      </w:pPr>
+      <w:rPr>
+        <w:rFonts w:ascii="Courier New" w:hAnsi="Courier New" w:cs="Courier New" w:hint="default"/>
+      </w:rPr>
+    </w:lvl>
+    <w:lvl w:ilvl="5" w:tplc="04090005" w:tentative="1">
+      <w:start w:val="1"/>
+      <w:numFmt w:val="bullet"/>
+      <w:lvlText w:val=""/>
+      <w:lvlJc w:val="left"/>
+      <w:pPr>
+        <w:ind w:left="4320" w:hanging="360"/>
+      </w:pPr>
+      <w:rPr>
+        <w:rFonts w:ascii="Wingdings" w:hAnsi="Wingdings" w:hint="default"/>
+      </w:rPr>
+    </w:lvl>
+    <w:lvl w:ilvl="6" w:tplc="04090001" w:tentative="1">
+      <w:start w:val="1"/>
+      <w:numFmt w:val="bullet"/>
+      <w:lvlText w:val=""/>
+      <w:lvlJc w:val="left"/>
+      <w:pPr>
+        <w:ind w:left="5040" w:hanging="360"/>
+      </w:pPr>
+      <w:rPr>
+        <w:rFonts w:ascii="Symbol" w:hAnsi="Symbol" w:hint="default"/>
+      </w:rPr>
+    </w:lvl>
+    <w:lvl w:ilvl="7" w:tplc="04090003" w:tentative="1">
+      <w:start w:val="1"/>
+      <w:numFmt w:val="bullet"/>
+      <w:lvlText w:val="o"/>
+      <w:lvlJc w:val="left"/>
+      <w:pPr>
+        <w:ind w:left="5760" w:hanging="360"/>
+      </w:pPr>
+      <w:rPr>
+        <w:rFonts w:ascii="Courier New" w:hAnsi="Courier New" w:cs="Courier New" w:hint="default"/>
+      </w:rPr>
+    </w:lvl>
+    <w:lvl w:ilvl="8" w:tplc="04090005" w:tentative="1">
+      <w:start w:val="1"/>
+      <w:numFmt w:val="bullet"/>
+      <w:lvlText w:val=""/>
+      <w:lvlJc w:val="left"/>
+      <w:pPr>
+        <w:ind w:left="6480" w:hanging="360"/>
+      </w:pPr>
+      <w:rPr>
+        <w:rFonts w:ascii="Wingdings" w:hAnsi="Wingdings" w:hint="default"/>
+      </w:rPr>
+    </w:lvl>
+  </w:abstractNum>
+  <w:abstractNum w:abstractNumId="22" w15:restartNumberingAfterBreak="0">
+    <w:nsid w:val="77426052"/>
+    <w:multiLevelType w:val="hybridMultilevel"/>
+    <w:tmpl w:val="77544930"/>
+    <w:lvl w:ilvl="0" w:tplc="0409000F">
+      <w:start w:val="1"/>
+      <w:numFmt w:val="decimal"/>
+      <w:lvlText w:val="%1."/>
+      <w:lvlJc w:val="left"/>
+      <w:pPr>
+        <w:ind w:left="720" w:hanging="360"/>
+      </w:pPr>
+      <w:rPr>
+        <w:rFonts w:hint="default"/>
+      </w:rPr>
+    </w:lvl>
+    <w:lvl w:ilvl="1" w:tplc="04090019" w:tentative="1">
+      <w:start w:val="1"/>
+      <w:numFmt w:val="lowerLetter"/>
+      <w:lvlText w:val="%2."/>
+      <w:lvlJc w:val="left"/>
+      <w:pPr>
+        <w:ind w:left="1440" w:hanging="360"/>
+      </w:pPr>
+    </w:lvl>
+    <w:lvl w:ilvl="2" w:tplc="0409001B" w:tentative="1">
+      <w:start w:val="1"/>
+      <w:numFmt w:val="lowerRoman"/>
+      <w:lvlText w:val="%3."/>
+      <w:lvlJc w:val="right"/>
+      <w:pPr>
+        <w:ind w:left="2160" w:hanging="180"/>
+      </w:pPr>
+    </w:lvl>
+    <w:lvl w:ilvl="3" w:tplc="0409000F" w:tentative="1">
+      <w:start w:val="1"/>
+      <w:numFmt w:val="decimal"/>
+      <w:lvlText w:val="%4."/>
+      <w:lvlJc w:val="left"/>
+      <w:pPr>
+        <w:ind w:left="2880" w:hanging="360"/>
+      </w:pPr>
+    </w:lvl>
+    <w:lvl w:ilvl="4" w:tplc="04090019" w:tentative="1">
+      <w:start w:val="1"/>
+      <w:numFmt w:val="lowerLetter"/>
+      <w:lvlText w:val="%5."/>
+      <w:lvlJc w:val="left"/>
+      <w:pPr>
+        <w:ind w:left="3600" w:hanging="360"/>
+      </w:pPr>
+    </w:lvl>
+    <w:lvl w:ilvl="5" w:tplc="0409001B" w:tentative="1">
+      <w:start w:val="1"/>
+      <w:numFmt w:val="lowerRoman"/>
+      <w:lvlText w:val="%6."/>
+      <w:lvlJc w:val="right"/>
+      <w:pPr>
+        <w:ind w:left="4320" w:hanging="180"/>
+      </w:pPr>
+    </w:lvl>
+    <w:lvl w:ilvl="6" w:tplc="0409000F" w:tentative="1">
+      <w:start w:val="1"/>
+      <w:numFmt w:val="decimal"/>
+      <w:lvlText w:val="%7."/>
+      <w:lvlJc w:val="left"/>
+      <w:pPr>
+        <w:ind w:left="5040" w:hanging="360"/>
+      </w:pPr>
+    </w:lvl>
+    <w:lvl w:ilvl="7" w:tplc="04090019" w:tentative="1">
+      <w:start w:val="1"/>
+      <w:numFmt w:val="lowerLetter"/>
+      <w:lvlText w:val="%8."/>
+      <w:lvlJc w:val="left"/>
+      <w:pPr>
+        <w:ind w:left="5760" w:hanging="360"/>
+      </w:pPr>
+    </w:lvl>
+    <w:lvl w:ilvl="8" w:tplc="0409001B" w:tentative="1">
+      <w:start w:val="1"/>
+      <w:numFmt w:val="lowerRoman"/>
+      <w:lvlText w:val="%9."/>
+      <w:lvlJc w:val="right"/>
+      <w:pPr>
+        <w:ind w:left="6480" w:hanging="180"/>
+      </w:pPr>
+    </w:lvl>
+  </w:abstractNum>
+  <w:abstractNum w:abstractNumId="23" w15:restartNumberingAfterBreak="0">
+    <w:nsid w:val="79E35670"/>
+    <w:multiLevelType w:val="hybridMultilevel"/>
+    <w:tmpl w:val="7990F292"/>
+    <w:lvl w:ilvl="0" w:tplc="69D20860">
+      <w:start w:val="1"/>
+      <w:numFmt w:val="decimal"/>
+      <w:lvlText w:val="%1."/>
+      <w:lvlJc w:val="left"/>
+      <w:pPr>
+        <w:ind w:left="720" w:hanging="360"/>
+      </w:pPr>
+      <w:rPr>
+        <w:rFonts w:asciiTheme="minorHAnsi" w:eastAsiaTheme="minorHAnsi" w:hAnsiTheme="minorHAnsi" w:cstheme="minorBidi"/>
+      </w:rPr>
+    </w:lvl>
+    <w:lvl w:ilvl="1" w:tplc="04090019" w:tentative="1">
+      <w:start w:val="1"/>
+      <w:numFmt w:val="lowerLetter"/>
+      <w:lvlText w:val="%2."/>
+      <w:lvlJc w:val="left"/>
+      <w:pPr>
+        <w:ind w:left="1440" w:hanging="360"/>
+      </w:pPr>
+    </w:lvl>
+    <w:lvl w:ilvl="2" w:tplc="0409001B" w:tentative="1">
+      <w:start w:val="1"/>
+      <w:numFmt w:val="lowerRoman"/>
+      <w:lvlText w:val="%3."/>
+      <w:lvlJc w:val="right"/>
+      <w:pPr>
+        <w:ind w:left="2160" w:hanging="180"/>
+      </w:pPr>
+    </w:lvl>
+    <w:lvl w:ilvl="3" w:tplc="0409000F" w:tentative="1">
+      <w:start w:val="1"/>
+      <w:numFmt w:val="decimal"/>
+      <w:lvlText w:val="%4."/>
+      <w:lvlJc w:val="left"/>
+      <w:pPr>
+        <w:ind w:left="2880" w:hanging="360"/>
+      </w:pPr>
+    </w:lvl>
+    <w:lvl w:ilvl="4" w:tplc="04090019" w:tentative="1">
+      <w:start w:val="1"/>
+      <w:numFmt w:val="lowerLetter"/>
+      <w:lvlText w:val="%5."/>
+      <w:lvlJc w:val="left"/>
+      <w:pPr>
+        <w:ind w:left="3600" w:hanging="360"/>
+      </w:pPr>
+    </w:lvl>
+    <w:lvl w:ilvl="5" w:tplc="0409001B" w:tentative="1">
+      <w:start w:val="1"/>
+      <w:numFmt w:val="lowerRoman"/>
+      <w:lvlText w:val="%6."/>
+      <w:lvlJc w:val="right"/>
+      <w:pPr>
+        <w:ind w:left="4320" w:hanging="180"/>
+      </w:pPr>
+    </w:lvl>
+    <w:lvl w:ilvl="6" w:tplc="0409000F" w:tentative="1">
+      <w:start w:val="1"/>
+      <w:numFmt w:val="decimal"/>
+      <w:lvlText w:val="%7."/>
+      <w:lvlJc w:val="left"/>
+      <w:pPr>
+        <w:ind w:left="5040" w:hanging="360"/>
+      </w:pPr>
+    </w:lvl>
+    <w:lvl w:ilvl="7" w:tplc="04090019" w:tentative="1">
+      <w:start w:val="1"/>
+      <w:numFmt w:val="lowerLetter"/>
+      <w:lvlText w:val="%8."/>
+      <w:lvlJc w:val="left"/>
+      <w:pPr>
+        <w:ind w:left="5760" w:hanging="360"/>
+      </w:pPr>
+    </w:lvl>
+    <w:lvl w:ilvl="8" w:tplc="0409001B" w:tentative="1">
+      <w:start w:val="1"/>
+      <w:numFmt w:val="lowerRoman"/>
+      <w:lvlText w:val="%9."/>
+      <w:lvlJc w:val="right"/>
+      <w:pPr>
+        <w:ind w:left="6480" w:hanging="180"/>
+      </w:pPr>
+    </w:lvl>
+  </w:abstractNum>
+  <w:abstractNum w:abstractNumId="24" w15:restartNumberingAfterBreak="0">
+    <w:nsid w:val="7FC74BAB"/>
+    <w:multiLevelType w:val="hybridMultilevel"/>
+    <w:tmpl w:val="229E8108"/>
+    <w:lvl w:ilvl="0" w:tplc="0409000F">
+      <w:start w:val="1"/>
+      <w:numFmt w:val="decimal"/>
+      <w:lvlText w:val="%1."/>
+      <w:lvlJc w:val="left"/>
+      <w:pPr>
+        <w:ind w:left="720" w:hanging="360"/>
+      </w:pPr>
+      <w:rPr>
+        <w:rFonts w:hint="default"/>
+      </w:rPr>
+    </w:lvl>
+    <w:lvl w:ilvl="1" w:tplc="04090019" w:tentative="1">
+      <w:start w:val="1"/>
+      <w:numFmt w:val="lowerLetter"/>
+      <w:lvlText w:val="%2."/>
+      <w:lvlJc w:val="left"/>
+      <w:pPr>
+        <w:ind w:left="1440" w:hanging="360"/>
+      </w:pPr>
+    </w:lvl>
+    <w:lvl w:ilvl="2" w:tplc="0409001B" w:tentative="1">
+      <w:start w:val="1"/>
+      <w:numFmt w:val="lowerRoman"/>
+      <w:lvlText w:val="%3."/>
+      <w:lvlJc w:val="right"/>
+      <w:pPr>
+        <w:ind w:left="2160" w:hanging="180"/>
+      </w:pPr>
+    </w:lvl>
+    <w:lvl w:ilvl="3" w:tplc="0409000F" w:tentative="1">
+      <w:start w:val="1"/>
+      <w:numFmt w:val="decimal"/>
+      <w:lvlText w:val="%4."/>
+      <w:lvlJc w:val="left"/>
+      <w:pPr>
+        <w:ind w:left="2880" w:hanging="360"/>
+      </w:pPr>
+    </w:lvl>
+    <w:lvl w:ilvl="4" w:tplc="04090019" w:tentative="1">
+      <w:start w:val="1"/>
+      <w:numFmt w:val="lowerLetter"/>
+      <w:lvlText w:val="%5."/>
+      <w:lvlJc w:val="left"/>
+      <w:pPr>
+        <w:ind w:left="3600" w:hanging="360"/>
+      </w:pPr>
+    </w:lvl>
+    <w:lvl w:ilvl="5" w:tplc="0409001B" w:tentative="1">
+      <w:start w:val="1"/>
+      <w:numFmt w:val="lowerRoman"/>
+      <w:lvlText w:val="%6."/>
+      <w:lvlJc w:val="right"/>
+      <w:pPr>
+        <w:ind w:left="4320" w:hanging="180"/>
+      </w:pPr>
+    </w:lvl>
+    <w:lvl w:ilvl="6" w:tplc="0409000F" w:tentative="1">
+      <w:start w:val="1"/>
+      <w:numFmt w:val="decimal"/>
+      <w:lvlText w:val="%7."/>
+      <w:lvlJc w:val="left"/>
+      <w:pPr>
+        <w:ind w:left="5040" w:hanging="360"/>
+      </w:pPr>
+    </w:lvl>
+    <w:lvl w:ilvl="7" w:tplc="04090019" w:tentative="1">
+      <w:start w:val="1"/>
+      <w:numFmt w:val="lowerLetter"/>
+      <w:lvlText w:val="%8."/>
+      <w:lvlJc w:val="left"/>
+      <w:pPr>
+        <w:ind w:left="5760" w:hanging="360"/>
+      </w:pPr>
+    </w:lvl>
+    <w:lvl w:ilvl="8" w:tplc="0409001B" w:tentative="1">
+      <w:start w:val="1"/>
+      <w:numFmt w:val="lowerRoman"/>
+      <w:lvlText w:val="%9."/>
+      <w:lvlJc w:val="right"/>
+      <w:pPr>
+        <w:ind w:left="6480" w:hanging="180"/>
+      </w:pPr>
+    </w:lvl>
+  </w:abstractNum>
   <w:num w:numId="1">
-    <w:abstractNumId w:val="0"/>
+    <w:abstractNumId w:val="3"/>
   </w:num>
   <w:num w:numId="2">
+    <w:abstractNumId w:val="7"/>
+  </w:num>
+  <w:num w:numId="3">
+    <w:abstractNumId w:val="13"/>
+  </w:num>
+  <w:num w:numId="4">
+    <w:abstractNumId w:val="20"/>
+  </w:num>
+  <w:num w:numId="5">
+    <w:abstractNumId w:val="18"/>
+  </w:num>
+  <w:num w:numId="6">
+    <w:abstractNumId w:val="21"/>
+  </w:num>
+  <w:num w:numId="7">
+    <w:abstractNumId w:val="11"/>
+  </w:num>
+  <w:num w:numId="8">
+    <w:abstractNumId w:val="16"/>
+  </w:num>
+  <w:num w:numId="9">
+    <w:abstractNumId w:val="19"/>
+  </w:num>
+  <w:num w:numId="10">
+    <w:abstractNumId w:val="17"/>
+  </w:num>
+  <w:num w:numId="11">
+    <w:abstractNumId w:val="14"/>
+  </w:num>
+  <w:num w:numId="12">
+    <w:abstractNumId w:val="2"/>
+  </w:num>
+  <w:num w:numId="13">
+    <w:abstractNumId w:val="22"/>
+  </w:num>
+  <w:num w:numId="14">
+    <w:abstractNumId w:val="9"/>
+  </w:num>
+  <w:num w:numId="15">
+    <w:abstractNumId w:val="6"/>
+  </w:num>
+  <w:num w:numId="16">
+    <w:abstractNumId w:val="15"/>
+  </w:num>
+  <w:num w:numId="17">
+    <w:abstractNumId w:val="10"/>
+  </w:num>
+  <w:num w:numId="18">
+    <w:abstractNumId w:val="5"/>
+  </w:num>
+  <w:num w:numId="19">
+    <w:abstractNumId w:val="12"/>
+  </w:num>
+  <w:num w:numId="20">
     <w:abstractNumId w:val="1"/>
   </w:num>
-  <w:num w:numId="3">
-    <w:abstractNumId w:val="2"/>
+  <w:num w:numId="21">
+    <w:abstractNumId w:val="24"/>
   </w:num>
-  <w:num w:numId="4">
+  <w:num w:numId="22">
+    <w:abstractNumId w:val="23"/>
+  </w:num>
+  <w:num w:numId="23">
+    <w:abstractNumId w:val="8"/>
+  </w:num>
+  <w:num w:numId="24">
     <w:abstractNumId w:val="4"/>
   </w:num>
-  <w:num w:numId="5">
-    <w:abstractNumId w:val="3"/>
+  <w:num w:numId="25">
+    <w:abstractNumId w:val="0"/>
   </w:num>
 </w:numbering>
 </file>
 
 <file path=word/styles.xml><?xml version="1.0" encoding="utf-8"?>
-<w:styles xmlns:mc="http://schemas.openxmlformats.org/markup-compatibility/2006" xmlns:r="http://schemas.openxmlformats.org/officeDocument/2006/relationships" xmlns:w="http://schemas.openxmlformats.org/wordprocessingml/2006/main" xmlns:w14="http://schemas.microsoft.com/office/word/2010/wordml" xmlns:w15="http://schemas.microsoft.com/office/word/2012/wordml" xmlns:w16cid="http://schemas.microsoft.com/office/word/2016/wordml/cid" xmlns:w16se="http://schemas.microsoft.com/office/word/2015/wordml/symex" mc:Ignorable="w14 w15 w16se w16cid">
+<w:styles xmlns:mc="http://schemas.openxmlformats.org/markup-compatibility/2006" xmlns:r="http://schemas.openxmlformats.org/officeDocument/2006/relationships" xmlns:w="http://schemas.openxmlformats.org/wordprocessingml/2006/main" xmlns:w14="http://schemas.microsoft.com/office/word/2010/wordml" xmlns:w15="http://schemas.microsoft.com/office/word/2012/wordml" xmlns:w16cex="http://schemas.microsoft.com/office/word/2018/wordml/cex" xmlns:w16cid="http://schemas.microsoft.com/office/word/2016/wordml/cid" xmlns:w16="http://schemas.microsoft.com/office/word/2018/wordml" xmlns:w16se="http://schemas.microsoft.com/office/word/2015/wordml/symex" mc:Ignorable="w14 w15 w16se w16cid w16 w16cex">
   <w:docDefaults>
     <w:rPrDefault>
       <w:rPr>

</xml_diff>

<commit_message>
created scatter plot connected to the tabs scatterplot gradient for samplesize >=1000 used sns.jointplot darkmode colors and pallettes manually picked
</commit_message>
<xml_diff>
--- a/Final-Group-Project-Report/Sample Final Project Group Report (save this as PDF).docx
+++ b/Final-Group-Project-Report/Sample Final Project Group Report (save this as PDF).docx
@@ -30,15 +30,8 @@
       <w:pPr>
         <w:ind w:firstLine="720"/>
       </w:pPr>
-      <w:proofErr w:type="spellStart"/>
-      <w:proofErr w:type="gramStart"/>
-      <w:r>
-        <w:t>Pre processing</w:t>
-      </w:r>
-      <w:proofErr w:type="spellEnd"/>
-      <w:proofErr w:type="gramEnd"/>
-      <w:r>
-        <w:t>, cleaning and formatting</w:t>
+      <w:r>
+        <w:t>Pre processing, cleaning and formatting</w:t>
       </w:r>
     </w:p>
     <w:p>
@@ -171,15 +164,7 @@
         <w:t>Naïve Bayes</w:t>
       </w:r>
       <w:r>
-        <w:t xml:space="preserve"> (</w:t>
-      </w:r>
-      <w:proofErr w:type="spellStart"/>
-      <w:r>
-        <w:t>Supervied</w:t>
-      </w:r>
-      <w:proofErr w:type="spellEnd"/>
-      <w:r>
-        <w:t>)</w:t>
+        <w:t xml:space="preserve"> (Supervied)</w:t>
       </w:r>
       <w:r>
         <w:t>??</w:t>
@@ -394,15 +379,7 @@
         </w:numPr>
       </w:pPr>
       <w:r>
-        <w:t xml:space="preserve">Automatic Clustering is implemented using </w:t>
-      </w:r>
-      <w:proofErr w:type="spellStart"/>
-      <w:r>
-        <w:t>fastmarkercluster</w:t>
-      </w:r>
-      <w:proofErr w:type="spellEnd"/>
-      <w:r>
-        <w:t xml:space="preserve"> function from folium to optimize speed of rendering the map.</w:t>
+        <w:t>Automatic Clustering is implemented using fastmarkercluster function from folium to optimize speed of rendering the map.</w:t>
       </w:r>
     </w:p>
     <w:p>
@@ -444,13 +421,8 @@
         </w:numPr>
       </w:pPr>
       <w:r>
-        <w:t xml:space="preserve">Created folder </w:t>
-      </w:r>
-      <w:proofErr w:type="spellStart"/>
-      <w:r>
-        <w:t>Heirarchy</w:t>
-      </w:r>
-      <w:proofErr w:type="spellEnd"/>
+        <w:t>Created folder Heirarchy</w:t>
+      </w:r>
     </w:p>
     <w:p>
       <w:pPr>
@@ -478,15 +450,7 @@
         </w:numPr>
       </w:pPr>
       <w:r>
-        <w:t xml:space="preserve">Created </w:t>
-      </w:r>
-      <w:proofErr w:type="spellStart"/>
-      <w:r>
-        <w:t>Geomaps</w:t>
-      </w:r>
-      <w:proofErr w:type="spellEnd"/>
-      <w:r>
-        <w:t xml:space="preserve"> with datapoints </w:t>
+        <w:t xml:space="preserve">Created Geomaps with datapoints </w:t>
       </w:r>
     </w:p>
     <w:p>
@@ -506,15 +470,7 @@
         <w:t>Created Pyqt5 application and</w:t>
       </w:r>
       <w:r>
-        <w:t xml:space="preserve"> Linked </w:t>
-      </w:r>
-      <w:proofErr w:type="spellStart"/>
-      <w:r>
-        <w:t>Geomap</w:t>
-      </w:r>
-      <w:proofErr w:type="spellEnd"/>
-      <w:r>
-        <w:t xml:space="preserve"> with datapoints</w:t>
+        <w:t xml:space="preserve"> Linked Geomap with datapoints</w:t>
       </w:r>
     </w:p>
     <w:p>
@@ -526,15 +482,7 @@
         </w:numPr>
       </w:pPr>
       <w:r>
-        <w:t xml:space="preserve">Used </w:t>
-      </w:r>
-      <w:proofErr w:type="spellStart"/>
-      <w:r>
-        <w:t>Qwebview</w:t>
-      </w:r>
-      <w:proofErr w:type="spellEnd"/>
-      <w:r>
-        <w:t>, Folium by Leaflet for the Geo maps</w:t>
+        <w:t>Used Qwebview, Folium by Leaflet for the Geo maps</w:t>
       </w:r>
     </w:p>
     <w:p>
@@ -546,15 +494,7 @@
         </w:numPr>
       </w:pPr>
       <w:r>
-        <w:t xml:space="preserve">Added buttons to GUI and </w:t>
-      </w:r>
-      <w:proofErr w:type="gramStart"/>
-      <w:r>
-        <w:t>better looking</w:t>
-      </w:r>
-      <w:proofErr w:type="gramEnd"/>
-      <w:r>
-        <w:t xml:space="preserve"> Geo map markers (circle markers)</w:t>
+        <w:t>Added buttons to GUI and better looking Geo map markers (circle markers)</w:t>
       </w:r>
     </w:p>
     <w:p>
@@ -643,15 +583,7 @@
         </w:numPr>
       </w:pPr>
       <w:r>
-        <w:t xml:space="preserve">Automatic clustering of maps for training samples of </w:t>
-      </w:r>
-      <w:proofErr w:type="spellStart"/>
-      <w:r>
-        <w:t>morethan</w:t>
-      </w:r>
-      <w:proofErr w:type="spellEnd"/>
-      <w:r>
-        <w:t xml:space="preserve"> 5k</w:t>
+        <w:t>Automatic clustering of maps for training samples of morethan 5k</w:t>
       </w:r>
     </w:p>
     <w:p>
@@ -663,15 +595,7 @@
         </w:numPr>
       </w:pPr>
       <w:r>
-        <w:t xml:space="preserve">Created summary of statistics and attached to </w:t>
-      </w:r>
-      <w:proofErr w:type="spellStart"/>
-      <w:r>
-        <w:t>gui</w:t>
-      </w:r>
-      <w:proofErr w:type="spellEnd"/>
-      <w:r>
-        <w:t xml:space="preserve"> with buttons to load</w:t>
+        <w:t>Created summary of statistics and attached to gui with buttons to load</w:t>
       </w:r>
     </w:p>
     <w:p>
@@ -683,15 +607,7 @@
         </w:numPr>
       </w:pPr>
       <w:r>
-        <w:t xml:space="preserve">Fixed </w:t>
-      </w:r>
-      <w:proofErr w:type="spellStart"/>
-      <w:r>
-        <w:t>gui</w:t>
-      </w:r>
-      <w:proofErr w:type="spellEnd"/>
-      <w:r>
-        <w:t xml:space="preserve"> colors</w:t>
+        <w:t>Fixed gui colors</w:t>
       </w:r>
     </w:p>
     <w:p>
@@ -749,15 +665,7 @@
         </w:numPr>
       </w:pPr>
       <w:r>
-        <w:t xml:space="preserve">Edited </w:t>
-      </w:r>
-      <w:proofErr w:type="spellStart"/>
-      <w:r>
-        <w:t>Groupbox</w:t>
-      </w:r>
-      <w:proofErr w:type="spellEnd"/>
-      <w:r>
-        <w:t xml:space="preserve"> 1 with input boxes for prediction and training</w:t>
+        <w:t>Edited Groupbox 1 with input boxes for prediction and training</w:t>
       </w:r>
     </w:p>
     <w:p/>
@@ -801,15 +709,7 @@
         </w:numPr>
       </w:pPr>
       <w:r>
-        <w:t xml:space="preserve">removed button </w:t>
-      </w:r>
-      <w:proofErr w:type="spellStart"/>
-      <w:r>
-        <w:t>veiw</w:t>
-      </w:r>
-      <w:proofErr w:type="spellEnd"/>
-      <w:r>
-        <w:t xml:space="preserve"> stat summary</w:t>
+        <w:t>removed button veiw stat summary</w:t>
       </w:r>
     </w:p>
     <w:p>
@@ -821,15 +721,7 @@
         </w:numPr>
       </w:pPr>
       <w:r>
-        <w:t xml:space="preserve">made </w:t>
-      </w:r>
-      <w:proofErr w:type="spellStart"/>
-      <w:r>
-        <w:t>traning</w:t>
-      </w:r>
-      <w:proofErr w:type="spellEnd"/>
-      <w:r>
-        <w:t xml:space="preserve"> button take random sample of given number</w:t>
+        <w:t>made traning button take random sample of given number</w:t>
       </w:r>
     </w:p>
     <w:p>
@@ -841,15 +733,7 @@
         </w:numPr>
       </w:pPr>
       <w:r>
-        <w:t xml:space="preserve">automatic updates of </w:t>
-      </w:r>
-      <w:proofErr w:type="spellStart"/>
-      <w:r>
-        <w:t>historam</w:t>
-      </w:r>
-      <w:proofErr w:type="spellEnd"/>
-      <w:r>
-        <w:t xml:space="preserve"> screen, stat table and geo maps</w:t>
+        <w:t>automatic updates of historam screen, stat table and geo maps</w:t>
       </w:r>
     </w:p>
     <w:p>
@@ -921,13 +805,8 @@
         </w:numPr>
       </w:pPr>
       <w:r>
-        <w:t xml:space="preserve">geo map visible to the right </w:t>
-      </w:r>
-      <w:proofErr w:type="spellStart"/>
-      <w:r>
-        <w:t>groupbox</w:t>
-      </w:r>
-      <w:proofErr w:type="spellEnd"/>
+        <w:t>geo map visible to the right groupbox</w:t>
+      </w:r>
     </w:p>
     <w:p>
       <w:pPr>
@@ -985,13 +864,8 @@
           <w:numId w:val="16"/>
         </w:numPr>
       </w:pPr>
-      <w:proofErr w:type="spellStart"/>
-      <w:r>
-        <w:t>coneccted</w:t>
-      </w:r>
-      <w:proofErr w:type="spellEnd"/>
-      <w:r>
-        <w:t xml:space="preserve"> inputs from screen.</w:t>
+      <w:r>
+        <w:t>coneccted inputs from screen.</w:t>
       </w:r>
     </w:p>
     <w:p>
@@ -1003,15 +877,7 @@
         </w:numPr>
       </w:pPr>
       <w:r>
-        <w:t xml:space="preserve">train input </w:t>
-      </w:r>
-      <w:proofErr w:type="gramStart"/>
-      <w:r>
-        <w:t>range</w:t>
-      </w:r>
-      <w:proofErr w:type="gramEnd"/>
-      <w:r>
-        <w:t xml:space="preserve"> from 10-90</w:t>
+        <w:t>train input range from 10-90</w:t>
       </w:r>
     </w:p>
     <w:p>
@@ -1023,15 +889,7 @@
         </w:numPr>
       </w:pPr>
       <w:r>
-        <w:t xml:space="preserve">sample size </w:t>
-      </w:r>
-      <w:proofErr w:type="gramStart"/>
-      <w:r>
-        <w:t>range</w:t>
-      </w:r>
-      <w:proofErr w:type="gramEnd"/>
-      <w:r>
-        <w:t xml:space="preserve"> from 100-200,000</w:t>
+        <w:t>sample size range from 100-200,000</w:t>
       </w:r>
     </w:p>
     <w:p>
@@ -1043,15 +901,7 @@
         </w:numPr>
       </w:pPr>
       <w:r>
-        <w:t xml:space="preserve">accuracy of model in </w:t>
-      </w:r>
-      <w:proofErr w:type="spellStart"/>
-      <w:r>
-        <w:t>lcd</w:t>
-      </w:r>
-      <w:proofErr w:type="spellEnd"/>
-      <w:r>
-        <w:t xml:space="preserve"> box connected</w:t>
+        <w:t>accuracy of model in lcd box connected</w:t>
       </w:r>
     </w:p>
     <w:p/>
@@ -1099,15 +949,7 @@
         </w:numPr>
       </w:pPr>
       <w:r>
-        <w:t xml:space="preserve">fixed </w:t>
-      </w:r>
-      <w:proofErr w:type="spellStart"/>
-      <w:r>
-        <w:t>gui</w:t>
-      </w:r>
-      <w:proofErr w:type="spellEnd"/>
-      <w:r>
-        <w:t xml:space="preserve"> layout</w:t>
+        <w:t>fixed gui layout</w:t>
       </w:r>
     </w:p>
     <w:p>
@@ -1143,15 +985,7 @@
         </w:numPr>
       </w:pPr>
       <w:r>
-        <w:t xml:space="preserve">created a status bar with </w:t>
-      </w:r>
-      <w:proofErr w:type="spellStart"/>
-      <w:r>
-        <w:t>Qlcd</w:t>
-      </w:r>
-      <w:proofErr w:type="spellEnd"/>
-      <w:r>
-        <w:t xml:space="preserve"> number</w:t>
+        <w:t>created a status bar with Qlcd number</w:t>
       </w:r>
     </w:p>
     <w:p>
@@ -1413,13 +1247,8 @@
         </w:numPr>
       </w:pPr>
       <w:r>
-        <w:t xml:space="preserve">update after training </w:t>
-      </w:r>
-      <w:proofErr w:type="spellStart"/>
-      <w:r>
-        <w:t>connecteed</w:t>
-      </w:r>
-      <w:proofErr w:type="spellEnd"/>
+        <w:t>update after training connecteed</w:t>
+      </w:r>
     </w:p>
     <w:p>
       <w:r>
@@ -1447,15 +1276,7 @@
         </w:numPr>
       </w:pPr>
       <w:r>
-        <w:t xml:space="preserve">synced </w:t>
-      </w:r>
-      <w:proofErr w:type="spellStart"/>
-      <w:r>
-        <w:t>geomap</w:t>
-      </w:r>
-      <w:proofErr w:type="spellEnd"/>
-      <w:r>
-        <w:t xml:space="preserve"> with bar</w:t>
+        <w:t>synced geomap with bar</w:t>
       </w:r>
     </w:p>
     <w:p>
@@ -1479,15 +1300,7 @@
         </w:numPr>
       </w:pPr>
       <w:r>
-        <w:t xml:space="preserve">Updated </w:t>
-      </w:r>
-      <w:proofErr w:type="spellStart"/>
-      <w:r>
-        <w:t>Knn</w:t>
-      </w:r>
-      <w:proofErr w:type="spellEnd"/>
-      <w:r>
-        <w:t xml:space="preserve"> default to 1</w:t>
+        <w:t>Updated Knn default to 1</w:t>
       </w:r>
     </w:p>
     <w:p>
@@ -1498,21 +1311,8 @@
           <w:numId w:val="24"/>
         </w:numPr>
       </w:pPr>
-      <w:proofErr w:type="spellStart"/>
-      <w:r>
-        <w:t>Creted</w:t>
-      </w:r>
-      <w:proofErr w:type="spellEnd"/>
-      <w:r>
-        <w:t xml:space="preserve"> popup for </w:t>
-      </w:r>
-      <w:proofErr w:type="spellStart"/>
-      <w:r>
-        <w:t>knn</w:t>
-      </w:r>
-      <w:proofErr w:type="spellEnd"/>
-      <w:r>
-        <w:t xml:space="preserve"> input values</w:t>
+      <w:r>
+        <w:t>Creted popup for knn input values</w:t>
       </w:r>
     </w:p>
     <w:p>
@@ -1524,15 +1324,7 @@
         </w:numPr>
       </w:pPr>
       <w:r>
-        <w:t xml:space="preserve">PCA added for </w:t>
-      </w:r>
-      <w:proofErr w:type="spellStart"/>
-      <w:r>
-        <w:t>knn</w:t>
-      </w:r>
-      <w:proofErr w:type="spellEnd"/>
-      <w:r>
-        <w:t xml:space="preserve"> for increased accuracy</w:t>
+        <w:t>PCA added for knn for increased accuracy</w:t>
       </w:r>
     </w:p>
     <w:p/>
@@ -1558,13 +1350,7 @@
     <w:p/>
     <w:p>
       <w:r>
-        <w:t>April 2</w:t>
-      </w:r>
-      <w:r>
-        <w:t>1</w:t>
-      </w:r>
-      <w:r>
-        <w:t>, 2020</w:t>
+        <w:t>April 21, 2020</w:t>
       </w:r>
     </w:p>
     <w:p>
@@ -1578,21 +1364,8 @@
       <w:r>
         <w:t xml:space="preserve">Geo Map load times not in sync with status bar. Created different prediction models. SVM with poly kernel, Linear regression, </w:t>
       </w:r>
-      <w:proofErr w:type="spellStart"/>
-      <w:r>
-        <w:t>Polyfit</w:t>
-      </w:r>
-      <w:proofErr w:type="spellEnd"/>
-      <w:r>
-        <w:t xml:space="preserve"> function, Logistic regression, and Curve fit with sinusoidal function. The data set looks sinusoidal. Best model was SVM with poly kernel and </w:t>
-      </w:r>
-      <w:proofErr w:type="spellStart"/>
-      <w:r>
-        <w:t>Curvefit</w:t>
-      </w:r>
-      <w:proofErr w:type="spellEnd"/>
-      <w:r>
-        <w:t>. Curve fit was better in prediction but looking for a better model.</w:t>
+      <w:r>
+        <w:t>Polyfit function, Logistic regression, and Curve fit with sinusoidal function. The data set looks sinusoidal. Best model was SVM with poly kernel and Curvefit. Curve fit was better in prediction but looking for a better model.</w:t>
       </w:r>
     </w:p>
     <w:p>
@@ -1640,15 +1413,7 @@
         </w:numPr>
       </w:pPr>
       <w:r>
-        <w:t xml:space="preserve">the prediction can be displayed by clicking the </w:t>
-      </w:r>
-      <w:proofErr w:type="spellStart"/>
-      <w:r>
-        <w:t>geomap</w:t>
-      </w:r>
-      <w:proofErr w:type="spellEnd"/>
-      <w:r>
-        <w:t xml:space="preserve"> button</w:t>
+        <w:t>the prediction can be displayed by clicking the geomap button</w:t>
       </w:r>
     </w:p>
     <w:p/>
@@ -1667,31 +1432,7 @@
       </w:pPr>
       <w:r>
         <w:lastRenderedPageBreak/>
-        <w:t xml:space="preserve">Decision tree colors converted to dark mode previously by using </w:t>
-      </w:r>
-      <w:proofErr w:type="spellStart"/>
-      <w:r>
-        <w:t>plot_tree</w:t>
-      </w:r>
-      <w:proofErr w:type="spellEnd"/>
-      <w:r>
-        <w:t xml:space="preserve"> color was </w:t>
-      </w:r>
-      <w:proofErr w:type="gramStart"/>
-      <w:r>
-        <w:t>good</w:t>
-      </w:r>
-      <w:proofErr w:type="gramEnd"/>
-      <w:r>
-        <w:t xml:space="preserve"> but look was bad. Decided to switch back to </w:t>
-      </w:r>
-      <w:proofErr w:type="spellStart"/>
-      <w:r>
-        <w:t>graphviz</w:t>
-      </w:r>
-      <w:proofErr w:type="spellEnd"/>
-      <w:r>
-        <w:t>. Better look but color is bad. Inverted colors for dark mode and set black background into grey color to match application. Tree node colors have to be changed by setting inverted colors and inverting it back to retain node colors</w:t>
+        <w:t>Decision tree colors converted to dark mode previously by using plot_tree color was good but look was bad. Decided to switch back to graphviz. Better look but color is bad. Inverted colors for dark mode and set black background into grey color to match application. Tree node colors have to be changed by setting inverted colors and inverting it back to retain node colors</w:t>
       </w:r>
     </w:p>
     <w:p>
@@ -1727,15 +1468,61 @@
         </w:numPr>
       </w:pPr>
       <w:r>
-        <w:t xml:space="preserve">Decision tree Visualization dark mode updated </w:t>
-      </w:r>
-      <w:proofErr w:type="spellStart"/>
-      <w:r>
-        <w:t>beeter</w:t>
-      </w:r>
-      <w:proofErr w:type="spellEnd"/>
-      <w:r>
-        <w:t xml:space="preserve"> look</w:t>
+        <w:t>Decision tree Visualization dark mode updated beeter look</w:t>
+      </w:r>
+    </w:p>
+    <w:p>
+      <w:pPr>
+        <w:pStyle w:val="ListParagraph"/>
+        <w:numPr>
+          <w:ilvl w:val="0"/>
+          <w:numId w:val="7"/>
+        </w:numPr>
+      </w:pPr>
+      <w:r>
+        <w:t>Create scatter plots for the features</w:t>
+      </w:r>
+    </w:p>
+    <w:p>
+      <w:pPr>
+        <w:pStyle w:val="ListParagraph"/>
+        <w:numPr>
+          <w:ilvl w:val="0"/>
+          <w:numId w:val="7"/>
+        </w:numPr>
+      </w:pPr>
+      <w:r>
+        <w:t>Connected to the tabs</w:t>
+      </w:r>
+    </w:p>
+    <w:p>
+      <w:pPr>
+        <w:pStyle w:val="ListParagraph"/>
+        <w:numPr>
+          <w:ilvl w:val="0"/>
+          <w:numId w:val="7"/>
+        </w:numPr>
+      </w:pPr>
+      <w:r>
+        <w:t xml:space="preserve">Automatic gradient scatterplot for sample size greater than </w:t>
+      </w:r>
+      <w:r>
+        <w:t>10</w:t>
+      </w:r>
+      <w:r>
+        <w:t>00. Used sns.jointplot</w:t>
+      </w:r>
+    </w:p>
+    <w:p>
+      <w:pPr>
+        <w:pStyle w:val="ListParagraph"/>
+        <w:numPr>
+          <w:ilvl w:val="0"/>
+          <w:numId w:val="7"/>
+        </w:numPr>
+      </w:pPr>
+      <w:r>
+        <w:t>Manually created dark mode colors</w:t>
       </w:r>
     </w:p>
     <w:p/>

</xml_diff>